<commit_message>
Conectado ionic con flask
</commit_message>
<xml_diff>
--- a/Documentacion/2.  Proyecto modular - Documentacion.docx
+++ b/Documentacion/2.  Proyecto modular - Documentacion.docx
@@ -3780,16 +3780,7 @@
           <w:i/>
           <w:lang w:val="es-ES"/>
         </w:rPr>
-        <w:t xml:space="preserve"> </w:t>
-      </w:r>
-      <w:bookmarkStart w:id="0" w:name="_GoBack"/>
-      <w:bookmarkEnd w:id="0"/>
-      <w:r>
-        <w:rPr>
-          <w:i/>
-          <w:lang w:val="es-ES"/>
-        </w:rPr>
-        <w:t>del logo ya que se tenga)</w:t>
+        <w:t xml:space="preserve"> del logo ya que se tenga)</w:t>
       </w:r>
     </w:p>
     <w:p>
@@ -5072,19 +5063,7 @@
         <w:rPr>
           <w:lang w:val="es-ES"/>
         </w:rPr>
-        <w:t xml:space="preserve">Contar con una carta dictamen de </w:t>
-      </w:r>
-      <w:r>
-        <w:rPr>
-          <w:lang w:val="es-ES"/>
-        </w:rPr>
-        <w:t>incubación</w:t>
-      </w:r>
-      <w:r>
-        <w:rPr>
-          <w:lang w:val="es-ES"/>
-        </w:rPr>
-        <w:t xml:space="preserve"> emitida por la incubadora que incubó el proyecto;</w:t>
+        <w:t>Contar con una carta dictamen de incubación emitida por la incubadora que incubó el proyecto;</w:t>
       </w:r>
       <w:r>
         <w:rPr>
@@ -5096,31 +5075,7 @@
         <w:rPr>
           <w:lang w:val="es-ES"/>
         </w:rPr>
-        <w:t xml:space="preserve">ue su proyecto demuestre viabilidad </w:t>
-      </w:r>
-      <w:r>
-        <w:rPr>
-          <w:lang w:val="es-ES"/>
-        </w:rPr>
-        <w:t>técnica</w:t>
-      </w:r>
-      <w:r>
-        <w:rPr>
-          <w:lang w:val="es-ES"/>
-        </w:rPr>
-        <w:t xml:space="preserve">, comercial y financiera, a </w:t>
-      </w:r>
-      <w:r>
-        <w:rPr>
-          <w:lang w:val="es-ES"/>
-        </w:rPr>
-        <w:t>través</w:t>
-      </w:r>
-      <w:r>
-        <w:rPr>
-          <w:lang w:val="es-ES"/>
-        </w:rPr>
-        <w:t xml:space="preserve"> de un plan de negocios completo y robusto;</w:t>
+        <w:t>ue su proyecto demuestre viabilidad técnica, comercial y financiera, a través de un plan de negocios completo y robusto;</w:t>
       </w:r>
       <w:r>
         <w:rPr>
@@ -5132,19 +5087,7 @@
         <w:rPr>
           <w:lang w:val="es-ES"/>
         </w:rPr>
-        <w:t xml:space="preserve">ue el emprendedor aporte al proyecto al menos 30% del valor total del mismo; para el programa de emprendedores a la banca comercial o al menos el 20% en el caso del programa </w:t>
-      </w:r>
-      <w:r>
-        <w:rPr>
-          <w:lang w:val="es-ES"/>
-        </w:rPr>
-        <w:t>Crédito</w:t>
-      </w:r>
-      <w:r>
-        <w:rPr>
-          <w:lang w:val="es-ES"/>
-        </w:rPr>
-        <w:t xml:space="preserve"> Joven;</w:t>
+        <w:t>ue el emprendedor aporte al proyecto al menos 30% del valor total del mismo; para el programa de emprendedores a la banca comercial o al menos el 20% en el caso del programa Crédito Joven;</w:t>
       </w:r>
       <w:r>
         <w:rPr>
@@ -5156,19 +5099,7 @@
         <w:rPr>
           <w:lang w:val="es-ES"/>
         </w:rPr>
-        <w:t xml:space="preserve">ontar con un aval u obligado solidario, en el caso del programa Emprendedores a la Banca Comercial, que acredite la </w:t>
-      </w:r>
-      <w:r>
-        <w:rPr>
-          <w:lang w:val="es-ES"/>
-        </w:rPr>
-        <w:t>posesión</w:t>
-      </w:r>
-      <w:r>
-        <w:rPr>
-          <w:lang w:val="es-ES"/>
-        </w:rPr>
-        <w:t xml:space="preserve"> de un bien inmueble.</w:t>
+        <w:t>ontar con un aval u obligado solidario, en el caso del programa Emprendedores a la Banca Comercial, que acredite la posesión de un bien inmueble.</w:t>
       </w:r>
     </w:p>
     <w:p>
@@ -5182,67 +5113,7 @@
         <w:rPr>
           <w:lang w:val="es-ES"/>
         </w:rPr>
-        <w:t xml:space="preserve">Que el emprendedor y su obligado </w:t>
-      </w:r>
-      <w:r>
-        <w:rPr>
-          <w:lang w:val="es-ES"/>
-        </w:rPr>
-        <w:t>solidario</w:t>
-      </w:r>
-      <w:r>
-        <w:rPr>
-          <w:lang w:val="es-ES"/>
-        </w:rPr>
-        <w:t xml:space="preserve"> no tengan antecedentes negativos en buró de </w:t>
-      </w:r>
-      <w:r>
-        <w:rPr>
-          <w:lang w:val="es-ES"/>
-        </w:rPr>
-        <w:t>crédito</w:t>
-      </w:r>
-      <w:r>
-        <w:rPr>
-          <w:lang w:val="es-ES"/>
-        </w:rPr>
-        <w:t xml:space="preserve">; que el negocio tenga de 0 y hasta 1.5 </w:t>
-      </w:r>
-      <w:r>
-        <w:rPr>
-          <w:lang w:val="es-ES"/>
-        </w:rPr>
-        <w:t>años</w:t>
-      </w:r>
-      <w:r>
-        <w:rPr>
-          <w:lang w:val="es-ES"/>
-        </w:rPr>
-        <w:t xml:space="preserve"> de </w:t>
-      </w:r>
-      <w:r>
-        <w:rPr>
-          <w:lang w:val="es-ES"/>
-        </w:rPr>
-        <w:t>operación</w:t>
-      </w:r>
-      <w:r>
-        <w:rPr>
-          <w:lang w:val="es-ES"/>
-        </w:rPr>
-        <w:t xml:space="preserve"> dado de alta ante la SHCP, y que el emprendedor registré su proyecto y toda la </w:t>
-      </w:r>
-      <w:r>
-        <w:rPr>
-          <w:lang w:val="es-ES"/>
-        </w:rPr>
-        <w:t>documentación</w:t>
-      </w:r>
-      <w:r>
-        <w:rPr>
-          <w:lang w:val="es-ES"/>
-        </w:rPr>
-        <w:t xml:space="preserve"> soporte, completa y correcta, en el sistema del programa.</w:t>
+        <w:t>Que el emprendedor y su obligado solidario no tengan antecedentes negativos en buró de crédito; que el negocio tenga de 0 y hasta 1.5 años de operación dado de alta ante la SHCP, y que el emprendedor registré su proyecto y toda la documentación soporte, completa y correcta, en el sistema del programa.</w:t>
       </w:r>
     </w:p>
     <w:p>
@@ -5345,14 +5216,14 @@
           <w:lang w:val="es-ES"/>
         </w:rPr>
       </w:pPr>
-      <w:bookmarkStart w:id="1" w:name="_Toc484723290"/>
+      <w:bookmarkStart w:id="0" w:name="_Toc484723290"/>
       <w:r>
         <w:rPr>
           <w:lang w:val="es-ES"/>
         </w:rPr>
         <w:t>Contexto de la problemática detectada</w:t>
       </w:r>
-      <w:bookmarkEnd w:id="1"/>
+      <w:bookmarkEnd w:id="0"/>
     </w:p>
     <w:p>
       <w:pPr>
@@ -5554,14 +5425,14 @@
           <w:lang w:val="es-ES"/>
         </w:rPr>
       </w:pPr>
-      <w:bookmarkStart w:id="2" w:name="_Toc484723291"/>
+      <w:bookmarkStart w:id="1" w:name="_Toc484723291"/>
       <w:r>
         <w:rPr>
           <w:lang w:val="es-ES"/>
         </w:rPr>
         <w:t>Contenido</w:t>
       </w:r>
-      <w:bookmarkEnd w:id="2"/>
+      <w:bookmarkEnd w:id="1"/>
     </w:p>
     <w:p>
       <w:pPr>
@@ -5585,62 +5456,62 @@
           <w:lang w:val="es-ES"/>
         </w:rPr>
       </w:pPr>
-      <w:bookmarkStart w:id="3" w:name="_Toc484723292"/>
+      <w:bookmarkStart w:id="2" w:name="_Toc484723292"/>
       <w:r>
         <w:rPr>
           <w:lang w:val="es-ES"/>
         </w:rPr>
         <w:t>Objetivos</w:t>
       </w:r>
+      <w:bookmarkEnd w:id="2"/>
+      <w:r>
+        <w:rPr>
+          <w:lang w:val="es-ES"/>
+        </w:rPr>
+        <w:t xml:space="preserve"> </w:t>
+      </w:r>
+    </w:p>
+    <w:p>
+      <w:pPr>
+        <w:jc w:val="both"/>
+        <w:rPr>
+          <w:lang w:val="es-ES"/>
+        </w:rPr>
+      </w:pPr>
+      <w:r>
+        <w:rPr>
+          <w:lang w:val="es-ES"/>
+        </w:rPr>
+        <w:t xml:space="preserve">EL sistema de Reducción Inteligente de Combustible tiene como objetivo principal la reducción del combustible y mejorar la conducción de los usuarios de automóviles, indicándoles por dónde pueden manejar para llegar a tiempo a sus destinos de una forma segura y económica. A la vez </w:t>
+      </w:r>
+      <w:r>
+        <w:rPr>
+          <w:lang w:val="es-ES"/>
+        </w:rPr>
+        <w:t>que</w:t>
+      </w:r>
+      <w:r>
+        <w:rPr>
+          <w:lang w:val="es-ES"/>
+        </w:rPr>
+        <w:t xml:space="preserve"> se agilizará en toda la Zona Metropolitana el tráfico que congestiona las avenidas y calles, ocasionando accidentes entre los mismos vehículos.</w:t>
+      </w:r>
+    </w:p>
+    <w:p>
+      <w:pPr>
+        <w:pStyle w:val="Ttulo2"/>
+        <w:rPr>
+          <w:lang w:val="es-ES"/>
+        </w:rPr>
+      </w:pPr>
+      <w:bookmarkStart w:id="3" w:name="_Toc484723293"/>
+      <w:r>
+        <w:rPr>
+          <w:lang w:val="es-ES"/>
+        </w:rPr>
+        <w:t>Restricciones</w:t>
+      </w:r>
       <w:bookmarkEnd w:id="3"/>
-      <w:r>
-        <w:rPr>
-          <w:lang w:val="es-ES"/>
-        </w:rPr>
-        <w:t xml:space="preserve"> </w:t>
-      </w:r>
-    </w:p>
-    <w:p>
-      <w:pPr>
-        <w:jc w:val="both"/>
-        <w:rPr>
-          <w:lang w:val="es-ES"/>
-        </w:rPr>
-      </w:pPr>
-      <w:r>
-        <w:rPr>
-          <w:lang w:val="es-ES"/>
-        </w:rPr>
-        <w:t xml:space="preserve">EL sistema de Reducción Inteligente de Combustible tiene como objetivo principal la reducción del combustible y mejorar la conducción de los usuarios de automóviles, indicándoles por dónde pueden manejar para llegar a tiempo a sus destinos de una forma segura y económica. A la vez </w:t>
-      </w:r>
-      <w:r>
-        <w:rPr>
-          <w:lang w:val="es-ES"/>
-        </w:rPr>
-        <w:t>que</w:t>
-      </w:r>
-      <w:r>
-        <w:rPr>
-          <w:lang w:val="es-ES"/>
-        </w:rPr>
-        <w:t xml:space="preserve"> se agilizará en toda la Zona Metropolitana el tráfico que congestiona las avenidas y calles, ocasionando accidentes entre los mismos vehículos.</w:t>
-      </w:r>
-    </w:p>
-    <w:p>
-      <w:pPr>
-        <w:pStyle w:val="Ttulo2"/>
-        <w:rPr>
-          <w:lang w:val="es-ES"/>
-        </w:rPr>
-      </w:pPr>
-      <w:bookmarkStart w:id="4" w:name="_Toc484723293"/>
-      <w:r>
-        <w:rPr>
-          <w:lang w:val="es-ES"/>
-        </w:rPr>
-        <w:t>Restricciones</w:t>
-      </w:r>
-      <w:bookmarkEnd w:id="4"/>
       <w:r>
         <w:rPr>
           <w:lang w:val="es-ES"/>
@@ -5708,14 +5579,14 @@
           <w:lang w:val="es-ES"/>
         </w:rPr>
       </w:pPr>
-      <w:bookmarkStart w:id="5" w:name="_Toc484723294"/>
+      <w:bookmarkStart w:id="4" w:name="_Toc484723294"/>
       <w:r>
         <w:rPr>
           <w:lang w:val="es-ES"/>
         </w:rPr>
         <w:t>Tabla comparativa con otros sistemas encontrados</w:t>
       </w:r>
-      <w:bookmarkEnd w:id="5"/>
+      <w:bookmarkEnd w:id="4"/>
     </w:p>
     <w:p>
       <w:pPr>
@@ -5786,14 +5657,14 @@
           <w:lang w:val="es-ES"/>
         </w:rPr>
       </w:pPr>
-      <w:bookmarkStart w:id="6" w:name="_Toc484723295"/>
+      <w:bookmarkStart w:id="5" w:name="_Toc484723295"/>
       <w:r>
         <w:rPr>
           <w:lang w:val="es-ES"/>
         </w:rPr>
         <w:t>Módulo a diseñar</w:t>
       </w:r>
-      <w:bookmarkEnd w:id="6"/>
+      <w:bookmarkEnd w:id="5"/>
     </w:p>
     <w:p>
       <w:pPr>
@@ -5813,6 +5684,290 @@
         </w:rPr>
         <w:t xml:space="preserve">Explicar por qué el módulo o módulos especificados en el inicio del documento, permitirán concluir satisfactoriamente esta problemática detectada. </w:t>
       </w:r>
+    </w:p>
+    <w:p>
+      <w:pPr>
+        <w:pStyle w:val="Prrafodelista"/>
+        <w:spacing w:line="256" w:lineRule="auto"/>
+        <w:jc w:val="both"/>
+        <w:rPr>
+          <w:lang w:val="es-ES"/>
+        </w:rPr>
+      </w:pPr>
+    </w:p>
+    <w:p>
+      <w:pPr>
+        <w:pStyle w:val="Prrafodelista"/>
+        <w:numPr>
+          <w:ilvl w:val="0"/>
+          <w:numId w:val="11"/>
+        </w:numPr>
+        <w:spacing w:line="256" w:lineRule="auto"/>
+        <w:jc w:val="both"/>
+        <w:rPr>
+          <w:lang w:val="es-ES"/>
+        </w:rPr>
+      </w:pPr>
+      <w:r>
+        <w:rPr>
+          <w:lang w:val="es-ES"/>
+        </w:rPr>
+        <w:t xml:space="preserve">Módulo 1: diseño de una aplicación atractiva a la vista y fácil de usar. Empleamos </w:t>
+      </w:r>
+      <w:proofErr w:type="spellStart"/>
+      <w:proofErr w:type="gramStart"/>
+      <w:r>
+        <w:rPr>
+          <w:lang w:val="es-ES"/>
+        </w:rPr>
+        <w:t>poo</w:t>
+      </w:r>
+      <w:proofErr w:type="spellEnd"/>
+      <w:r>
+        <w:rPr>
+          <w:lang w:val="es-ES"/>
+        </w:rPr>
+        <w:t>(</w:t>
+      </w:r>
+      <w:proofErr w:type="gramEnd"/>
+      <w:r>
+        <w:rPr>
+          <w:lang w:val="es-ES"/>
+        </w:rPr>
+        <w:t xml:space="preserve">programación orientada a objetos) tanto en el </w:t>
+      </w:r>
+      <w:proofErr w:type="spellStart"/>
+      <w:r>
+        <w:rPr>
+          <w:lang w:val="es-ES"/>
+        </w:rPr>
+        <w:t>FrontEnd</w:t>
+      </w:r>
+      <w:proofErr w:type="spellEnd"/>
+      <w:r>
+        <w:rPr>
+          <w:lang w:val="es-ES"/>
+        </w:rPr>
+        <w:t>(</w:t>
+      </w:r>
+      <w:proofErr w:type="spellStart"/>
+      <w:r>
+        <w:rPr>
+          <w:lang w:val="es-ES"/>
+        </w:rPr>
+        <w:t>Javascript</w:t>
+      </w:r>
+      <w:proofErr w:type="spellEnd"/>
+      <w:r>
+        <w:rPr>
+          <w:lang w:val="es-ES"/>
+        </w:rPr>
+        <w:t xml:space="preserve">) así como en el </w:t>
+      </w:r>
+      <w:proofErr w:type="spellStart"/>
+      <w:r>
+        <w:rPr>
+          <w:lang w:val="es-ES"/>
+        </w:rPr>
+        <w:t>BackEnd</w:t>
+      </w:r>
+      <w:proofErr w:type="spellEnd"/>
+      <w:r>
+        <w:rPr>
+          <w:lang w:val="es-ES"/>
+        </w:rPr>
+        <w:t>(</w:t>
+      </w:r>
+      <w:proofErr w:type="spellStart"/>
+      <w:r>
+        <w:rPr>
+          <w:lang w:val="es-ES"/>
+        </w:rPr>
+        <w:t>Flask-python</w:t>
+      </w:r>
+      <w:proofErr w:type="spellEnd"/>
+      <w:r>
+        <w:rPr>
+          <w:lang w:val="es-ES"/>
+        </w:rPr>
+        <w:t>)</w:t>
+      </w:r>
+    </w:p>
+    <w:p>
+      <w:pPr>
+        <w:pStyle w:val="Prrafodelista"/>
+        <w:numPr>
+          <w:ilvl w:val="0"/>
+          <w:numId w:val="11"/>
+        </w:numPr>
+        <w:spacing w:line="256" w:lineRule="auto"/>
+        <w:jc w:val="both"/>
+        <w:rPr>
+          <w:lang w:val="es-ES"/>
+        </w:rPr>
+      </w:pPr>
+      <w:r>
+        <w:rPr>
+          <w:lang w:val="es-ES"/>
+        </w:rPr>
+        <w:t xml:space="preserve">Modulo </w:t>
+      </w:r>
+      <w:proofErr w:type="gramStart"/>
+      <w:r>
+        <w:rPr>
+          <w:lang w:val="es-ES"/>
+        </w:rPr>
+        <w:t>2:</w:t>
+      </w:r>
+      <w:r>
+        <w:rPr>
+          <w:lang w:val="es-ES"/>
+        </w:rPr>
+        <w:t>Los</w:t>
+      </w:r>
+      <w:proofErr w:type="gramEnd"/>
+      <w:r>
+        <w:rPr>
+          <w:lang w:val="es-ES"/>
+        </w:rPr>
+        <w:t xml:space="preserve"> Sistemas </w:t>
+      </w:r>
+      <w:r>
+        <w:rPr>
+          <w:lang w:val="es-ES"/>
+        </w:rPr>
+        <w:t>D</w:t>
+      </w:r>
+      <w:r>
+        <w:rPr>
+          <w:lang w:val="es-ES"/>
+        </w:rPr>
+        <w:t>istribuidos</w:t>
+      </w:r>
+      <w:r>
+        <w:rPr>
+          <w:lang w:val="es-ES"/>
+        </w:rPr>
+        <w:t xml:space="preserve"> lo abarcamos mediante la intercomunicación de servidores (</w:t>
+      </w:r>
+      <w:proofErr w:type="spellStart"/>
+      <w:r>
+        <w:rPr>
+          <w:lang w:val="es-ES"/>
+        </w:rPr>
+        <w:t>flask</w:t>
+      </w:r>
+      <w:proofErr w:type="spellEnd"/>
+      <w:r>
+        <w:rPr>
+          <w:lang w:val="es-ES"/>
+        </w:rPr>
+        <w:t xml:space="preserve"> -&gt; Angular(</w:t>
+      </w:r>
+      <w:proofErr w:type="spellStart"/>
+      <w:r>
+        <w:rPr>
+          <w:lang w:val="es-ES"/>
+        </w:rPr>
+        <w:t>Ionic</w:t>
+      </w:r>
+      <w:proofErr w:type="spellEnd"/>
+      <w:r>
+        <w:rPr>
+          <w:lang w:val="es-ES"/>
+        </w:rPr>
+        <w:t>)) así como el manejo de clientes de diferentes plataformas</w:t>
+      </w:r>
+    </w:p>
+    <w:p>
+      <w:pPr>
+        <w:pStyle w:val="Prrafodelista"/>
+        <w:numPr>
+          <w:ilvl w:val="0"/>
+          <w:numId w:val="6"/>
+        </w:numPr>
+        <w:jc w:val="both"/>
+        <w:rPr>
+          <w:lang w:val="es-ES"/>
+        </w:rPr>
+      </w:pPr>
+      <w:r>
+        <w:rPr>
+          <w:lang w:val="es-ES"/>
+        </w:rPr>
+        <w:lastRenderedPageBreak/>
+        <w:t xml:space="preserve">Modulo 3: </w:t>
+      </w:r>
+      <w:proofErr w:type="spellStart"/>
+      <w:r>
+        <w:rPr>
+          <w:lang w:val="es-ES"/>
+        </w:rPr>
+        <w:t>Emplemos</w:t>
+      </w:r>
+      <w:proofErr w:type="spellEnd"/>
+      <w:r>
+        <w:rPr>
+          <w:lang w:val="es-ES"/>
+        </w:rPr>
+        <w:t xml:space="preserve"> cifrado de </w:t>
+      </w:r>
+      <w:proofErr w:type="gramStart"/>
+      <w:r>
+        <w:rPr>
+          <w:lang w:val="es-ES"/>
+        </w:rPr>
+        <w:t>datos(</w:t>
+      </w:r>
+      <w:proofErr w:type="gramEnd"/>
+      <w:r>
+        <w:rPr>
+          <w:lang w:val="es-ES"/>
+        </w:rPr>
+        <w:t xml:space="preserve">“inserte </w:t>
+      </w:r>
+      <w:proofErr w:type="spellStart"/>
+      <w:r>
+        <w:rPr>
+          <w:lang w:val="es-ES"/>
+        </w:rPr>
+        <w:t>algorimo</w:t>
+      </w:r>
+      <w:proofErr w:type="spellEnd"/>
+      <w:r>
+        <w:rPr>
+          <w:lang w:val="es-ES"/>
+        </w:rPr>
+        <w:t xml:space="preserve"> AQUI” del lado del servidor(para mantener la privacidad e integridad de los datos), con los datos de los viajes (</w:t>
+      </w:r>
+      <w:proofErr w:type="spellStart"/>
+      <w:r>
+        <w:rPr>
+          <w:lang w:val="es-ES"/>
+        </w:rPr>
+        <w:t>gps</w:t>
+      </w:r>
+      <w:proofErr w:type="spellEnd"/>
+      <w:r>
+        <w:rPr>
+          <w:lang w:val="es-ES"/>
+        </w:rPr>
+        <w:t>) se determinaran las rutas optimas mediante un minado de datos(Inserte método de minado AQUI)</w:t>
+      </w:r>
+      <w:r>
+        <w:rPr>
+          <w:lang w:val="es-ES"/>
+        </w:rPr>
+        <w:t xml:space="preserve"> así como datos de suma utilidad como horas pico y zonas de mayor carga vehicular</w:t>
+      </w:r>
+      <w:r>
+        <w:rPr>
+          <w:lang w:val="es-ES"/>
+        </w:rPr>
+        <w:t xml:space="preserve"> así como estudios acerca de la forma de conducción de los usuarios.</w:t>
+      </w:r>
+      <w:bookmarkStart w:id="6" w:name="_GoBack"/>
+      <w:bookmarkEnd w:id="6"/>
       <w:r>
         <w:rPr>
           <w:lang w:val="es-ES"/>
@@ -8904,6 +9059,18 @@
   </w:num>
   <w:num w:numId="10">
     <w:abstractNumId w:val="4"/>
+  </w:num>
+  <w:num w:numId="11">
+    <w:abstractNumId w:val="8"/>
+    <w:lvlOverride w:ilvl="0"/>
+    <w:lvlOverride w:ilvl="1"/>
+    <w:lvlOverride w:ilvl="2"/>
+    <w:lvlOverride w:ilvl="3"/>
+    <w:lvlOverride w:ilvl="4"/>
+    <w:lvlOverride w:ilvl="5"/>
+    <w:lvlOverride w:ilvl="6"/>
+    <w:lvlOverride w:ilvl="7"/>
+    <w:lvlOverride w:ilvl="8"/>
   </w:num>
 </w:numbering>
 </file>
@@ -10106,7 +10273,7 @@
 </file>
 
 <file path=customXml/itemProps1.xml><?xml version="1.0" encoding="utf-8"?>
-<ds:datastoreItem xmlns:ds="http://schemas.openxmlformats.org/officeDocument/2006/customXml" ds:itemID="{F289B619-920C-4F0C-8E72-9DC078DEC7A0}">
+<ds:datastoreItem xmlns:ds="http://schemas.openxmlformats.org/officeDocument/2006/customXml" ds:itemID="{CFCC5756-765F-49F7-B0C0-EF3AF81DD6BC}">
   <ds:schemaRefs>
     <ds:schemaRef ds:uri="http://schemas.openxmlformats.org/officeDocument/2006/bibliography"/>
   </ds:schemaRefs>

</xml_diff>

<commit_message>
Corrección de la sección Módulo a diseñar
</commit_message>
<xml_diff>
--- a/Documentacion/2.  Proyecto modular - Documentacion.docx
+++ b/Documentacion/2.  Proyecto modular - Documentacion.docx
@@ -5671,29 +5671,195 @@
         <w:pStyle w:val="Prrafodelista"/>
         <w:numPr>
           <w:ilvl w:val="0"/>
-          <w:numId w:val="6"/>
+          <w:numId w:val="11"/>
         </w:numPr>
-        <w:jc w:val="both"/>
-        <w:rPr>
-          <w:lang w:val="es-ES"/>
-        </w:rPr>
-      </w:pPr>
-      <w:r>
-        <w:rPr>
-          <w:lang w:val="es-ES"/>
-        </w:rPr>
-        <w:t xml:space="preserve">Explicar por qué el módulo o módulos especificados en el inicio del documento, permitirán concluir satisfactoriamente esta problemática detectada. </w:t>
-      </w:r>
-    </w:p>
-    <w:p>
-      <w:pPr>
-        <w:pStyle w:val="Prrafodelista"/>
         <w:spacing w:line="256" w:lineRule="auto"/>
         <w:jc w:val="both"/>
         <w:rPr>
           <w:lang w:val="es-ES"/>
         </w:rPr>
       </w:pPr>
+      <w:r>
+        <w:rPr>
+          <w:b/>
+          <w:lang w:val="es-ES"/>
+        </w:rPr>
+        <w:t>Módulo 1:</w:t>
+      </w:r>
+      <w:r>
+        <w:rPr>
+          <w:lang w:val="es-ES"/>
+        </w:rPr>
+        <w:t xml:space="preserve"> </w:t>
+      </w:r>
+      <w:r>
+        <w:rPr>
+          <w:lang w:val="es-ES"/>
+        </w:rPr>
+        <w:t>D</w:t>
+      </w:r>
+      <w:r>
+        <w:rPr>
+          <w:lang w:val="es-ES"/>
+        </w:rPr>
+        <w:t xml:space="preserve">iseño de una aplicación atractiva a la vista y fácil de usar. Empleamos </w:t>
+      </w:r>
+      <w:r>
+        <w:rPr>
+          <w:lang w:val="es-ES"/>
+        </w:rPr>
+        <w:t xml:space="preserve">POO </w:t>
+      </w:r>
+      <w:r>
+        <w:rPr>
+          <w:lang w:val="es-ES"/>
+        </w:rPr>
+        <w:t>(</w:t>
+      </w:r>
+      <w:r>
+        <w:rPr>
+          <w:i/>
+          <w:lang w:val="es-ES"/>
+        </w:rPr>
+        <w:t>P</w:t>
+      </w:r>
+      <w:r>
+        <w:rPr>
+          <w:i/>
+          <w:lang w:val="es-ES"/>
+        </w:rPr>
+        <w:t xml:space="preserve">rogramación </w:t>
+      </w:r>
+      <w:r>
+        <w:rPr>
+          <w:i/>
+          <w:lang w:val="es-ES"/>
+        </w:rPr>
+        <w:t>O</w:t>
+      </w:r>
+      <w:r>
+        <w:rPr>
+          <w:i/>
+          <w:lang w:val="es-ES"/>
+        </w:rPr>
+        <w:t xml:space="preserve">rientada a </w:t>
+      </w:r>
+      <w:r>
+        <w:rPr>
+          <w:i/>
+          <w:lang w:val="es-ES"/>
+        </w:rPr>
+        <w:t>O</w:t>
+      </w:r>
+      <w:r>
+        <w:rPr>
+          <w:i/>
+          <w:lang w:val="es-ES"/>
+        </w:rPr>
+        <w:t>bjetos</w:t>
+      </w:r>
+      <w:r>
+        <w:rPr>
+          <w:lang w:val="es-ES"/>
+        </w:rPr>
+        <w:t>) tanto en el Front</w:t>
+      </w:r>
+      <w:r>
+        <w:rPr>
+          <w:lang w:val="es-ES"/>
+        </w:rPr>
+        <w:t>-</w:t>
+      </w:r>
+      <w:proofErr w:type="spellStart"/>
+      <w:r>
+        <w:rPr>
+          <w:lang w:val="es-ES"/>
+        </w:rPr>
+        <w:t>End</w:t>
+      </w:r>
+      <w:proofErr w:type="spellEnd"/>
+      <w:r>
+        <w:rPr>
+          <w:lang w:val="es-ES"/>
+        </w:rPr>
+        <w:t xml:space="preserve"> </w:t>
+      </w:r>
+      <w:r>
+        <w:rPr>
+          <w:lang w:val="es-ES"/>
+        </w:rPr>
+        <w:t>(</w:t>
+      </w:r>
+      <w:proofErr w:type="spellStart"/>
+      <w:r>
+        <w:rPr>
+          <w:i/>
+          <w:lang w:val="es-ES"/>
+        </w:rPr>
+        <w:t>Javascript</w:t>
+      </w:r>
+      <w:proofErr w:type="spellEnd"/>
+      <w:r>
+        <w:rPr>
+          <w:lang w:val="es-ES"/>
+        </w:rPr>
+        <w:t xml:space="preserve">) </w:t>
+      </w:r>
+      <w:bookmarkStart w:id="6" w:name="_GoBack"/>
+      <w:bookmarkEnd w:id="6"/>
+      <w:r>
+        <w:rPr>
+          <w:lang w:val="es-ES"/>
+        </w:rPr>
+        <w:t>como en el Back</w:t>
+      </w:r>
+      <w:r>
+        <w:rPr>
+          <w:lang w:val="es-ES"/>
+        </w:rPr>
+        <w:t>-</w:t>
+      </w:r>
+      <w:proofErr w:type="spellStart"/>
+      <w:r>
+        <w:rPr>
+          <w:lang w:val="es-ES"/>
+        </w:rPr>
+        <w:t>End</w:t>
+      </w:r>
+      <w:proofErr w:type="spellEnd"/>
+      <w:r>
+        <w:rPr>
+          <w:lang w:val="es-ES"/>
+        </w:rPr>
+        <w:t xml:space="preserve"> </w:t>
+      </w:r>
+      <w:r>
+        <w:rPr>
+          <w:lang w:val="es-ES"/>
+        </w:rPr>
+        <w:t>(</w:t>
+      </w:r>
+      <w:proofErr w:type="spellStart"/>
+      <w:r>
+        <w:rPr>
+          <w:i/>
+          <w:lang w:val="es-ES"/>
+        </w:rPr>
+        <w:t>Flask-python</w:t>
+      </w:r>
+      <w:proofErr w:type="spellEnd"/>
+      <w:r>
+        <w:rPr>
+          <w:lang w:val="es-ES"/>
+        </w:rPr>
+        <w:t>)</w:t>
+      </w:r>
+      <w:r>
+        <w:rPr>
+          <w:lang w:val="es-ES"/>
+        </w:rPr>
+        <w:t>.</w:t>
+      </w:r>
     </w:p>
     <w:p>
       <w:pPr>
@@ -5710,173 +5876,119 @@
       </w:pPr>
       <w:r>
         <w:rPr>
-          <w:lang w:val="es-ES"/>
-        </w:rPr>
-        <w:t xml:space="preserve">Módulo 1: diseño de una aplicación atractiva a la vista y fácil de usar. Empleamos </w:t>
+          <w:b/>
+          <w:lang w:val="es-ES"/>
+        </w:rPr>
+        <w:t>M</w:t>
+      </w:r>
+      <w:r>
+        <w:rPr>
+          <w:b/>
+          <w:lang w:val="es-ES"/>
+        </w:rPr>
+        <w:t>ó</w:t>
+      </w:r>
+      <w:r>
+        <w:rPr>
+          <w:b/>
+          <w:lang w:val="es-ES"/>
+        </w:rPr>
+        <w:t>dulo</w:t>
+      </w:r>
+      <w:r>
+        <w:rPr>
+          <w:b/>
+          <w:lang w:val="es-ES"/>
+        </w:rPr>
+        <w:t xml:space="preserve"> 2</w:t>
+      </w:r>
+      <w:r>
+        <w:rPr>
+          <w:b/>
+          <w:lang w:val="es-ES"/>
+        </w:rPr>
+        <w:t>:</w:t>
+      </w:r>
+      <w:r>
+        <w:rPr>
+          <w:lang w:val="es-ES"/>
+        </w:rPr>
+        <w:t xml:space="preserve"> </w:t>
+      </w:r>
+      <w:r>
+        <w:rPr>
+          <w:lang w:val="es-ES"/>
+        </w:rPr>
+        <w:t>Los Sistemas Distribuidos lo</w:t>
+      </w:r>
+      <w:r>
+        <w:rPr>
+          <w:lang w:val="es-ES"/>
+        </w:rPr>
+        <w:t>s</w:t>
+      </w:r>
+      <w:r>
+        <w:rPr>
+          <w:lang w:val="es-ES"/>
+        </w:rPr>
+        <w:t xml:space="preserve"> abarcamos mediante la intercomunicación de servidores (</w:t>
       </w:r>
       <w:proofErr w:type="spellStart"/>
-      <w:proofErr w:type="gramStart"/>
-      <w:r>
-        <w:rPr>
-          <w:lang w:val="es-ES"/>
-        </w:rPr>
-        <w:t>poo</w:t>
+      <w:r>
+        <w:rPr>
+          <w:i/>
+          <w:lang w:val="es-ES"/>
+        </w:rPr>
+        <w:t>F</w:t>
+      </w:r>
+      <w:r>
+        <w:rPr>
+          <w:i/>
+          <w:lang w:val="es-ES"/>
+        </w:rPr>
+        <w:t>lask</w:t>
       </w:r>
       <w:proofErr w:type="spellEnd"/>
       <w:r>
         <w:rPr>
-          <w:lang w:val="es-ES"/>
-        </w:rPr>
-        <w:t>(</w:t>
-      </w:r>
-      <w:proofErr w:type="gramEnd"/>
-      <w:r>
-        <w:rPr>
-          <w:lang w:val="es-ES"/>
-        </w:rPr>
-        <w:t xml:space="preserve">programación orientada a objetos) tanto en el </w:t>
+          <w:i/>
+          <w:lang w:val="es-ES"/>
+        </w:rPr>
+        <w:t xml:space="preserve"> </w:t>
+      </w:r>
+      <w:r>
+        <w:rPr>
+          <w:i/>
+          <w:lang w:val="es-ES"/>
+        </w:rPr>
+        <w:t>-&gt; Angular (</w:t>
       </w:r>
       <w:proofErr w:type="spellStart"/>
       <w:r>
         <w:rPr>
-          <w:lang w:val="es-ES"/>
-        </w:rPr>
-        <w:t>FrontEnd</w:t>
+          <w:i/>
+          <w:lang w:val="es-ES"/>
+        </w:rPr>
+        <w:t>Ionic</w:t>
       </w:r>
       <w:proofErr w:type="spellEnd"/>
       <w:r>
         <w:rPr>
           <w:lang w:val="es-ES"/>
         </w:rPr>
-        <w:t>(</w:t>
-      </w:r>
-      <w:proofErr w:type="spellStart"/>
-      <w:r>
-        <w:rPr>
-          <w:lang w:val="es-ES"/>
-        </w:rPr>
-        <w:t>Javascript</w:t>
-      </w:r>
-      <w:proofErr w:type="spellEnd"/>
-      <w:r>
-        <w:rPr>
-          <w:lang w:val="es-ES"/>
-        </w:rPr>
-        <w:t xml:space="preserve">) así como en el </w:t>
-      </w:r>
-      <w:proofErr w:type="spellStart"/>
-      <w:r>
-        <w:rPr>
-          <w:lang w:val="es-ES"/>
-        </w:rPr>
-        <w:t>BackEnd</w:t>
-      </w:r>
-      <w:proofErr w:type="spellEnd"/>
-      <w:r>
-        <w:rPr>
-          <w:lang w:val="es-ES"/>
-        </w:rPr>
-        <w:t>(</w:t>
-      </w:r>
-      <w:proofErr w:type="spellStart"/>
-      <w:r>
-        <w:rPr>
-          <w:lang w:val="es-ES"/>
-        </w:rPr>
-        <w:t>Flask-python</w:t>
-      </w:r>
-      <w:proofErr w:type="spellEnd"/>
-      <w:r>
-        <w:rPr>
-          <w:lang w:val="es-ES"/>
-        </w:rPr>
-        <w:t>)</w:t>
-      </w:r>
-    </w:p>
-    <w:p>
-      <w:pPr>
-        <w:pStyle w:val="Prrafodelista"/>
-        <w:numPr>
-          <w:ilvl w:val="0"/>
-          <w:numId w:val="11"/>
-        </w:numPr>
-        <w:spacing w:line="256" w:lineRule="auto"/>
-        <w:jc w:val="both"/>
-        <w:rPr>
-          <w:lang w:val="es-ES"/>
-        </w:rPr>
-      </w:pPr>
-      <w:r>
-        <w:rPr>
-          <w:lang w:val="es-ES"/>
-        </w:rPr>
-        <w:t xml:space="preserve">Modulo </w:t>
-      </w:r>
-      <w:proofErr w:type="gramStart"/>
-      <w:r>
-        <w:rPr>
-          <w:lang w:val="es-ES"/>
-        </w:rPr>
-        <w:t>2:</w:t>
-      </w:r>
-      <w:r>
-        <w:rPr>
-          <w:lang w:val="es-ES"/>
-        </w:rPr>
-        <w:t>Los</w:t>
-      </w:r>
-      <w:proofErr w:type="gramEnd"/>
-      <w:r>
-        <w:rPr>
-          <w:lang w:val="es-ES"/>
-        </w:rPr>
-        <w:t xml:space="preserve"> Sistemas </w:t>
-      </w:r>
-      <w:r>
-        <w:rPr>
-          <w:lang w:val="es-ES"/>
-        </w:rPr>
-        <w:t>D</w:t>
-      </w:r>
-      <w:r>
-        <w:rPr>
-          <w:lang w:val="es-ES"/>
-        </w:rPr>
-        <w:t>istribuidos</w:t>
-      </w:r>
-      <w:r>
-        <w:rPr>
-          <w:lang w:val="es-ES"/>
-        </w:rPr>
-        <w:t xml:space="preserve"> lo abarcamos mediante la intercomunicación de servidores (</w:t>
-      </w:r>
-      <w:proofErr w:type="spellStart"/>
-      <w:r>
-        <w:rPr>
-          <w:lang w:val="es-ES"/>
-        </w:rPr>
-        <w:t>flask</w:t>
-      </w:r>
-      <w:proofErr w:type="spellEnd"/>
-      <w:r>
-        <w:rPr>
-          <w:lang w:val="es-ES"/>
-        </w:rPr>
-        <w:t xml:space="preserve"> -&gt; Angular(</w:t>
-      </w:r>
-      <w:proofErr w:type="spellStart"/>
-      <w:r>
-        <w:rPr>
-          <w:lang w:val="es-ES"/>
-        </w:rPr>
-        <w:t>Ionic</w:t>
-      </w:r>
-      <w:proofErr w:type="spellEnd"/>
-      <w:r>
-        <w:rPr>
-          <w:lang w:val="es-ES"/>
-        </w:rPr>
-        <w:t>)) así como el manejo de clientes de diferentes plataformas</w:t>
+        <w:t>))</w:t>
+      </w:r>
+      <w:r>
+        <w:rPr>
+          <w:lang w:val="es-ES"/>
+        </w:rPr>
+        <w:t xml:space="preserve"> así como el manejo de clientes de diferentes plataformas</w:t>
+      </w:r>
+      <w:r>
+        <w:rPr>
+          <w:lang w:val="es-ES"/>
+        </w:rPr>
+        <w:t>.</w:t>
       </w:r>
     </w:p>
     <w:p>
@@ -5893,72 +6005,146 @@
       </w:pPr>
       <w:r>
         <w:rPr>
+          <w:b/>
+          <w:lang w:val="es-ES"/>
+        </w:rPr>
+        <w:t>M</w:t>
+      </w:r>
+      <w:r>
+        <w:rPr>
+          <w:b/>
+          <w:lang w:val="es-ES"/>
+        </w:rPr>
+        <w:t>ó</w:t>
+      </w:r>
+      <w:r>
+        <w:rPr>
+          <w:b/>
+          <w:lang w:val="es-ES"/>
+        </w:rPr>
+        <w:t>dulo 3:</w:t>
+      </w:r>
+      <w:r>
+        <w:rPr>
+          <w:lang w:val="es-ES"/>
+        </w:rPr>
+        <w:t xml:space="preserve"> Emple</w:t>
+      </w:r>
+      <w:r>
+        <w:rPr>
+          <w:lang w:val="es-ES"/>
+        </w:rPr>
+        <w:t>a</w:t>
+      </w:r>
+      <w:r>
+        <w:rPr>
+          <w:lang w:val="es-ES"/>
+        </w:rPr>
+        <w:t>mos cifrado de datos</w:t>
+      </w:r>
+      <w:r>
+        <w:rPr>
+          <w:lang w:val="es-ES"/>
+        </w:rPr>
+        <w:t xml:space="preserve"> </w:t>
+      </w:r>
+      <w:r>
+        <w:rPr>
+          <w:lang w:val="es-ES"/>
+        </w:rPr>
+        <w:t>(“inserte algori</w:t>
+      </w:r>
+      <w:r>
+        <w:rPr>
+          <w:lang w:val="es-ES"/>
+        </w:rPr>
+        <w:t>t</w:t>
+      </w:r>
+      <w:r>
+        <w:rPr>
+          <w:lang w:val="es-ES"/>
+        </w:rPr>
+        <w:t>mo AQUI”</w:t>
+      </w:r>
+      <w:r>
+        <w:rPr>
+          <w:lang w:val="es-ES"/>
+        </w:rPr>
+        <w:t>)</w:t>
+      </w:r>
+      <w:r>
+        <w:rPr>
+          <w:lang w:val="es-ES"/>
+        </w:rPr>
+        <w:t xml:space="preserve"> del lado del servidor</w:t>
+      </w:r>
+      <w:r>
+        <w:rPr>
+          <w:lang w:val="es-ES"/>
+        </w:rPr>
+        <w:t xml:space="preserve"> </w:t>
+      </w:r>
+      <w:r>
+        <w:rPr>
+          <w:lang w:val="es-ES"/>
+        </w:rPr>
+        <w:t>(para mantener la privacidad e integridad de los datos), con los datos de los viajes (</w:t>
+      </w:r>
+      <w:r>
+        <w:rPr>
+          <w:i/>
+          <w:lang w:val="es-ES"/>
+        </w:rPr>
+        <w:t>GPS</w:t>
+      </w:r>
+      <w:r>
+        <w:rPr>
+          <w:lang w:val="es-ES"/>
+        </w:rPr>
+        <w:t>) se determinar</w:t>
+      </w:r>
+      <w:r>
+        <w:rPr>
+          <w:lang w:val="es-ES"/>
+        </w:rPr>
+        <w:t>á</w:t>
+      </w:r>
+      <w:r>
+        <w:rPr>
+          <w:lang w:val="es-ES"/>
+        </w:rPr>
+        <w:t>n las rutas optimas mediante un minado de datos</w:t>
+      </w:r>
+      <w:r>
+        <w:rPr>
+          <w:lang w:val="es-ES"/>
+        </w:rPr>
+        <w:t xml:space="preserve"> </w:t>
+      </w:r>
+      <w:r>
+        <w:rPr>
+          <w:lang w:val="es-ES"/>
+        </w:rPr>
+        <w:t xml:space="preserve">(Inserte método de minado </w:t>
+      </w:r>
+      <w:r>
+        <w:rPr>
           <w:lang w:val="es-ES"/>
         </w:rPr>
         <w:lastRenderedPageBreak/>
-        <w:t xml:space="preserve">Modulo 3: </w:t>
-      </w:r>
-      <w:proofErr w:type="spellStart"/>
-      <w:r>
-        <w:rPr>
-          <w:lang w:val="es-ES"/>
-        </w:rPr>
-        <w:t>Emplemos</w:t>
-      </w:r>
-      <w:proofErr w:type="spellEnd"/>
-      <w:r>
-        <w:rPr>
-          <w:lang w:val="es-ES"/>
-        </w:rPr>
-        <w:t xml:space="preserve"> cifrado de </w:t>
-      </w:r>
-      <w:proofErr w:type="gramStart"/>
-      <w:r>
-        <w:rPr>
-          <w:lang w:val="es-ES"/>
-        </w:rPr>
-        <w:t>datos(</w:t>
-      </w:r>
-      <w:proofErr w:type="gramEnd"/>
-      <w:r>
-        <w:rPr>
-          <w:lang w:val="es-ES"/>
-        </w:rPr>
-        <w:t xml:space="preserve">“inserte </w:t>
-      </w:r>
-      <w:proofErr w:type="spellStart"/>
-      <w:r>
-        <w:rPr>
-          <w:lang w:val="es-ES"/>
-        </w:rPr>
-        <w:t>algorimo</w:t>
-      </w:r>
-      <w:proofErr w:type="spellEnd"/>
-      <w:r>
-        <w:rPr>
-          <w:lang w:val="es-ES"/>
-        </w:rPr>
-        <w:t xml:space="preserve"> AQUI” del lado del servidor(para mantener la privacidad e integridad de los datos), con los datos de los viajes (</w:t>
-      </w:r>
-      <w:proofErr w:type="spellStart"/>
-      <w:r>
-        <w:rPr>
-          <w:lang w:val="es-ES"/>
-        </w:rPr>
-        <w:t>gps</w:t>
-      </w:r>
-      <w:proofErr w:type="spellEnd"/>
-      <w:r>
-        <w:rPr>
-          <w:lang w:val="es-ES"/>
-        </w:rPr>
-        <w:t>) se determinaran las rutas optimas mediante un minado de datos(Inserte método de minado AQUI)</w:t>
-      </w:r>
-      <w:r>
-        <w:rPr>
-          <w:lang w:val="es-ES"/>
-        </w:rPr>
-        <w:t xml:space="preserve"> así como datos de suma utilidad como horas pico y zonas de mayor carga vehicular</w:t>
+        <w:t>AQUI)</w:t>
+      </w:r>
+      <w:r>
+        <w:rPr>
+          <w:lang w:val="es-ES"/>
+        </w:rPr>
+        <w:t xml:space="preserve"> así como datos de suma utilidad como horas pico y zonas de mayor carga </w:t>
+      </w:r>
+      <w:r>
+        <w:rPr>
+          <w:lang w:val="es-ES"/>
+        </w:rPr>
+        <w:t>vehicular,</w:t>
       </w:r>
       <w:r>
         <w:rPr>
@@ -5966,8 +6152,6 @@
         </w:rPr>
         <w:t xml:space="preserve"> así como estudios acerca de la forma de conducción de los usuarios.</w:t>
       </w:r>
-      <w:bookmarkStart w:id="6" w:name="_GoBack"/>
-      <w:bookmarkEnd w:id="6"/>
       <w:r>
         <w:rPr>
           <w:lang w:val="es-ES"/>
@@ -9062,15 +9246,6 @@
   </w:num>
   <w:num w:numId="11">
     <w:abstractNumId w:val="8"/>
-    <w:lvlOverride w:ilvl="0"/>
-    <w:lvlOverride w:ilvl="1"/>
-    <w:lvlOverride w:ilvl="2"/>
-    <w:lvlOverride w:ilvl="3"/>
-    <w:lvlOverride w:ilvl="4"/>
-    <w:lvlOverride w:ilvl="5"/>
-    <w:lvlOverride w:ilvl="6"/>
-    <w:lvlOverride w:ilvl="7"/>
-    <w:lvlOverride w:ilvl="8"/>
   </w:num>
 </w:numbering>
 </file>
@@ -10273,7 +10448,7 @@
 </file>
 
 <file path=customXml/itemProps1.xml><?xml version="1.0" encoding="utf-8"?>
-<ds:datastoreItem xmlns:ds="http://schemas.openxmlformats.org/officeDocument/2006/customXml" ds:itemID="{CFCC5756-765F-49F7-B0C0-EF3AF81DD6BC}">
+<ds:datastoreItem xmlns:ds="http://schemas.openxmlformats.org/officeDocument/2006/customXml" ds:itemID="{76696C05-C665-4EEE-8C08-1D37A1B9E936}">
   <ds:schemaRefs>
     <ds:schemaRef ds:uri="http://schemas.openxmlformats.org/officeDocument/2006/bibliography"/>
   </ds:schemaRefs>

</xml_diff>

<commit_message>
Cambio del Objetivo general por uno más apegado al sistema actual
</commit_message>
<xml_diff>
--- a/Documentacion/2.  Proyecto modular - Documentacion.docx
+++ b/Documentacion/2.  Proyecto modular - Documentacion.docx
@@ -3286,7 +3286,7 @@
         <w:rPr>
           <w:lang w:val="es-ES"/>
         </w:rPr>
-        <w:t>Objetivo general:</w:t>
+        <w:t>Objetivo general</w:t>
       </w:r>
     </w:p>
     <w:p>
@@ -3300,19 +3300,7 @@
         <w:rPr>
           <w:lang w:val="es-ES"/>
         </w:rPr>
-        <w:t>Crear un</w:t>
-      </w:r>
-      <w:r>
-        <w:rPr>
-          <w:lang w:val="es-ES"/>
-        </w:rPr>
-        <w:t xml:space="preserve"> sistema el cual pueda trazar</w:t>
-      </w:r>
-      <w:r>
-        <w:rPr>
-          <w:lang w:val="es-ES"/>
-        </w:rPr>
-        <w:t xml:space="preserve"> la mejor ruta de acuerdo al destino al que se quiera ir, ahorrando la mayor cantidad de combustible posible en el trayecto, esto de acuerdo con el perfil de cada usuario que utilice el sistema. </w:t>
+        <w:t>Crear un sistema el cual pueda trazar una ruta hacia el destino que se desea llegar incentivando a los usuarios a que se reduzca el consumo de combustible en el trayecto dado por el sistema. De esta manera lograr una reducción en el tráfico que hay actualmente en la ZMG y la reducción de agentes contaminantes para el ambiente.</w:t>
       </w:r>
     </w:p>
     <w:p>
@@ -3326,8 +3314,10 @@
         <w:rPr>
           <w:lang w:val="es-ES"/>
         </w:rPr>
-        <w:t>Antecedentes:</w:t>
-      </w:r>
+        <w:t>Antecedentes</w:t>
+      </w:r>
+      <w:bookmarkStart w:id="0" w:name="_GoBack"/>
+      <w:bookmarkEnd w:id="0"/>
     </w:p>
     <w:p>
       <w:pPr>
@@ -5216,14 +5206,14 @@
           <w:lang w:val="es-ES"/>
         </w:rPr>
       </w:pPr>
-      <w:bookmarkStart w:id="0" w:name="_Toc484723290"/>
+      <w:bookmarkStart w:id="1" w:name="_Toc484723290"/>
       <w:r>
         <w:rPr>
           <w:lang w:val="es-ES"/>
         </w:rPr>
         <w:t>Contexto de la problemática detectada</w:t>
       </w:r>
-      <w:bookmarkEnd w:id="0"/>
+      <w:bookmarkEnd w:id="1"/>
     </w:p>
     <w:p>
       <w:pPr>
@@ -5425,14 +5415,14 @@
           <w:lang w:val="es-ES"/>
         </w:rPr>
       </w:pPr>
-      <w:bookmarkStart w:id="1" w:name="_Toc484723291"/>
+      <w:bookmarkStart w:id="2" w:name="_Toc484723291"/>
       <w:r>
         <w:rPr>
           <w:lang w:val="es-ES"/>
         </w:rPr>
         <w:t>Contenido</w:t>
       </w:r>
-      <w:bookmarkEnd w:id="1"/>
+      <w:bookmarkEnd w:id="2"/>
     </w:p>
     <w:p>
       <w:pPr>
@@ -5456,14 +5446,14 @@
           <w:lang w:val="es-ES"/>
         </w:rPr>
       </w:pPr>
-      <w:bookmarkStart w:id="2" w:name="_Toc484723292"/>
+      <w:bookmarkStart w:id="3" w:name="_Toc484723292"/>
       <w:r>
         <w:rPr>
           <w:lang w:val="es-ES"/>
         </w:rPr>
         <w:t>Objetivos</w:t>
       </w:r>
-      <w:bookmarkEnd w:id="2"/>
+      <w:bookmarkEnd w:id="3"/>
       <w:r>
         <w:rPr>
           <w:lang w:val="es-ES"/>
@@ -5504,14 +5494,14 @@
           <w:lang w:val="es-ES"/>
         </w:rPr>
       </w:pPr>
-      <w:bookmarkStart w:id="3" w:name="_Toc484723293"/>
+      <w:bookmarkStart w:id="4" w:name="_Toc484723293"/>
       <w:r>
         <w:rPr>
           <w:lang w:val="es-ES"/>
         </w:rPr>
         <w:t>Restricciones</w:t>
       </w:r>
-      <w:bookmarkEnd w:id="3"/>
+      <w:bookmarkEnd w:id="4"/>
       <w:r>
         <w:rPr>
           <w:lang w:val="es-ES"/>
@@ -5579,14 +5569,14 @@
           <w:lang w:val="es-ES"/>
         </w:rPr>
       </w:pPr>
-      <w:bookmarkStart w:id="4" w:name="_Toc484723294"/>
+      <w:bookmarkStart w:id="5" w:name="_Toc484723294"/>
       <w:r>
         <w:rPr>
           <w:lang w:val="es-ES"/>
         </w:rPr>
         <w:t>Tabla comparativa con otros sistemas encontrados</w:t>
       </w:r>
-      <w:bookmarkEnd w:id="4"/>
+      <w:bookmarkEnd w:id="5"/>
     </w:p>
     <w:p>
       <w:pPr>
@@ -5657,14 +5647,14 @@
           <w:lang w:val="es-ES"/>
         </w:rPr>
       </w:pPr>
-      <w:bookmarkStart w:id="5" w:name="_Toc484723295"/>
+      <w:bookmarkStart w:id="6" w:name="_Toc484723295"/>
       <w:r>
         <w:rPr>
           <w:lang w:val="es-ES"/>
         </w:rPr>
         <w:t>Módulo a diseñar</w:t>
       </w:r>
-      <w:bookmarkEnd w:id="5"/>
+      <w:bookmarkEnd w:id="6"/>
     </w:p>
     <w:p>
       <w:pPr>
@@ -5803,15 +5793,7 @@
         <w:rPr>
           <w:lang w:val="es-ES"/>
         </w:rPr>
-        <w:t xml:space="preserve">) </w:t>
-      </w:r>
-      <w:bookmarkStart w:id="6" w:name="_GoBack"/>
-      <w:bookmarkEnd w:id="6"/>
-      <w:r>
-        <w:rPr>
-          <w:lang w:val="es-ES"/>
-        </w:rPr>
-        <w:t>como en el Back</w:t>
+        <w:t>) como en el Back</w:t>
       </w:r>
       <w:r>
         <w:rPr>
@@ -10448,7 +10430,7 @@
 </file>
 
 <file path=customXml/itemProps1.xml><?xml version="1.0" encoding="utf-8"?>
-<ds:datastoreItem xmlns:ds="http://schemas.openxmlformats.org/officeDocument/2006/customXml" ds:itemID="{76696C05-C665-4EEE-8C08-1D37A1B9E936}">
+<ds:datastoreItem xmlns:ds="http://schemas.openxmlformats.org/officeDocument/2006/customXml" ds:itemID="{C4D9BF46-3D98-4729-800C-B843C45A2417}">
   <ds:schemaRefs>
     <ds:schemaRef ds:uri="http://schemas.openxmlformats.org/officeDocument/2006/bibliography"/>
   </ds:schemaRefs>

</xml_diff>

<commit_message>
Corrección del texto del Módulo a diseñar
</commit_message>
<xml_diff>
--- a/Documentacion/2.  Proyecto modular - Documentacion.docx
+++ b/Documentacion/2.  Proyecto modular - Documentacion.docx
@@ -887,7 +887,23 @@
                 <w:sz w:val="18"/>
                 <w:lang w:val="es-ES"/>
               </w:rPr>
-              <w:t>mputo flexible (softcomputing)</w:t>
+              <w:t>mputo flexible (</w:t>
+            </w:r>
+            <w:proofErr w:type="spellStart"/>
+            <w:r>
+              <w:rPr>
+                <w:sz w:val="18"/>
+                <w:lang w:val="es-ES"/>
+              </w:rPr>
+              <w:t>softcomputing</w:t>
+            </w:r>
+            <w:proofErr w:type="spellEnd"/>
+            <w:r>
+              <w:rPr>
+                <w:sz w:val="18"/>
+                <w:lang w:val="es-ES"/>
+              </w:rPr>
+              <w:t>)</w:t>
             </w:r>
           </w:p>
           <w:p>
@@ -1233,7 +1249,43 @@
                 <w:sz w:val="20"/>
                 <w:lang w:val="es-ES"/>
               </w:rPr>
-              <w:t>(dd/mm/yyyy)</w:t>
+              <w:t>(</w:t>
+            </w:r>
+            <w:proofErr w:type="spellStart"/>
+            <w:r>
+              <w:rPr>
+                <w:color w:val="0070C0"/>
+                <w:sz w:val="20"/>
+                <w:lang w:val="es-ES"/>
+              </w:rPr>
+              <w:t>dd</w:t>
+            </w:r>
+            <w:proofErr w:type="spellEnd"/>
+            <w:r>
+              <w:rPr>
+                <w:color w:val="0070C0"/>
+                <w:sz w:val="20"/>
+                <w:lang w:val="es-ES"/>
+              </w:rPr>
+              <w:t>/mm/</w:t>
+            </w:r>
+            <w:proofErr w:type="spellStart"/>
+            <w:r>
+              <w:rPr>
+                <w:color w:val="0070C0"/>
+                <w:sz w:val="20"/>
+                <w:lang w:val="es-ES"/>
+              </w:rPr>
+              <w:t>yyyy</w:t>
+            </w:r>
+            <w:proofErr w:type="spellEnd"/>
+            <w:r>
+              <w:rPr>
+                <w:color w:val="0070C0"/>
+                <w:sz w:val="20"/>
+                <w:lang w:val="es-ES"/>
+              </w:rPr>
+              <w:t>)</w:t>
             </w:r>
           </w:p>
         </w:tc>
@@ -3306,9 +3358,6 @@
     <w:p>
       <w:pPr>
         <w:pStyle w:val="Ttulo1"/>
-        <w:rPr>
-          <w:lang w:val="es-ES"/>
-        </w:rPr>
       </w:pPr>
       <w:r>
         <w:rPr>
@@ -3316,8 +3365,6 @@
         </w:rPr>
         <w:t>Antecedentes</w:t>
       </w:r>
-      <w:bookmarkStart w:id="0" w:name="_GoBack"/>
-      <w:bookmarkEnd w:id="0"/>
     </w:p>
     <w:p>
       <w:pPr>
@@ -4064,12 +4111,28 @@
                 <w:lang w:val="es-ES"/>
               </w:rPr>
             </w:pPr>
-            <w:r>
-              <w:rPr>
-                <w:lang w:val="es-ES"/>
-              </w:rPr>
-              <w:t>Developer Director</w:t>
-            </w:r>
+            <w:proofErr w:type="spellStart"/>
+            <w:r>
+              <w:rPr>
+                <w:lang w:val="es-ES"/>
+              </w:rPr>
+              <w:t>Developer</w:t>
+            </w:r>
+            <w:proofErr w:type="spellEnd"/>
+            <w:r>
+              <w:rPr>
+                <w:lang w:val="es-ES"/>
+              </w:rPr>
+              <w:t xml:space="preserve"> </w:t>
+            </w:r>
+            <w:proofErr w:type="gramStart"/>
+            <w:r>
+              <w:rPr>
+                <w:lang w:val="es-ES"/>
+              </w:rPr>
+              <w:t>Director</w:t>
+            </w:r>
+            <w:proofErr w:type="gramEnd"/>
           </w:p>
         </w:tc>
         <w:tc>
@@ -4105,12 +4168,28 @@
                 <w:lang w:val="es-ES"/>
               </w:rPr>
             </w:pPr>
-            <w:r>
-              <w:rPr>
-                <w:lang w:val="es-ES"/>
-              </w:rPr>
-              <w:t>Financer Director</w:t>
-            </w:r>
+            <w:proofErr w:type="spellStart"/>
+            <w:r>
+              <w:rPr>
+                <w:lang w:val="es-ES"/>
+              </w:rPr>
+              <w:t>Financer</w:t>
+            </w:r>
+            <w:proofErr w:type="spellEnd"/>
+            <w:r>
+              <w:rPr>
+                <w:lang w:val="es-ES"/>
+              </w:rPr>
+              <w:t xml:space="preserve"> </w:t>
+            </w:r>
+            <w:proofErr w:type="gramStart"/>
+            <w:r>
+              <w:rPr>
+                <w:lang w:val="es-ES"/>
+              </w:rPr>
+              <w:t>Director</w:t>
+            </w:r>
+            <w:proofErr w:type="gramEnd"/>
           </w:p>
         </w:tc>
         <w:tc>
@@ -4150,8 +4229,16 @@
               <w:rPr>
                 <w:lang w:val="es-ES"/>
               </w:rPr>
-              <w:t>Human Resources</w:t>
-            </w:r>
+              <w:t xml:space="preserve">Human </w:t>
+            </w:r>
+            <w:proofErr w:type="spellStart"/>
+            <w:r>
+              <w:rPr>
+                <w:lang w:val="es-ES"/>
+              </w:rPr>
+              <w:t>Resources</w:t>
+            </w:r>
+            <w:proofErr w:type="spellEnd"/>
           </w:p>
         </w:tc>
         <w:tc>
@@ -4191,8 +4278,16 @@
               <w:rPr>
                 <w:lang w:val="es-ES"/>
               </w:rPr>
-              <w:t>Software Engineer</w:t>
-            </w:r>
+              <w:t xml:space="preserve">Software </w:t>
+            </w:r>
+            <w:proofErr w:type="spellStart"/>
+            <w:r>
+              <w:rPr>
+                <w:lang w:val="es-ES"/>
+              </w:rPr>
+              <w:t>Engineer</w:t>
+            </w:r>
+            <w:proofErr w:type="spellEnd"/>
           </w:p>
         </w:tc>
         <w:tc>
@@ -5206,14 +5301,14 @@
           <w:lang w:val="es-ES"/>
         </w:rPr>
       </w:pPr>
-      <w:bookmarkStart w:id="1" w:name="_Toc484723290"/>
+      <w:bookmarkStart w:id="0" w:name="_Toc484723290"/>
       <w:r>
         <w:rPr>
           <w:lang w:val="es-ES"/>
         </w:rPr>
         <w:t>Contexto de la problemática detectada</w:t>
       </w:r>
-      <w:bookmarkEnd w:id="1"/>
+      <w:bookmarkEnd w:id="0"/>
     </w:p>
     <w:p>
       <w:pPr>
@@ -5415,14 +5510,14 @@
           <w:lang w:val="es-ES"/>
         </w:rPr>
       </w:pPr>
-      <w:bookmarkStart w:id="2" w:name="_Toc484723291"/>
+      <w:bookmarkStart w:id="1" w:name="_Toc484723291"/>
       <w:r>
         <w:rPr>
           <w:lang w:val="es-ES"/>
         </w:rPr>
         <w:t>Contenido</w:t>
       </w:r>
-      <w:bookmarkEnd w:id="2"/>
+      <w:bookmarkEnd w:id="1"/>
     </w:p>
     <w:p>
       <w:pPr>
@@ -5446,62 +5541,62 @@
           <w:lang w:val="es-ES"/>
         </w:rPr>
       </w:pPr>
-      <w:bookmarkStart w:id="3" w:name="_Toc484723292"/>
+      <w:bookmarkStart w:id="2" w:name="_Toc484723292"/>
       <w:r>
         <w:rPr>
           <w:lang w:val="es-ES"/>
         </w:rPr>
         <w:t>Objetivos</w:t>
       </w:r>
+      <w:bookmarkEnd w:id="2"/>
+      <w:r>
+        <w:rPr>
+          <w:lang w:val="es-ES"/>
+        </w:rPr>
+        <w:t xml:space="preserve"> </w:t>
+      </w:r>
+    </w:p>
+    <w:p>
+      <w:pPr>
+        <w:jc w:val="both"/>
+        <w:rPr>
+          <w:lang w:val="es-ES"/>
+        </w:rPr>
+      </w:pPr>
+      <w:r>
+        <w:rPr>
+          <w:lang w:val="es-ES"/>
+        </w:rPr>
+        <w:t xml:space="preserve">EL sistema de Reducción Inteligente de Combustible tiene como objetivo principal la reducción del combustible y mejorar la conducción de los usuarios de automóviles, indicándoles por dónde pueden manejar para llegar a tiempo a sus destinos de una forma segura y económica. A la vez </w:t>
+      </w:r>
+      <w:r>
+        <w:rPr>
+          <w:lang w:val="es-ES"/>
+        </w:rPr>
+        <w:t>que</w:t>
+      </w:r>
+      <w:r>
+        <w:rPr>
+          <w:lang w:val="es-ES"/>
+        </w:rPr>
+        <w:t xml:space="preserve"> se agilizará en toda la Zona Metropolitana el tráfico que congestiona las avenidas y calles, ocasionando accidentes entre los mismos vehículos.</w:t>
+      </w:r>
+    </w:p>
+    <w:p>
+      <w:pPr>
+        <w:pStyle w:val="Ttulo2"/>
+        <w:rPr>
+          <w:lang w:val="es-ES"/>
+        </w:rPr>
+      </w:pPr>
+      <w:bookmarkStart w:id="3" w:name="_Toc484723293"/>
+      <w:r>
+        <w:rPr>
+          <w:lang w:val="es-ES"/>
+        </w:rPr>
+        <w:t>Restricciones</w:t>
+      </w:r>
       <w:bookmarkEnd w:id="3"/>
-      <w:r>
-        <w:rPr>
-          <w:lang w:val="es-ES"/>
-        </w:rPr>
-        <w:t xml:space="preserve"> </w:t>
-      </w:r>
-    </w:p>
-    <w:p>
-      <w:pPr>
-        <w:jc w:val="both"/>
-        <w:rPr>
-          <w:lang w:val="es-ES"/>
-        </w:rPr>
-      </w:pPr>
-      <w:r>
-        <w:rPr>
-          <w:lang w:val="es-ES"/>
-        </w:rPr>
-        <w:t xml:space="preserve">EL sistema de Reducción Inteligente de Combustible tiene como objetivo principal la reducción del combustible y mejorar la conducción de los usuarios de automóviles, indicándoles por dónde pueden manejar para llegar a tiempo a sus destinos de una forma segura y económica. A la vez </w:t>
-      </w:r>
-      <w:r>
-        <w:rPr>
-          <w:lang w:val="es-ES"/>
-        </w:rPr>
-        <w:t>que</w:t>
-      </w:r>
-      <w:r>
-        <w:rPr>
-          <w:lang w:val="es-ES"/>
-        </w:rPr>
-        <w:t xml:space="preserve"> se agilizará en toda la Zona Metropolitana el tráfico que congestiona las avenidas y calles, ocasionando accidentes entre los mismos vehículos.</w:t>
-      </w:r>
-    </w:p>
-    <w:p>
-      <w:pPr>
-        <w:pStyle w:val="Ttulo2"/>
-        <w:rPr>
-          <w:lang w:val="es-ES"/>
-        </w:rPr>
-      </w:pPr>
-      <w:bookmarkStart w:id="4" w:name="_Toc484723293"/>
-      <w:r>
-        <w:rPr>
-          <w:lang w:val="es-ES"/>
-        </w:rPr>
-        <w:t>Restricciones</w:t>
-      </w:r>
-      <w:bookmarkEnd w:id="4"/>
       <w:r>
         <w:rPr>
           <w:lang w:val="es-ES"/>
@@ -5569,14 +5664,14 @@
           <w:lang w:val="es-ES"/>
         </w:rPr>
       </w:pPr>
-      <w:bookmarkStart w:id="5" w:name="_Toc484723294"/>
+      <w:bookmarkStart w:id="4" w:name="_Toc484723294"/>
       <w:r>
         <w:rPr>
           <w:lang w:val="es-ES"/>
         </w:rPr>
         <w:t>Tabla comparativa con otros sistemas encontrados</w:t>
       </w:r>
-      <w:bookmarkEnd w:id="5"/>
+      <w:bookmarkEnd w:id="4"/>
     </w:p>
     <w:p>
       <w:pPr>
@@ -5647,14 +5742,14 @@
           <w:lang w:val="es-ES"/>
         </w:rPr>
       </w:pPr>
-      <w:bookmarkStart w:id="6" w:name="_Toc484723295"/>
+      <w:bookmarkStart w:id="5" w:name="_Toc484723295"/>
       <w:r>
         <w:rPr>
           <w:lang w:val="es-ES"/>
         </w:rPr>
         <w:t>Módulo a diseñar</w:t>
       </w:r>
-      <w:bookmarkEnd w:id="6"/>
+      <w:bookmarkEnd w:id="5"/>
     </w:p>
     <w:p>
       <w:pPr>
@@ -6132,7 +6227,21 @@
         <w:rPr>
           <w:lang w:val="es-ES"/>
         </w:rPr>
-        <w:t xml:space="preserve"> así como estudios acerca de la forma de conducción de los usuarios.</w:t>
+        <w:t xml:space="preserve"> </w:t>
+      </w:r>
+      <w:r>
+        <w:rPr>
+          <w:lang w:val="es-ES"/>
+        </w:rPr>
+        <w:t xml:space="preserve">y </w:t>
+      </w:r>
+      <w:bookmarkStart w:id="6" w:name="_GoBack"/>
+      <w:bookmarkEnd w:id="6"/>
+      <w:r>
+        <w:rPr>
+          <w:lang w:val="es-ES"/>
+        </w:rPr>
+        <w:t>como estudios acerca de la forma de conducción de los usuarios.</w:t>
       </w:r>
       <w:r>
         <w:rPr>
@@ -6255,7 +6364,21 @@
         <w:rPr>
           <w:lang w:val="es-ES"/>
         </w:rPr>
-        <w:t>Investigación cuali-cuantitativa.</w:t>
+        <w:t xml:space="preserve">Investigación </w:t>
+      </w:r>
+      <w:proofErr w:type="spellStart"/>
+      <w:r>
+        <w:rPr>
+          <w:lang w:val="es-ES"/>
+        </w:rPr>
+        <w:t>cuali</w:t>
+      </w:r>
+      <w:proofErr w:type="spellEnd"/>
+      <w:r>
+        <w:rPr>
+          <w:lang w:val="es-ES"/>
+        </w:rPr>
+        <w:t>-cuantitativa.</w:t>
       </w:r>
     </w:p>
     <w:p>
@@ -6964,7 +7087,21 @@
         <w:rPr>
           <w:lang w:val="es-ES"/>
         </w:rPr>
-        <w:t>Puede usar otra metodología, sólo indique cual fue y que el diagrama o flujo de datos sea entendible; de lo contraio a</w:t>
+        <w:t xml:space="preserve">Puede usar otra metodología, sólo indique cual fue y que el diagrama o flujo de datos sea entendible; de lo </w:t>
+      </w:r>
+      <w:proofErr w:type="spellStart"/>
+      <w:r>
+        <w:rPr>
+          <w:lang w:val="es-ES"/>
+        </w:rPr>
+        <w:t>contraio</w:t>
+      </w:r>
+      <w:proofErr w:type="spellEnd"/>
+      <w:r>
+        <w:rPr>
+          <w:lang w:val="es-ES"/>
+        </w:rPr>
+        <w:t xml:space="preserve"> a</w:t>
       </w:r>
     </w:p>
     <w:p>
@@ -7302,9 +7439,17 @@
         <w:rPr>
           <w:lang w:val="es-ES"/>
         </w:rPr>
-        <w:t>Capturas de Pantallla</w:t>
+        <w:t xml:space="preserve">Capturas de </w:t>
+      </w:r>
+      <w:proofErr w:type="spellStart"/>
+      <w:r>
+        <w:rPr>
+          <w:lang w:val="es-ES"/>
+        </w:rPr>
+        <w:t>Pantallla</w:t>
       </w:r>
       <w:bookmarkEnd w:id="16"/>
+      <w:proofErr w:type="spellEnd"/>
     </w:p>
     <w:p>
       <w:pPr>
@@ -7452,7 +7597,23 @@
                 <w:sz w:val="18"/>
                 <w:lang w:val="es-ES"/>
               </w:rPr>
-              <w:t>Cómputo flexible (softcomputing)</w:t>
+              <w:t>Cómputo flexible (</w:t>
+            </w:r>
+            <w:proofErr w:type="spellStart"/>
+            <w:r>
+              <w:rPr>
+                <w:sz w:val="18"/>
+                <w:lang w:val="es-ES"/>
+              </w:rPr>
+              <w:t>softcomputing</w:t>
+            </w:r>
+            <w:proofErr w:type="spellEnd"/>
+            <w:r>
+              <w:rPr>
+                <w:sz w:val="18"/>
+                <w:lang w:val="es-ES"/>
+              </w:rPr>
+              <w:t>)</w:t>
             </w:r>
           </w:p>
           <w:p>
@@ -10430,7 +10591,7 @@
 </file>
 
 <file path=customXml/itemProps1.xml><?xml version="1.0" encoding="utf-8"?>
-<ds:datastoreItem xmlns:ds="http://schemas.openxmlformats.org/officeDocument/2006/customXml" ds:itemID="{C4D9BF46-3D98-4729-800C-B843C45A2417}">
+<ds:datastoreItem xmlns:ds="http://schemas.openxmlformats.org/officeDocument/2006/customXml" ds:itemID="{E6AA5F3E-BA69-417A-A651-3A5F1CCC23ED}">
   <ds:schemaRefs>
     <ds:schemaRef ds:uri="http://schemas.openxmlformats.org/officeDocument/2006/bibliography"/>
   </ds:schemaRefs>

</xml_diff>

<commit_message>
Corrección en tabla de rangos salariales
</commit_message>
<xml_diff>
--- a/Documentacion/2.  Proyecto modular - Documentacion.docx
+++ b/Documentacion/2.  Proyecto modular - Documentacion.docx
@@ -3968,7 +3968,21 @@
                 <w:b/>
                 <w:lang w:val="es-ES"/>
               </w:rPr>
-              <w:t xml:space="preserve"> anual Bruto en Dólares</w:t>
+              <w:t xml:space="preserve"> anual </w:t>
+            </w:r>
+            <w:r>
+              <w:rPr>
+                <w:b/>
+                <w:lang w:val="es-ES"/>
+              </w:rPr>
+              <w:t>b</w:t>
+            </w:r>
+            <w:r>
+              <w:rPr>
+                <w:b/>
+                <w:lang w:val="es-ES"/>
+              </w:rPr>
+              <w:t>ruto en Dólares</w:t>
             </w:r>
           </w:p>
         </w:tc>
@@ -4117,12 +4131,34 @@
                 <w:lang w:val="es-ES"/>
               </w:rPr>
             </w:pPr>
-            <w:r>
-              <w:rPr>
-                <w:lang w:val="es-ES"/>
-              </w:rPr>
-              <w:t>Financer Director</w:t>
-            </w:r>
+            <w:proofErr w:type="spellStart"/>
+            <w:r>
+              <w:rPr>
+                <w:lang w:val="es-ES"/>
+              </w:rPr>
+              <w:t>Financ</w:t>
+            </w:r>
+            <w:r>
+              <w:rPr>
+                <w:lang w:val="es-ES"/>
+              </w:rPr>
+              <w:t>ial</w:t>
+            </w:r>
+            <w:proofErr w:type="spellEnd"/>
+            <w:r>
+              <w:rPr>
+                <w:lang w:val="es-ES"/>
+              </w:rPr>
+              <w:t xml:space="preserve"> </w:t>
+            </w:r>
+            <w:proofErr w:type="gramStart"/>
+            <w:r>
+              <w:rPr>
+                <w:lang w:val="es-ES"/>
+              </w:rPr>
+              <w:t>Director</w:t>
+            </w:r>
+            <w:proofErr w:type="gramEnd"/>
           </w:p>
         </w:tc>
         <w:tc>
@@ -4257,6 +4293,8 @@
           <w:lang w:val="es-ES"/>
         </w:rPr>
       </w:pPr>
+      <w:bookmarkStart w:id="0" w:name="_GoBack"/>
+      <w:bookmarkEnd w:id="0"/>
     </w:p>
     <w:p>
       <w:pPr>
@@ -5219,14 +5257,14 @@
           <w:lang w:val="es-ES"/>
         </w:rPr>
       </w:pPr>
-      <w:bookmarkStart w:id="0" w:name="_Toc484723290"/>
+      <w:bookmarkStart w:id="1" w:name="_Toc484723290"/>
       <w:r>
         <w:rPr>
           <w:lang w:val="es-ES"/>
         </w:rPr>
         <w:t>Contexto de la problemática detectada</w:t>
       </w:r>
-      <w:bookmarkEnd w:id="0"/>
+      <w:bookmarkEnd w:id="1"/>
     </w:p>
     <w:p>
       <w:pPr>
@@ -5428,14 +5466,14 @@
           <w:lang w:val="es-ES"/>
         </w:rPr>
       </w:pPr>
-      <w:bookmarkStart w:id="1" w:name="_Toc484723291"/>
+      <w:bookmarkStart w:id="2" w:name="_Toc484723291"/>
       <w:r>
         <w:rPr>
           <w:lang w:val="es-ES"/>
         </w:rPr>
         <w:t>Contenido</w:t>
       </w:r>
-      <w:bookmarkEnd w:id="1"/>
+      <w:bookmarkEnd w:id="2"/>
     </w:p>
     <w:p>
       <w:pPr>
@@ -5459,14 +5497,14 @@
           <w:lang w:val="es-ES"/>
         </w:rPr>
       </w:pPr>
-      <w:bookmarkStart w:id="2" w:name="_Toc484723292"/>
+      <w:bookmarkStart w:id="3" w:name="_Toc484723292"/>
       <w:r>
         <w:rPr>
           <w:lang w:val="es-ES"/>
         </w:rPr>
         <w:t>Objetivos</w:t>
       </w:r>
-      <w:bookmarkEnd w:id="2"/>
+      <w:bookmarkEnd w:id="3"/>
       <w:r>
         <w:rPr>
           <w:lang w:val="es-ES"/>
@@ -5507,14 +5545,14 @@
           <w:lang w:val="es-ES"/>
         </w:rPr>
       </w:pPr>
-      <w:bookmarkStart w:id="3" w:name="_Toc484723293"/>
+      <w:bookmarkStart w:id="4" w:name="_Toc484723293"/>
       <w:r>
         <w:rPr>
           <w:lang w:val="es-ES"/>
         </w:rPr>
         <w:t>Restricciones</w:t>
       </w:r>
-      <w:bookmarkEnd w:id="3"/>
+      <w:bookmarkEnd w:id="4"/>
       <w:r>
         <w:rPr>
           <w:lang w:val="es-ES"/>
@@ -5664,14 +5702,14 @@
           <w:lang w:val="es-ES"/>
         </w:rPr>
       </w:pPr>
-      <w:bookmarkStart w:id="4" w:name="_Toc484723294"/>
+      <w:bookmarkStart w:id="5" w:name="_Toc484723294"/>
       <w:r>
         <w:rPr>
           <w:lang w:val="es-ES"/>
         </w:rPr>
         <w:t>Tabla comparativa con otros sistemas encontrados</w:t>
       </w:r>
-      <w:bookmarkEnd w:id="4"/>
+      <w:bookmarkEnd w:id="5"/>
     </w:p>
     <w:p>
       <w:pPr>
@@ -5742,7 +5780,7 @@
           <w:lang w:val="es-ES"/>
         </w:rPr>
       </w:pPr>
-      <w:bookmarkStart w:id="5" w:name="_Toc484723295"/>
+      <w:bookmarkStart w:id="6" w:name="_Toc484723295"/>
       <w:r>
         <w:rPr>
           <w:lang w:val="es-ES"/>
@@ -5750,7 +5788,7 @@
         <w:lastRenderedPageBreak/>
         <w:t>Módulo a diseñar</w:t>
       </w:r>
-      <w:bookmarkEnd w:id="5"/>
+      <w:bookmarkEnd w:id="6"/>
     </w:p>
     <w:p>
       <w:pPr>
@@ -6252,14 +6290,14 @@
           <w:lang w:val="es-ES"/>
         </w:rPr>
       </w:pPr>
-      <w:bookmarkStart w:id="6" w:name="_Toc484723296"/>
+      <w:bookmarkStart w:id="7" w:name="_Toc484723296"/>
       <w:r>
         <w:rPr>
           <w:lang w:val="es-ES"/>
         </w:rPr>
         <w:t>Tipo de investigación</w:t>
       </w:r>
-      <w:bookmarkEnd w:id="6"/>
+      <w:bookmarkEnd w:id="7"/>
       <w:r>
         <w:rPr>
           <w:lang w:val="es-ES"/>
@@ -6440,14 +6478,14 @@
           <w:lang w:val="es-ES"/>
         </w:rPr>
       </w:pPr>
-      <w:bookmarkStart w:id="7" w:name="_Toc484723297"/>
+      <w:bookmarkStart w:id="8" w:name="_Toc484723297"/>
       <w:r>
         <w:rPr>
           <w:lang w:val="es-ES"/>
         </w:rPr>
         <w:t>Definición del tamaño y la muestra de la investigación</w:t>
       </w:r>
-      <w:bookmarkEnd w:id="7"/>
+      <w:bookmarkEnd w:id="8"/>
     </w:p>
     <w:p>
       <w:pPr>
@@ -6548,14 +6586,14 @@
           <w:lang w:val="es-ES"/>
         </w:rPr>
       </w:pPr>
-      <w:bookmarkStart w:id="8" w:name="_Toc484723298"/>
+      <w:bookmarkStart w:id="9" w:name="_Toc484723298"/>
       <w:r>
         <w:rPr>
           <w:lang w:val="es-ES"/>
         </w:rPr>
         <w:t>Consulta y acceso a repositorios de datos</w:t>
       </w:r>
-      <w:bookmarkEnd w:id="8"/>
+      <w:bookmarkEnd w:id="9"/>
     </w:p>
     <w:p>
       <w:pPr>
@@ -6754,14 +6792,14 @@
           <w:lang w:val="es-ES"/>
         </w:rPr>
       </w:pPr>
-      <w:bookmarkStart w:id="9" w:name="_Toc484723299"/>
+      <w:bookmarkStart w:id="10" w:name="_Toc484723299"/>
       <w:r>
         <w:rPr>
           <w:lang w:val="es-ES"/>
         </w:rPr>
         <w:t>Estándares usados</w:t>
       </w:r>
-      <w:bookmarkEnd w:id="9"/>
+      <w:bookmarkEnd w:id="10"/>
     </w:p>
     <w:p>
       <w:pPr>
@@ -6944,14 +6982,14 @@
           <w:lang w:val="es-ES"/>
         </w:rPr>
       </w:pPr>
-      <w:bookmarkStart w:id="10" w:name="_Toc484723300"/>
+      <w:bookmarkStart w:id="11" w:name="_Toc484723300"/>
       <w:r>
         <w:rPr>
           <w:lang w:val="es-ES"/>
         </w:rPr>
         <w:t>Arquitectura</w:t>
       </w:r>
-      <w:bookmarkEnd w:id="10"/>
+      <w:bookmarkEnd w:id="11"/>
       <w:r>
         <w:rPr>
           <w:lang w:val="es-ES"/>
@@ -7044,14 +7082,14 @@
           <w:lang w:val="es-ES"/>
         </w:rPr>
       </w:pPr>
-      <w:bookmarkStart w:id="11" w:name="_Toc484723301"/>
+      <w:bookmarkStart w:id="12" w:name="_Toc484723301"/>
       <w:r>
         <w:rPr>
           <w:lang w:val="es-ES"/>
         </w:rPr>
         <w:t>Modelado de la base de datos</w:t>
       </w:r>
-      <w:bookmarkEnd w:id="11"/>
+      <w:bookmarkEnd w:id="12"/>
     </w:p>
     <w:p>
       <w:pPr>
@@ -7184,14 +7222,14 @@
           <w:lang w:val="es-ES"/>
         </w:rPr>
       </w:pPr>
-      <w:bookmarkStart w:id="12" w:name="_Toc484723302"/>
+      <w:bookmarkStart w:id="13" w:name="_Toc484723302"/>
       <w:r>
         <w:rPr>
           <w:lang w:val="es-ES"/>
         </w:rPr>
         <w:t>Diseño conceptual (diagramas UML)</w:t>
       </w:r>
-      <w:bookmarkEnd w:id="12"/>
+      <w:bookmarkEnd w:id="13"/>
     </w:p>
     <w:p>
       <w:pPr>
@@ -7276,7 +7314,7 @@
           <w:lang w:val="es-ES"/>
         </w:rPr>
       </w:pPr>
-      <w:bookmarkStart w:id="13" w:name="_Toc484723303"/>
+      <w:bookmarkStart w:id="14" w:name="_Toc484723303"/>
       <w:r>
         <w:rPr>
           <w:lang w:val="es-ES"/>
@@ -7284,7 +7322,7 @@
         <w:lastRenderedPageBreak/>
         <w:t>Dependencias con otros elementos de software o hardware de terceros</w:t>
       </w:r>
-      <w:bookmarkEnd w:id="13"/>
+      <w:bookmarkEnd w:id="14"/>
     </w:p>
     <w:p>
       <w:pPr>
@@ -7550,14 +7588,14 @@
           <w:lang w:val="es-ES"/>
         </w:rPr>
       </w:pPr>
-      <w:bookmarkStart w:id="14" w:name="_Toc484723304"/>
+      <w:bookmarkStart w:id="15" w:name="_Toc484723304"/>
       <w:r>
         <w:rPr>
           <w:lang w:val="es-ES"/>
         </w:rPr>
         <w:t>Análisis de resultados</w:t>
       </w:r>
-      <w:bookmarkEnd w:id="14"/>
+      <w:bookmarkEnd w:id="15"/>
     </w:p>
     <w:p>
       <w:pPr>
@@ -7631,14 +7669,14 @@
           <w:lang w:val="es-ES"/>
         </w:rPr>
       </w:pPr>
-      <w:bookmarkStart w:id="15" w:name="_Toc484723305"/>
+      <w:bookmarkStart w:id="16" w:name="_Toc484723305"/>
       <w:r>
         <w:rPr>
           <w:lang w:val="es-ES"/>
         </w:rPr>
         <w:t>Capturas de Pantallla</w:t>
       </w:r>
-      <w:bookmarkEnd w:id="15"/>
+      <w:bookmarkEnd w:id="16"/>
     </w:p>
     <w:p>
       <w:pPr>
@@ -7944,8 +7982,6 @@
         </w:rPr>
         <w:t xml:space="preserve">    </w:t>
       </w:r>
-      <w:bookmarkStart w:id="16" w:name="_GoBack"/>
-      <w:bookmarkEnd w:id="16"/>
     </w:p>
     <w:p>
       <w:pPr>
@@ -9586,7 +9622,7 @@
       </w:pPr>
     </w:pPrDefault>
   </w:docDefaults>
-  <w:latentStyles w:defLockedState="0" w:defUIPriority="99" w:defSemiHidden="0" w:defUnhideWhenUsed="0" w:defQFormat="0" w:count="376">
+  <w:latentStyles w:defLockedState="0" w:defUIPriority="99" w:defSemiHidden="0" w:defUnhideWhenUsed="0" w:defQFormat="0" w:count="375">
     <w:lsdException w:name="Normal" w:uiPriority="0" w:qFormat="1"/>
     <w:lsdException w:name="heading 1" w:uiPriority="9" w:qFormat="1"/>
     <w:lsdException w:name="heading 2" w:semiHidden="1" w:uiPriority="9" w:unhideWhenUsed="1" w:qFormat="1"/>
@@ -9692,6 +9728,7 @@
     <w:lsdException w:name="HTML Sample" w:semiHidden="1" w:unhideWhenUsed="1"/>
     <w:lsdException w:name="HTML Typewriter" w:semiHidden="1" w:unhideWhenUsed="1"/>
     <w:lsdException w:name="HTML Variable" w:semiHidden="1" w:unhideWhenUsed="1"/>
+    <w:lsdException w:name="Normal Table" w:semiHidden="1" w:unhideWhenUsed="1"/>
     <w:lsdException w:name="annotation subject" w:semiHidden="1" w:unhideWhenUsed="1"/>
     <w:lsdException w:name="No List" w:semiHidden="1" w:unhideWhenUsed="1"/>
     <w:lsdException w:name="Outline List 1" w:semiHidden="1" w:unhideWhenUsed="1"/>
@@ -9738,8 +9775,10 @@
     <w:lsdException w:name="Table Subtle 2" w:semiHidden="1" w:unhideWhenUsed="1"/>
     <w:lsdException w:name="Table Web 1" w:semiHidden="1" w:unhideWhenUsed="1"/>
     <w:lsdException w:name="Table Web 2" w:semiHidden="1" w:unhideWhenUsed="1"/>
+    <w:lsdException w:name="Table Web 3" w:semiHidden="1" w:unhideWhenUsed="1"/>
     <w:lsdException w:name="Balloon Text" w:semiHidden="1" w:unhideWhenUsed="1"/>
     <w:lsdException w:name="Table Grid" w:uiPriority="39"/>
+    <w:lsdException w:name="Table Theme" w:semiHidden="1" w:unhideWhenUsed="1"/>
     <w:lsdException w:name="Placeholder Text" w:semiHidden="1"/>
     <w:lsdException w:name="No Spacing" w:uiPriority="1" w:qFormat="1"/>
     <w:lsdException w:name="Light Shading" w:uiPriority="60"/>
@@ -9959,7 +9998,6 @@
     <w:lsdException w:name="Smart Hyperlink" w:semiHidden="1" w:unhideWhenUsed="1"/>
     <w:lsdException w:name="Hashtag" w:semiHidden="1" w:unhideWhenUsed="1"/>
     <w:lsdException w:name="Unresolved Mention" w:semiHidden="1" w:unhideWhenUsed="1"/>
-    <w:lsdException w:name="Smart Link" w:semiHidden="1" w:unhideWhenUsed="1"/>
   </w:latentStyles>
   <w:style w:type="paragraph" w:default="1" w:styleId="Normal">
     <w:name w:val="Normal"/>
@@ -10765,7 +10803,7 @@
 </file>
 
 <file path=customXml/itemProps1.xml><?xml version="1.0" encoding="utf-8"?>
-<ds:datastoreItem xmlns:ds="http://schemas.openxmlformats.org/officeDocument/2006/customXml" ds:itemID="{85F238BD-41AF-46FB-8ABD-8B982C3E8410}">
+<ds:datastoreItem xmlns:ds="http://schemas.openxmlformats.org/officeDocument/2006/customXml" ds:itemID="{4C7298ED-D7FC-49FC-BFC9-99426AC57F5D}">
   <ds:schemaRefs>
     <ds:schemaRef ds:uri="http://schemas.openxmlformats.org/officeDocument/2006/bibliography"/>
   </ds:schemaRefs>

</xml_diff>

<commit_message>
Cambio de nombre de empresa en Política de Privacidad
</commit_message>
<xml_diff>
--- a/Documentacion/2.  Proyecto modular - Documentacion.docx
+++ b/Documentacion/2.  Proyecto modular - Documentacion.docx
@@ -4293,73 +4293,279 @@
           <w:lang w:val="es-ES"/>
         </w:rPr>
       </w:pPr>
+    </w:p>
+    <w:p>
+      <w:pPr>
+        <w:rPr>
+          <w:b/>
+          <w:lang w:val="es-ES"/>
+        </w:rPr>
+      </w:pPr>
+    </w:p>
+    <w:p>
+      <w:pPr>
+        <w:rPr>
+          <w:b/>
+          <w:u w:val="single"/>
+          <w:lang w:val="es-ES"/>
+        </w:rPr>
+      </w:pPr>
+    </w:p>
+    <w:p>
+      <w:pPr>
+        <w:rPr>
+          <w:b/>
+          <w:lang w:val="es-ES"/>
+        </w:rPr>
+      </w:pPr>
+    </w:p>
+    <w:p>
+      <w:pPr>
+        <w:rPr>
+          <w:b/>
+          <w:lang w:val="es-ES"/>
+        </w:rPr>
+      </w:pPr>
+    </w:p>
+    <w:p>
+      <w:pPr>
+        <w:rPr>
+          <w:b/>
+          <w:lang w:val="es-ES"/>
+        </w:rPr>
+      </w:pPr>
+    </w:p>
+    <w:p>
+      <w:pPr>
+        <w:rPr>
+          <w:b/>
+          <w:lang w:val="es-ES"/>
+        </w:rPr>
+      </w:pPr>
+    </w:p>
+    <w:p>
+      <w:pPr>
+        <w:rPr>
+          <w:b/>
+          <w:lang w:val="es-ES"/>
+        </w:rPr>
+      </w:pPr>
+    </w:p>
+    <w:p>
+      <w:pPr>
+        <w:pStyle w:val="Citadestacada"/>
+      </w:pPr>
+      <w:r>
+        <w:lastRenderedPageBreak/>
+        <w:t>POLÍTIC</w:t>
+      </w:r>
       <w:bookmarkStart w:id="0" w:name="_GoBack"/>
       <w:bookmarkEnd w:id="0"/>
-    </w:p>
-    <w:p>
-      <w:pPr>
+      <w:r>
+        <w:t>A DE PRIVACIDAD</w:t>
+      </w:r>
+    </w:p>
+    <w:p>
+      <w:pPr>
+        <w:jc w:val="both"/>
+        <w:rPr>
+          <w:lang w:val="es-ES"/>
+        </w:rPr>
+      </w:pPr>
+      <w:r>
+        <w:rPr>
+          <w:lang w:val="es-ES"/>
+        </w:rPr>
+        <w:t>La</w:t>
+      </w:r>
+      <w:r>
+        <w:rPr>
+          <w:lang w:val="es-ES"/>
+        </w:rPr>
+        <w:t xml:space="preserve"> presente Política de Privacidad establece los términos en</w:t>
+      </w:r>
+      <w:r>
+        <w:rPr>
+          <w:lang w:val="es-ES"/>
+        </w:rPr>
+        <w:t xml:space="preserve"> </w:t>
+      </w:r>
+      <w:r>
         <w:rPr>
           <w:b/>
           <w:lang w:val="es-ES"/>
         </w:rPr>
-      </w:pPr>
-    </w:p>
-    <w:p>
-      <w:pPr>
+        <w:t xml:space="preserve">“Cthulhu </w:t>
+      </w:r>
+      <w:proofErr w:type="spellStart"/>
+      <w:r>
         <w:rPr>
           <w:b/>
-          <w:u w:val="single"/>
-          <w:lang w:val="es-ES"/>
-        </w:rPr>
-      </w:pPr>
-    </w:p>
-    <w:p>
-      <w:pPr>
+          <w:lang w:val="es-ES"/>
+        </w:rPr>
+        <w:t>Corp</w:t>
+      </w:r>
+      <w:proofErr w:type="spellEnd"/>
+      <w:r>
         <w:rPr>
           <w:b/>
           <w:lang w:val="es-ES"/>
         </w:rPr>
-      </w:pPr>
-    </w:p>
-    <w:p>
-      <w:pPr>
+        <w:t>”</w:t>
+      </w:r>
+      <w:r>
+        <w:rPr>
+          <w:lang w:val="es-ES"/>
+        </w:rPr>
+        <w:t xml:space="preserve"> que usa y protege la información que es proporcionada por sus usuarios al momento de utilizar su sitio web. Esta compañía está comprometida con la seguridad de los datos de sus usuarios. Cuando le pedimos llenar los campos de información personal con la cual usted pueda ser identificado, lo hacemos asegurando que sólo se empleará de acuerdo con los términos de este documento. Sin embargo</w:t>
+      </w:r>
+      <w:r>
+        <w:rPr>
+          <w:lang w:val="es-ES"/>
+        </w:rPr>
+        <w:t>,</w:t>
+      </w:r>
+      <w:r>
+        <w:rPr>
+          <w:lang w:val="es-ES"/>
+        </w:rPr>
+        <w:t xml:space="preserve"> esta Política de Privacidad puede cambiar con el tiempo o ser actualizada por lo que le recomendamos y enfatizamos revisar continuamente esta página para asegurarse que está de acuerdo con dichos cambios.</w:t>
+      </w:r>
+    </w:p>
+    <w:p>
+      <w:pPr>
+        <w:rPr>
+          <w:lang w:val="es-ES"/>
+        </w:rPr>
+      </w:pPr>
+      <w:r>
         <w:rPr>
           <w:b/>
           <w:lang w:val="es-ES"/>
         </w:rPr>
-      </w:pPr>
-    </w:p>
-    <w:p>
-      <w:pPr>
+        <w:t>Informaci</w:t>
+      </w:r>
+      <w:r>
         <w:rPr>
           <w:b/>
           <w:lang w:val="es-ES"/>
         </w:rPr>
-      </w:pPr>
-    </w:p>
-    <w:p>
-      <w:pPr>
+        <w:t>ón que se recoge</w:t>
+      </w:r>
+      <w:r>
         <w:rPr>
           <w:b/>
           <w:lang w:val="es-ES"/>
         </w:rPr>
-      </w:pPr>
-    </w:p>
-    <w:p>
-      <w:pPr>
+        <w:t>.</w:t>
+      </w:r>
+    </w:p>
+    <w:p>
+      <w:pPr>
+        <w:jc w:val="both"/>
+        <w:rPr>
+          <w:lang w:val="es-ES"/>
+        </w:rPr>
+      </w:pPr>
+      <w:r>
+        <w:rPr>
+          <w:lang w:val="es-ES"/>
+        </w:rPr>
+        <w:t>Nuestro sitio web podrá recoger informació</w:t>
+      </w:r>
+      <w:r>
+        <w:rPr>
+          <w:lang w:val="es-ES"/>
+        </w:rPr>
+        <w:t>n personal, por ejemplo: Nombre,</w:t>
+      </w:r>
+      <w:r>
+        <w:rPr>
+          <w:lang w:val="es-ES"/>
+        </w:rPr>
+        <w:t xml:space="preserve"> información de con</w:t>
+      </w:r>
+      <w:r>
+        <w:rPr>
+          <w:lang w:val="es-ES"/>
+        </w:rPr>
+        <w:t>tacto como</w:t>
+      </w:r>
+      <w:r>
+        <w:rPr>
+          <w:lang w:val="es-ES"/>
+        </w:rPr>
+        <w:t xml:space="preserve"> su</w:t>
+      </w:r>
+      <w:r>
+        <w:rPr>
+          <w:lang w:val="es-ES"/>
+        </w:rPr>
+        <w:t xml:space="preserve"> dirección de correo electrónico, datos de su vehículo como modelo</w:t>
+      </w:r>
+      <w:r>
+        <w:rPr>
+          <w:lang w:val="es-ES"/>
+        </w:rPr>
+        <w:t xml:space="preserve"> y marca,</w:t>
+      </w:r>
+      <w:r>
+        <w:rPr>
+          <w:lang w:val="es-ES"/>
+        </w:rPr>
+        <w:t xml:space="preserve"> </w:t>
+      </w:r>
+      <w:r>
+        <w:rPr>
+          <w:lang w:val="es-ES"/>
+        </w:rPr>
+        <w:t xml:space="preserve">condiciones de uso y </w:t>
+      </w:r>
+      <w:r>
+        <w:rPr>
+          <w:lang w:val="es-ES"/>
+        </w:rPr>
+        <w:t>ubicación geográfica</w:t>
+      </w:r>
+      <w:r>
+        <w:rPr>
+          <w:lang w:val="es-ES"/>
+        </w:rPr>
+        <w:t>, como puntos de partida y destino</w:t>
+      </w:r>
+      <w:r>
+        <w:rPr>
+          <w:lang w:val="es-ES"/>
+        </w:rPr>
+        <w:t>. Así mismo cuando sea necesario podrá ser requerida información específica para procesar algún pedido o realizar una entrega o facturación</w:t>
+      </w:r>
+      <w:r>
+        <w:rPr>
+          <w:lang w:val="es-ES"/>
+        </w:rPr>
+        <w:t xml:space="preserve"> en caso de ser necesario</w:t>
+      </w:r>
+      <w:r>
+        <w:rPr>
+          <w:lang w:val="es-ES"/>
+        </w:rPr>
+        <w:t>.</w:t>
+      </w:r>
+    </w:p>
+    <w:p>
+      <w:pPr>
+        <w:jc w:val="both"/>
         <w:rPr>
           <w:b/>
           <w:lang w:val="es-ES"/>
         </w:rPr>
       </w:pPr>
-    </w:p>
-    <w:p>
-      <w:pPr>
-        <w:pStyle w:val="Citadestacada"/>
-      </w:pPr>
-      <w:r>
-        <w:lastRenderedPageBreak/>
-        <w:t>POLÍTICA DE PRIVACIDAD</w:t>
+      <w:r>
+        <w:rPr>
+          <w:b/>
+          <w:lang w:val="es-ES"/>
+        </w:rPr>
+        <w:t>Uso de la información recogida.</w:t>
       </w:r>
     </w:p>
     <w:p>
@@ -4373,242 +4579,94 @@
         <w:rPr>
           <w:lang w:val="es-ES"/>
         </w:rPr>
-        <w:t>La</w:t>
-      </w:r>
-      <w:r>
-        <w:rPr>
-          <w:lang w:val="es-ES"/>
-        </w:rPr>
-        <w:t xml:space="preserve"> presente Política de Privacidad establece los términos en</w:t>
-      </w:r>
-      <w:r>
-        <w:rPr>
+        <w:t>Nuestro sitio web emplea la información con el fin de proporcionar el mejor servicio posible, particularmente para mantener un registro de usuarios, de pedidos en caso que aplique, y mejorar nuestros productos y servicios.  Es posible que sean enviados correos electrónicos periódicamente a través de nuestro sitio con ofertas especiales, nuevos productos y otra información publicitaria que consideremos relevante para usted o que pueda brindarle algún beneficio, estos correos electrónicos serán enviados a la dirección que usted proporcione y podrán ser cancelados en cualquier momento.</w:t>
+      </w:r>
+    </w:p>
+    <w:p>
+      <w:pPr>
+        <w:jc w:val="both"/>
+        <w:rPr>
+          <w:lang w:val="es-ES"/>
+        </w:rPr>
+      </w:pPr>
+      <w:r>
+        <w:rPr>
+          <w:b/>
+          <w:lang w:val="es-ES"/>
+        </w:rPr>
+        <w:t xml:space="preserve">“Cthulhu </w:t>
+      </w:r>
+      <w:proofErr w:type="spellStart"/>
+      <w:r>
+        <w:rPr>
+          <w:b/>
+          <w:lang w:val="es-ES"/>
+        </w:rPr>
+        <w:t>Corp</w:t>
+      </w:r>
+      <w:proofErr w:type="spellEnd"/>
+      <w:r>
+        <w:rPr>
+          <w:b/>
+          <w:lang w:val="es-ES"/>
+        </w:rPr>
+        <w:t>”</w:t>
+      </w:r>
+      <w:r>
+        <w:rPr>
+          <w:b/>
           <w:lang w:val="es-ES"/>
         </w:rPr>
         <w:t xml:space="preserve"> </w:t>
       </w:r>
       <w:r>
         <w:rPr>
+          <w:lang w:val="es-ES"/>
+        </w:rPr>
+        <w:t>está altamente comprometido para cumplir con el compromiso de mantener su información segura. Usamos los sistemas más avanzados y los actualizamos constantemente para asegurarnos que no exista ningún acceso no autorizado.</w:t>
+      </w:r>
+    </w:p>
+    <w:p>
+      <w:pPr>
+        <w:rPr>
+          <w:lang w:val="es-ES"/>
+        </w:rPr>
+      </w:pPr>
+      <w:r>
+        <w:rPr>
+          <w:lang w:val="es-ES"/>
+        </w:rPr>
+        <w:t>Esta compañía no venderá, cederá ni distribuirá la información personal que es recopilada sin su consentimiento, salvo que sea requerido por un juez con un orden judicial.</w:t>
+      </w:r>
+    </w:p>
+    <w:p>
+      <w:pPr>
+        <w:rPr>
+          <w:lang w:val="es-ES"/>
+        </w:rPr>
+      </w:pPr>
+      <w:r>
+        <w:rPr>
           <w:b/>
           <w:lang w:val="es-ES"/>
         </w:rPr>
-        <w:t>Reducción Inteligente de Combustible</w:t>
-      </w:r>
-      <w:r>
-        <w:rPr>
-          <w:lang w:val="es-ES"/>
-        </w:rPr>
-        <w:t xml:space="preserve"> que usa y protege la información que es proporcionada por sus usuarios al momento de utilizar su sitio web. Esta compañía está comprometida con la seguridad de los datos de sus usuarios. Cuando le pedimos llenar los campos de información personal con la cual usted pueda ser identificado, lo hacemos asegurando que sólo se empleará de acuerdo con los términos de este documento. Sin embargo</w:t>
-      </w:r>
-      <w:r>
-        <w:rPr>
-          <w:lang w:val="es-ES"/>
-        </w:rPr>
-        <w:t>,</w:t>
-      </w:r>
-      <w:r>
-        <w:rPr>
-          <w:lang w:val="es-ES"/>
-        </w:rPr>
-        <w:t xml:space="preserve"> esta Política de Privacidad puede cambiar con el tiempo o ser actualizada por lo que le recomendamos y enfatizamos revisar continuamente esta página para asegurarse que está de acuerdo con dichos cambios.</w:t>
-      </w:r>
-    </w:p>
-    <w:p>
-      <w:pPr>
-        <w:rPr>
-          <w:lang w:val="es-ES"/>
-        </w:rPr>
-      </w:pPr>
+        <w:t xml:space="preserve">“Cthulhu </w:t>
+      </w:r>
+      <w:proofErr w:type="spellStart"/>
       <w:r>
         <w:rPr>
           <w:b/>
           <w:lang w:val="es-ES"/>
         </w:rPr>
-        <w:t>Informaci</w:t>
-      </w:r>
+        <w:t>Corp</w:t>
+      </w:r>
+      <w:proofErr w:type="spellEnd"/>
       <w:r>
         <w:rPr>
           <w:b/>
           <w:lang w:val="es-ES"/>
         </w:rPr>
-        <w:t>ón que se recoge</w:t>
-      </w:r>
-      <w:r>
-        <w:rPr>
-          <w:b/>
-          <w:lang w:val="es-ES"/>
-        </w:rPr>
-        <w:t>.</w:t>
-      </w:r>
-    </w:p>
-    <w:p>
-      <w:pPr>
-        <w:jc w:val="both"/>
-        <w:rPr>
-          <w:lang w:val="es-ES"/>
-        </w:rPr>
-      </w:pPr>
-      <w:r>
-        <w:rPr>
-          <w:lang w:val="es-ES"/>
-        </w:rPr>
-        <w:t>Nuestro sitio web podrá recoger informació</w:t>
-      </w:r>
-      <w:r>
-        <w:rPr>
-          <w:lang w:val="es-ES"/>
-        </w:rPr>
-        <w:t>n personal, por ejemplo: Nombre,</w:t>
-      </w:r>
-      <w:r>
-        <w:rPr>
-          <w:lang w:val="es-ES"/>
-        </w:rPr>
-        <w:t xml:space="preserve"> información de con</w:t>
-      </w:r>
-      <w:r>
-        <w:rPr>
-          <w:lang w:val="es-ES"/>
-        </w:rPr>
-        <w:t>tacto como</w:t>
-      </w:r>
-      <w:r>
-        <w:rPr>
-          <w:lang w:val="es-ES"/>
-        </w:rPr>
-        <w:t xml:space="preserve"> su</w:t>
-      </w:r>
-      <w:r>
-        <w:rPr>
-          <w:lang w:val="es-ES"/>
-        </w:rPr>
-        <w:t xml:space="preserve"> dirección de correo electrónico, datos de su vehículo como modelo</w:t>
-      </w:r>
-      <w:r>
-        <w:rPr>
-          <w:lang w:val="es-ES"/>
-        </w:rPr>
-        <w:t xml:space="preserve"> y marca,</w:t>
-      </w:r>
-      <w:r>
-        <w:rPr>
-          <w:lang w:val="es-ES"/>
-        </w:rPr>
-        <w:t xml:space="preserve"> </w:t>
-      </w:r>
-      <w:r>
-        <w:rPr>
-          <w:lang w:val="es-ES"/>
-        </w:rPr>
-        <w:t xml:space="preserve">condiciones de uso y </w:t>
-      </w:r>
-      <w:r>
-        <w:rPr>
-          <w:lang w:val="es-ES"/>
-        </w:rPr>
-        <w:t>ubicación geográfica</w:t>
-      </w:r>
-      <w:r>
-        <w:rPr>
-          <w:lang w:val="es-ES"/>
-        </w:rPr>
-        <w:t>, como puntos de partida y destino</w:t>
-      </w:r>
-      <w:r>
-        <w:rPr>
-          <w:lang w:val="es-ES"/>
-        </w:rPr>
-        <w:t>. Así mismo cuando sea necesario podrá ser requerida información específica para procesar algún pedido o realizar una entrega o facturación</w:t>
-      </w:r>
-      <w:r>
-        <w:rPr>
-          <w:lang w:val="es-ES"/>
-        </w:rPr>
-        <w:t xml:space="preserve"> en caso de ser necesario</w:t>
-      </w:r>
-      <w:r>
-        <w:rPr>
-          <w:lang w:val="es-ES"/>
-        </w:rPr>
-        <w:t>.</w:t>
-      </w:r>
-    </w:p>
-    <w:p>
-      <w:pPr>
-        <w:jc w:val="both"/>
-        <w:rPr>
-          <w:b/>
-          <w:lang w:val="es-ES"/>
-        </w:rPr>
-      </w:pPr>
-      <w:r>
-        <w:rPr>
-          <w:b/>
-          <w:lang w:val="es-ES"/>
-        </w:rPr>
-        <w:t>Uso de la información recogida.</w:t>
-      </w:r>
-    </w:p>
-    <w:p>
-      <w:pPr>
-        <w:jc w:val="both"/>
-        <w:rPr>
-          <w:lang w:val="es-ES"/>
-        </w:rPr>
-      </w:pPr>
-      <w:r>
-        <w:rPr>
-          <w:lang w:val="es-ES"/>
-        </w:rPr>
-        <w:t>Nuestro sitio web emplea la información con el fin de proporcionar el mejor servicio posible, particularmente para mantener un registro de usuarios, de pedidos en caso que aplique, y mejorar nuestros productos y servicios.  Es posible que sean enviados correos electrónicos periódicamente a través de nuestro sitio con ofertas especiales, nuevos productos y otra información publicitaria que consideremos relevante para usted o que pueda brindarle algún beneficio, estos correos electrónicos serán enviados a la dirección que usted proporcione y podrán ser cancelados en cualquier momento.</w:t>
-      </w:r>
-    </w:p>
-    <w:p>
-      <w:pPr>
-        <w:jc w:val="both"/>
-        <w:rPr>
-          <w:lang w:val="es-ES"/>
-        </w:rPr>
-      </w:pPr>
-      <w:r>
-        <w:rPr>
-          <w:b/>
-          <w:lang w:val="es-ES"/>
-        </w:rPr>
-        <w:t>Reducción Inteligente de Combustible</w:t>
-      </w:r>
-      <w:r>
-        <w:rPr>
-          <w:lang w:val="es-ES"/>
-        </w:rPr>
-        <w:t xml:space="preserve"> está altamente comprometido para cumplir con el compromiso de mantener su información segura. Usamos los sistemas más avanzados y los actualizamos constantemente para asegurarnos que no exista ningún acceso no autorizado.</w:t>
-      </w:r>
-    </w:p>
-    <w:p>
-      <w:pPr>
-        <w:rPr>
-          <w:lang w:val="es-ES"/>
-        </w:rPr>
-      </w:pPr>
-      <w:r>
-        <w:rPr>
-          <w:lang w:val="es-ES"/>
-        </w:rPr>
-        <w:t>Esta compañía no venderá, cederá ni distribuirá la información personal que es recopilada sin su consentimiento, salvo que sea requerido por un juez con un orden judicial.</w:t>
-      </w:r>
-    </w:p>
-    <w:p>
-      <w:pPr>
-        <w:rPr>
-          <w:lang w:val="es-ES"/>
-        </w:rPr>
-      </w:pPr>
-      <w:r>
-        <w:rPr>
-          <w:b/>
-          <w:lang w:val="es-ES"/>
-        </w:rPr>
-        <w:t>Reducción Inteligente de Combustible</w:t>
+        <w:t>”</w:t>
       </w:r>
       <w:r>
         <w:rPr>
@@ -10803,7 +10861,7 @@
 </file>
 
 <file path=customXml/itemProps1.xml><?xml version="1.0" encoding="utf-8"?>
-<ds:datastoreItem xmlns:ds="http://schemas.openxmlformats.org/officeDocument/2006/customXml" ds:itemID="{4C7298ED-D7FC-49FC-BFC9-99426AC57F5D}">
+<ds:datastoreItem xmlns:ds="http://schemas.openxmlformats.org/officeDocument/2006/customXml" ds:itemID="{2A034FD8-C53C-442C-BB23-9C0FF9A33FC9}">
   <ds:schemaRefs>
     <ds:schemaRef ds:uri="http://schemas.openxmlformats.org/officeDocument/2006/bibliography"/>
   </ds:schemaRefs>

</xml_diff>

<commit_message>
Corrección del texto en la sección Restricciones
</commit_message>
<xml_diff>
--- a/Documentacion/2.  Proyecto modular - Documentacion.docx
+++ b/Documentacion/2.  Proyecto modular - Documentacion.docx
@@ -4357,12 +4357,7 @@
       </w:pPr>
       <w:r>
         <w:lastRenderedPageBreak/>
-        <w:t>POLÍTIC</w:t>
-      </w:r>
-      <w:bookmarkStart w:id="0" w:name="_GoBack"/>
-      <w:bookmarkEnd w:id="0"/>
-      <w:r>
-        <w:t>A DE PRIVACIDAD</w:t>
+        <w:t>POLÍTICA DE PRIVACIDAD</w:t>
       </w:r>
     </w:p>
     <w:p>
@@ -5315,14 +5310,14 @@
           <w:lang w:val="es-ES"/>
         </w:rPr>
       </w:pPr>
-      <w:bookmarkStart w:id="1" w:name="_Toc484723290"/>
+      <w:bookmarkStart w:id="0" w:name="_Toc484723290"/>
       <w:r>
         <w:rPr>
           <w:lang w:val="es-ES"/>
         </w:rPr>
         <w:t>Contexto de la problemática detectada</w:t>
       </w:r>
-      <w:bookmarkEnd w:id="1"/>
+      <w:bookmarkEnd w:id="0"/>
     </w:p>
     <w:p>
       <w:pPr>
@@ -5524,14 +5519,14 @@
           <w:lang w:val="es-ES"/>
         </w:rPr>
       </w:pPr>
-      <w:bookmarkStart w:id="2" w:name="_Toc484723291"/>
+      <w:bookmarkStart w:id="1" w:name="_Toc484723291"/>
       <w:r>
         <w:rPr>
           <w:lang w:val="es-ES"/>
         </w:rPr>
         <w:t>Contenido</w:t>
       </w:r>
-      <w:bookmarkEnd w:id="2"/>
+      <w:bookmarkEnd w:id="1"/>
     </w:p>
     <w:p>
       <w:pPr>
@@ -5555,13 +5550,69 @@
           <w:lang w:val="es-ES"/>
         </w:rPr>
       </w:pPr>
-      <w:bookmarkStart w:id="3" w:name="_Toc484723292"/>
+      <w:bookmarkStart w:id="2" w:name="_Toc484723292"/>
       <w:r>
         <w:rPr>
           <w:lang w:val="es-ES"/>
         </w:rPr>
         <w:t>Objetivos</w:t>
       </w:r>
+      <w:bookmarkEnd w:id="2"/>
+      <w:r>
+        <w:rPr>
+          <w:lang w:val="es-ES"/>
+        </w:rPr>
+        <w:t xml:space="preserve"> </w:t>
+      </w:r>
+    </w:p>
+    <w:p>
+      <w:pPr>
+        <w:jc w:val="both"/>
+        <w:rPr>
+          <w:lang w:val="es-ES"/>
+        </w:rPr>
+      </w:pPr>
+      <w:r>
+        <w:rPr>
+          <w:lang w:val="es-ES"/>
+        </w:rPr>
+        <w:t xml:space="preserve">EL sistema de Reducción Inteligente de Combustible tiene como objetivo principal la reducción del combustible y mejorar la conducción de los usuarios de automóviles, indicándoles por dónde pueden manejar para llegar a tiempo a sus destinos de una forma segura y económica. A la vez </w:t>
+      </w:r>
+      <w:r>
+        <w:rPr>
+          <w:lang w:val="es-ES"/>
+        </w:rPr>
+        <w:t>que</w:t>
+      </w:r>
+      <w:r>
+        <w:rPr>
+          <w:lang w:val="es-ES"/>
+        </w:rPr>
+        <w:t xml:space="preserve"> se agilizará en toda la Zona Metropolitana el tráfico que congestiona las avenidas y calles, ocasionando accidentes entre los mismos vehículos.</w:t>
+      </w:r>
+    </w:p>
+    <w:p>
+      <w:pPr>
+        <w:pStyle w:val="Ttulo2"/>
+        <w:rPr>
+          <w:lang w:val="es-ES"/>
+        </w:rPr>
+      </w:pPr>
+      <w:bookmarkStart w:id="3" w:name="_Toc484723293"/>
+    </w:p>
+    <w:p>
+      <w:pPr>
+        <w:pStyle w:val="Ttulo2"/>
+        <w:rPr>
+          <w:lang w:val="es-ES"/>
+        </w:rPr>
+      </w:pPr>
+      <w:r>
+        <w:rPr>
+          <w:lang w:val="es-ES"/>
+        </w:rPr>
+        <w:t>Restricciones</w:t>
+      </w:r>
       <w:bookmarkEnd w:id="3"/>
       <w:r>
         <w:rPr>
@@ -5581,20 +5632,108 @@
         <w:rPr>
           <w:lang w:val="es-ES"/>
         </w:rPr>
-        <w:t xml:space="preserve">EL sistema de Reducción Inteligente de Combustible tiene como objetivo principal la reducción del combustible y mejorar la conducción de los usuarios de automóviles, indicándoles por dónde pueden manejar para llegar a tiempo a sus destinos de una forma segura y económica. A la vez </w:t>
-      </w:r>
-      <w:r>
-        <w:rPr>
-          <w:lang w:val="es-ES"/>
-        </w:rPr>
-        <w:t>que</w:t>
-      </w:r>
-      <w:r>
-        <w:rPr>
-          <w:lang w:val="es-ES"/>
-        </w:rPr>
-        <w:t xml:space="preserve"> se agilizará en toda la Zona Metropolitana el tráfico que congestiona las avenidas y calles, ocasionando accidentes entre los mismos vehículos.</w:t>
-      </w:r>
+        <w:t xml:space="preserve">El usuario puede no utilizar la aplicación durante todos sus trayectos </w:t>
+      </w:r>
+      <w:r>
+        <w:rPr>
+          <w:lang w:val="es-ES"/>
+        </w:rPr>
+        <w:t>lo cual entorpecería la toma de datos y por ende la predicción del manejo del usuario</w:t>
+      </w:r>
+      <w:r>
+        <w:rPr>
+          <w:lang w:val="es-ES"/>
+        </w:rPr>
+        <w:t>.</w:t>
+      </w:r>
+    </w:p>
+    <w:p>
+      <w:pPr>
+        <w:jc w:val="both"/>
+        <w:rPr>
+          <w:lang w:val="es-ES"/>
+        </w:rPr>
+      </w:pPr>
+      <w:r>
+        <w:rPr>
+          <w:lang w:val="es-ES"/>
+        </w:rPr>
+        <w:t>La mala mecánica del vehículo podría afectar directamente el consumo de gasolina</w:t>
+      </w:r>
+      <w:r>
+        <w:rPr>
+          <w:lang w:val="es-ES"/>
+        </w:rPr>
+        <w:t>.</w:t>
+      </w:r>
+    </w:p>
+    <w:p>
+      <w:pPr>
+        <w:jc w:val="both"/>
+        <w:rPr>
+          <w:lang w:val="es-ES"/>
+        </w:rPr>
+      </w:pPr>
+      <w:r>
+        <w:rPr>
+          <w:lang w:val="es-ES"/>
+        </w:rPr>
+        <w:t xml:space="preserve">Evitar la captura de datos de ajustes mecánicos afecta a la predicción de consumo de </w:t>
+      </w:r>
+      <w:r>
+        <w:rPr>
+          <w:lang w:val="es-ES"/>
+        </w:rPr>
+        <w:t>gasolina,</w:t>
+      </w:r>
+      <w:r>
+        <w:rPr>
+          <w:lang w:val="es-ES"/>
+        </w:rPr>
+        <w:t xml:space="preserve"> así como el estado de conducción</w:t>
+      </w:r>
+      <w:r>
+        <w:rPr>
+          <w:lang w:val="es-ES"/>
+        </w:rPr>
+        <w:t>.</w:t>
+      </w:r>
+    </w:p>
+    <w:p>
+      <w:pPr>
+        <w:ind w:left="360"/>
+        <w:rPr>
+          <w:lang w:val="es-ES"/>
+        </w:rPr>
+      </w:pPr>
+    </w:p>
+    <w:p>
+      <w:pPr>
+        <w:rPr>
+          <w:lang w:val="es-ES"/>
+        </w:rPr>
+      </w:pPr>
+    </w:p>
+    <w:p>
+      <w:pPr>
+        <w:rPr>
+          <w:lang w:val="es-ES"/>
+        </w:rPr>
+      </w:pPr>
+    </w:p>
+    <w:p>
+      <w:pPr>
+        <w:rPr>
+          <w:lang w:val="es-ES"/>
+        </w:rPr>
+      </w:pPr>
+    </w:p>
+    <w:p>
+      <w:pPr>
+        <w:rPr>
+          <w:lang w:val="es-ES"/>
+        </w:rPr>
+      </w:pPr>
     </w:p>
     <w:p>
       <w:pPr>
@@ -5603,27 +5742,14 @@
           <w:lang w:val="es-ES"/>
         </w:rPr>
       </w:pPr>
-      <w:bookmarkStart w:id="4" w:name="_Toc484723293"/>
-      <w:r>
-        <w:rPr>
-          <w:lang w:val="es-ES"/>
-        </w:rPr>
-        <w:t>Restricciones</w:t>
+      <w:bookmarkStart w:id="4" w:name="_Toc484723294"/>
+      <w:r>
+        <w:rPr>
+          <w:lang w:val="es-ES"/>
+        </w:rPr>
+        <w:t>Tabla comparativa con otros sistemas encontrados</w:t>
       </w:r>
       <w:bookmarkEnd w:id="4"/>
-      <w:r>
-        <w:rPr>
-          <w:lang w:val="es-ES"/>
-        </w:rPr>
-        <w:t xml:space="preserve"> </w:t>
-      </w:r>
-    </w:p>
-    <w:p>
-      <w:pPr>
-        <w:rPr>
-          <w:lang w:val="es-ES"/>
-        </w:rPr>
-      </w:pPr>
     </w:p>
     <w:p>
       <w:pPr>
@@ -5640,104 +5766,38 @@
         <w:rPr>
           <w:lang w:val="es-ES"/>
         </w:rPr>
-        <w:t>Listar cuales con las limitaciones que presenta su sistema, ejemplo: uso de un software en específico, cantidad de datos a procesar, gran poder de procesamiento, etc.</w:t>
-      </w:r>
-    </w:p>
-    <w:p>
-      <w:pPr>
-        <w:pStyle w:val="Prrafodelista"/>
-        <w:numPr>
-          <w:ilvl w:val="0"/>
-          <w:numId w:val="6"/>
-        </w:numPr>
-        <w:rPr>
-          <w:lang w:val="es-ES"/>
-        </w:rPr>
-      </w:pPr>
-      <w:r>
-        <w:rPr>
-          <w:lang w:val="es-ES"/>
-        </w:rPr>
-        <w:t xml:space="preserve">El usuario puede no utilizar la aplicación durante todos sus trayectos </w:t>
-      </w:r>
-      <w:r>
-        <w:rPr>
-          <w:lang w:val="es-ES"/>
-        </w:rPr>
-        <w:t>lo cual entorpecería la toma de datos y por ende la predicción del manejo del usuario</w:t>
-      </w:r>
-    </w:p>
-    <w:p>
-      <w:pPr>
-        <w:pStyle w:val="Prrafodelista"/>
-        <w:numPr>
-          <w:ilvl w:val="0"/>
-          <w:numId w:val="6"/>
-        </w:numPr>
-        <w:rPr>
-          <w:lang w:val="es-ES"/>
-        </w:rPr>
-      </w:pPr>
-      <w:r>
-        <w:rPr>
-          <w:lang w:val="es-ES"/>
-        </w:rPr>
-        <w:t>La mala mecánica del vehículo podría afectar directamente el consumo de gasolina</w:t>
-      </w:r>
-    </w:p>
-    <w:p>
-      <w:pPr>
-        <w:pStyle w:val="Prrafodelista"/>
-        <w:numPr>
-          <w:ilvl w:val="0"/>
-          <w:numId w:val="6"/>
-        </w:numPr>
-        <w:rPr>
-          <w:lang w:val="es-ES"/>
-        </w:rPr>
-      </w:pPr>
-      <w:r>
-        <w:rPr>
-          <w:lang w:val="es-ES"/>
-        </w:rPr>
-        <w:t xml:space="preserve">Evitar la captura de datos de ajustes mecánicos afecta a la predicción de consumo de </w:t>
-      </w:r>
-      <w:proofErr w:type="gramStart"/>
-      <w:r>
-        <w:rPr>
-          <w:lang w:val="es-ES"/>
-        </w:rPr>
-        <w:t>gasolina</w:t>
-      </w:r>
-      <w:proofErr w:type="gramEnd"/>
-      <w:r>
-        <w:rPr>
-          <w:lang w:val="es-ES"/>
-        </w:rPr>
-        <w:t xml:space="preserve"> así como el estado de conducción</w:t>
-      </w:r>
-    </w:p>
-    <w:p>
-      <w:pPr>
-        <w:ind w:left="360"/>
-        <w:rPr>
-          <w:lang w:val="es-ES"/>
-        </w:rPr>
-      </w:pPr>
-    </w:p>
-    <w:p>
-      <w:pPr>
-        <w:rPr>
-          <w:lang w:val="es-ES"/>
-        </w:rPr>
-      </w:pPr>
-    </w:p>
-    <w:p>
-      <w:pPr>
-        <w:rPr>
-          <w:lang w:val="es-ES"/>
-        </w:rPr>
-      </w:pPr>
+        <w:t xml:space="preserve">Elaborar una tabla comparativa, en donde se resaltan las bondades de este nuevo sistema en </w:t>
+      </w:r>
+      <w:r>
+        <w:rPr>
+          <w:lang w:val="es-ES"/>
+        </w:rPr>
+        <w:t>comparación</w:t>
+      </w:r>
+      <w:r>
+        <w:rPr>
+          <w:lang w:val="es-ES"/>
+        </w:rPr>
+        <w:t xml:space="preserve"> con otras 3 o 4 herramientas simil</w:t>
+      </w:r>
+      <w:r>
+        <w:rPr>
+          <w:lang w:val="es-ES"/>
+        </w:rPr>
+        <w:t>ares. Si el sistema es nuevo, só</w:t>
+      </w:r>
+      <w:r>
+        <w:rPr>
+          <w:lang w:val="es-ES"/>
+        </w:rPr>
+        <w:t xml:space="preserve">lo especificar sus </w:t>
+      </w:r>
+      <w:r>
+        <w:rPr>
+          <w:lang w:val="es-ES"/>
+        </w:rPr>
+        <w:t xml:space="preserve">características. </w:t>
+      </w:r>
     </w:p>
     <w:p>
       <w:pPr>
@@ -5760,93 +5820,14 @@
           <w:lang w:val="es-ES"/>
         </w:rPr>
       </w:pPr>
-      <w:bookmarkStart w:id="5" w:name="_Toc484723294"/>
-      <w:r>
-        <w:rPr>
-          <w:lang w:val="es-ES"/>
-        </w:rPr>
-        <w:t>Tabla comparativa con otros sistemas encontrados</w:t>
+      <w:bookmarkStart w:id="5" w:name="_Toc484723295"/>
+      <w:r>
+        <w:rPr>
+          <w:lang w:val="es-ES"/>
+        </w:rPr>
+        <w:t>Módulo a diseñar</w:t>
       </w:r>
       <w:bookmarkEnd w:id="5"/>
-    </w:p>
-    <w:p>
-      <w:pPr>
-        <w:pStyle w:val="Prrafodelista"/>
-        <w:numPr>
-          <w:ilvl w:val="0"/>
-          <w:numId w:val="6"/>
-        </w:numPr>
-        <w:rPr>
-          <w:lang w:val="es-ES"/>
-        </w:rPr>
-      </w:pPr>
-      <w:r>
-        <w:rPr>
-          <w:lang w:val="es-ES"/>
-        </w:rPr>
-        <w:t xml:space="preserve">Elaborar una tabla comparativa, en donde se resaltan las bondades de este nuevo sistema en </w:t>
-      </w:r>
-      <w:r>
-        <w:rPr>
-          <w:lang w:val="es-ES"/>
-        </w:rPr>
-        <w:t>comparación</w:t>
-      </w:r>
-      <w:r>
-        <w:rPr>
-          <w:lang w:val="es-ES"/>
-        </w:rPr>
-        <w:t xml:space="preserve"> con otras 3 o 4 herramientas simil</w:t>
-      </w:r>
-      <w:r>
-        <w:rPr>
-          <w:lang w:val="es-ES"/>
-        </w:rPr>
-        <w:t>ares. Si el sistema es nuevo, só</w:t>
-      </w:r>
-      <w:r>
-        <w:rPr>
-          <w:lang w:val="es-ES"/>
-        </w:rPr>
-        <w:t xml:space="preserve">lo especificar sus </w:t>
-      </w:r>
-      <w:r>
-        <w:rPr>
-          <w:lang w:val="es-ES"/>
-        </w:rPr>
-        <w:t xml:space="preserve">características. </w:t>
-      </w:r>
-    </w:p>
-    <w:p>
-      <w:pPr>
-        <w:rPr>
-          <w:lang w:val="es-ES"/>
-        </w:rPr>
-      </w:pPr>
-    </w:p>
-    <w:p>
-      <w:pPr>
-        <w:rPr>
-          <w:lang w:val="es-ES"/>
-        </w:rPr>
-      </w:pPr>
-    </w:p>
-    <w:p>
-      <w:pPr>
-        <w:pStyle w:val="Ttulo2"/>
-        <w:rPr>
-          <w:lang w:val="es-ES"/>
-        </w:rPr>
-      </w:pPr>
-      <w:bookmarkStart w:id="6" w:name="_Toc484723295"/>
-      <w:r>
-        <w:rPr>
-          <w:lang w:val="es-ES"/>
-        </w:rPr>
-        <w:lastRenderedPageBreak/>
-        <w:t>Módulo a diseñar</w:t>
-      </w:r>
-      <w:bookmarkEnd w:id="6"/>
     </w:p>
     <w:p>
       <w:pPr>
@@ -6053,6 +6034,7 @@
           <w:b/>
           <w:lang w:val="es-ES"/>
         </w:rPr>
+        <w:lastRenderedPageBreak/>
         <w:t>M</w:t>
       </w:r>
       <w:r>
@@ -6348,14 +6330,14 @@
           <w:lang w:val="es-ES"/>
         </w:rPr>
       </w:pPr>
-      <w:bookmarkStart w:id="7" w:name="_Toc484723296"/>
+      <w:bookmarkStart w:id="6" w:name="_Toc484723296"/>
       <w:r>
         <w:rPr>
           <w:lang w:val="es-ES"/>
         </w:rPr>
         <w:t>Tipo de investigación</w:t>
       </w:r>
-      <w:bookmarkEnd w:id="7"/>
+      <w:bookmarkEnd w:id="6"/>
       <w:r>
         <w:rPr>
           <w:lang w:val="es-ES"/>
@@ -6536,14 +6518,14 @@
           <w:lang w:val="es-ES"/>
         </w:rPr>
       </w:pPr>
-      <w:bookmarkStart w:id="8" w:name="_Toc484723297"/>
+      <w:bookmarkStart w:id="7" w:name="_Toc484723297"/>
       <w:r>
         <w:rPr>
           <w:lang w:val="es-ES"/>
         </w:rPr>
         <w:t>Definición del tamaño y la muestra de la investigación</w:t>
       </w:r>
-      <w:bookmarkEnd w:id="8"/>
+      <w:bookmarkEnd w:id="7"/>
     </w:p>
     <w:p>
       <w:pPr>
@@ -6644,21 +6626,16 @@
           <w:lang w:val="es-ES"/>
         </w:rPr>
       </w:pPr>
-      <w:bookmarkStart w:id="9" w:name="_Toc484723298"/>
+      <w:bookmarkStart w:id="8" w:name="_Toc484723298"/>
       <w:r>
         <w:rPr>
           <w:lang w:val="es-ES"/>
         </w:rPr>
         <w:t>Consulta y acceso a repositorios de datos</w:t>
       </w:r>
+      <w:bookmarkStart w:id="9" w:name="_GoBack"/>
+      <w:bookmarkEnd w:id="8"/>
       <w:bookmarkEnd w:id="9"/>
-    </w:p>
-    <w:p>
-      <w:pPr>
-        <w:rPr>
-          <w:lang w:val="es-ES"/>
-        </w:rPr>
-      </w:pPr>
     </w:p>
     <w:p>
       <w:pPr>
@@ -10861,7 +10838,7 @@
 </file>
 
 <file path=customXml/itemProps1.xml><?xml version="1.0" encoding="utf-8"?>
-<ds:datastoreItem xmlns:ds="http://schemas.openxmlformats.org/officeDocument/2006/customXml" ds:itemID="{2A034FD8-C53C-442C-BB23-9C0FF9A33FC9}">
+<ds:datastoreItem xmlns:ds="http://schemas.openxmlformats.org/officeDocument/2006/customXml" ds:itemID="{44DC86EA-F98E-4A74-B028-7A7E18C75EEA}">
   <ds:schemaRefs>
     <ds:schemaRef ds:uri="http://schemas.openxmlformats.org/officeDocument/2006/bibliography"/>
   </ds:schemaRefs>

</xml_diff>

<commit_message>
Corrección del texto en la sección Consulta y acceso a repositorios de datos
</commit_message>
<xml_diff>
--- a/Documentacion/2.  Proyecto modular - Documentacion.docx
+++ b/Documentacion/2.  Proyecto modular - Documentacion.docx
@@ -6633,53 +6633,10 @@
         </w:rPr>
         <w:t>Consulta y acceso a repositorios de datos</w:t>
       </w:r>
-      <w:bookmarkStart w:id="9" w:name="_GoBack"/>
       <w:bookmarkEnd w:id="8"/>
-      <w:bookmarkEnd w:id="9"/>
-    </w:p>
-    <w:p>
-      <w:pPr>
-        <w:pStyle w:val="Prrafodelista"/>
-        <w:numPr>
-          <w:ilvl w:val="0"/>
-          <w:numId w:val="6"/>
-        </w:numPr>
-        <w:rPr>
-          <w:lang w:val="es-ES"/>
-        </w:rPr>
-      </w:pPr>
-      <w:r>
-        <w:rPr>
-          <w:lang w:val="es-ES"/>
-        </w:rPr>
-        <w:t xml:space="preserve">Especificar los sitios de Internet en donde se encontró la información para ser procesada o analizada por su sistema, </w:t>
-      </w:r>
-    </w:p>
-    <w:p>
-      <w:pPr>
-        <w:pStyle w:val="Prrafodelista"/>
-        <w:numPr>
-          <w:ilvl w:val="0"/>
-          <w:numId w:val="6"/>
-        </w:numPr>
-        <w:rPr>
-          <w:lang w:val="es-ES"/>
-        </w:rPr>
-      </w:pPr>
-      <w:r>
-        <w:rPr>
-          <w:lang w:val="es-ES"/>
-        </w:rPr>
-        <w:t>¿cuáles fueron los factores discriminatorios para elegir el o las referencias de datos?</w:t>
-      </w:r>
-    </w:p>
-    <w:p>
-      <w:pPr>
-        <w:pStyle w:val="Prrafodelista"/>
-        <w:numPr>
-          <w:ilvl w:val="0"/>
-          <w:numId w:val="6"/>
-        </w:numPr>
+    </w:p>
+    <w:p>
+      <w:pPr>
         <w:jc w:val="both"/>
         <w:rPr>
           <w:color w:val="538135" w:themeColor="accent6" w:themeShade="BF"/>
@@ -6688,51 +6645,24 @@
       </w:pPr>
       <w:r>
         <w:rPr>
-          <w:color w:val="538135" w:themeColor="accent6" w:themeShade="BF"/>
-          <w:lang w:val="es-ES"/>
-        </w:rPr>
-        <w:t xml:space="preserve">Este apartado hace hincapié en establecer el lugar de procedencia de los datos y cuál fue su criterio de selección. </w:t>
-      </w:r>
-    </w:p>
-    <w:p>
-      <w:pPr>
-        <w:pStyle w:val="Prrafodelista"/>
-        <w:numPr>
-          <w:ilvl w:val="0"/>
-          <w:numId w:val="6"/>
-        </w:numPr>
-        <w:jc w:val="both"/>
-        <w:rPr>
-          <w:color w:val="538135" w:themeColor="accent6" w:themeShade="BF"/>
-          <w:lang w:val="es-ES"/>
-        </w:rPr>
-      </w:pPr>
-      <w:r>
-        <w:rPr>
-          <w:color w:val="538135" w:themeColor="accent6" w:themeShade="BF"/>
           <w:lang w:val="es-ES"/>
         </w:rPr>
         <w:t xml:space="preserve">Sitio web </w:t>
       </w:r>
       <w:r>
         <w:rPr>
-          <w:color w:val="538135" w:themeColor="accent6" w:themeShade="BF"/>
           <w:lang w:val="es-ES"/>
         </w:rPr>
         <w:t xml:space="preserve">INECC (Instituto Nacional de Ecología y Cambio Climático) obtuvimos los datos acerca de consumo de gasolina y rendimiento litro por </w:t>
       </w:r>
-      <w:proofErr w:type="spellStart"/>
-      <w:r>
-        <w:rPr>
-          <w:color w:val="538135" w:themeColor="accent6" w:themeShade="BF"/>
-          <w:lang w:val="es-ES"/>
-        </w:rPr>
-        <w:t>kilometro</w:t>
-      </w:r>
-      <w:proofErr w:type="spellEnd"/>
-      <w:r>
-        <w:rPr>
-          <w:color w:val="538135" w:themeColor="accent6" w:themeShade="BF"/>
+      <w:r>
+        <w:rPr>
+          <w:lang w:val="es-ES"/>
+        </w:rPr>
+        <w:t>kilómetro</w:t>
+      </w:r>
+      <w:r>
+        <w:rPr>
           <w:lang w:val="es-ES"/>
         </w:rPr>
         <w:t xml:space="preserve"> con base a los datos que proporciona el fabricante a la PROFECO </w:t>
@@ -6749,61 +6679,141 @@
     </w:p>
     <w:p>
       <w:pPr>
-        <w:pStyle w:val="Prrafodelista"/>
-        <w:numPr>
-          <w:ilvl w:val="0"/>
-          <w:numId w:val="6"/>
-        </w:numPr>
         <w:jc w:val="both"/>
         <w:rPr>
-          <w:color w:val="538135" w:themeColor="accent6" w:themeShade="BF"/>
-          <w:lang w:val="es-ES"/>
-        </w:rPr>
-      </w:pPr>
-      <w:r>
-        <w:rPr>
-          <w:color w:val="538135" w:themeColor="accent6" w:themeShade="BF"/>
-          <w:lang w:val="es-ES"/>
-        </w:rPr>
-        <w:t>Debido a que la información que presenta el fabricante de vehículos en su sitio web es meramente comercial se tomo como referencia los datos obtenidos por PROFECO y que son publicados en el sitio de INECC</w:t>
-      </w:r>
-    </w:p>
-    <w:p>
-      <w:pPr>
-        <w:pStyle w:val="Prrafodelista"/>
-        <w:numPr>
-          <w:ilvl w:val="0"/>
-          <w:numId w:val="6"/>
-        </w:numPr>
+          <w:lang w:val="es-ES"/>
+        </w:rPr>
+      </w:pPr>
+      <w:r>
+        <w:rPr>
+          <w:lang w:val="es-ES"/>
+        </w:rPr>
+        <w:t>Debido a que la información que presenta el fabricante de vehículos en su sitio web es meramente comercial</w:t>
+      </w:r>
+      <w:r>
+        <w:rPr>
+          <w:lang w:val="es-ES"/>
+        </w:rPr>
+        <w:t>,</w:t>
+      </w:r>
+      <w:r>
+        <w:rPr>
+          <w:lang w:val="es-ES"/>
+        </w:rPr>
+        <w:t xml:space="preserve"> se tom</w:t>
+      </w:r>
+      <w:r>
+        <w:rPr>
+          <w:lang w:val="es-ES"/>
+        </w:rPr>
+        <w:t>aron</w:t>
+      </w:r>
+      <w:r>
+        <w:rPr>
+          <w:lang w:val="es-ES"/>
+        </w:rPr>
+        <w:t xml:space="preserve"> como referencia los datos obtenidos por</w:t>
+      </w:r>
+      <w:r>
+        <w:rPr>
+          <w:lang w:val="es-ES"/>
+        </w:rPr>
+        <w:t xml:space="preserve"> la</w:t>
+      </w:r>
+      <w:r>
+        <w:rPr>
+          <w:lang w:val="es-ES"/>
+        </w:rPr>
+        <w:t xml:space="preserve"> PROFECO y que </w:t>
+      </w:r>
+      <w:r>
+        <w:rPr>
+          <w:lang w:val="es-ES"/>
+        </w:rPr>
+        <w:t>han sido</w:t>
+      </w:r>
+      <w:r>
+        <w:rPr>
+          <w:lang w:val="es-ES"/>
+        </w:rPr>
+        <w:t xml:space="preserve"> publicados en el sitio de INECC</w:t>
+      </w:r>
+      <w:r>
+        <w:rPr>
+          <w:lang w:val="es-ES"/>
+        </w:rPr>
+        <w:t>.</w:t>
+      </w:r>
+    </w:p>
+    <w:p>
+      <w:pPr>
         <w:jc w:val="both"/>
         <w:rPr>
-          <w:color w:val="538135" w:themeColor="accent6" w:themeShade="BF"/>
-          <w:lang w:val="es-ES"/>
-        </w:rPr>
-      </w:pPr>
-      <w:r>
-        <w:rPr>
-          <w:color w:val="538135" w:themeColor="accent6" w:themeShade="BF"/>
-          <w:lang w:val="es-ES"/>
-        </w:rPr>
-        <w:t xml:space="preserve">Para calcular el consumo de gasolina aproximado de un auto se requieren de tomar como blanco 200km recorridos con esta información la formula puede proporcionar datos </w:t>
-      </w:r>
-      <w:proofErr w:type="spellStart"/>
-      <w:r>
-        <w:rPr>
-          <w:color w:val="538135" w:themeColor="accent6" w:themeShade="BF"/>
-          <w:lang w:val="es-ES"/>
-        </w:rPr>
-        <w:t>mas</w:t>
-      </w:r>
-      <w:proofErr w:type="spellEnd"/>
-      <w:r>
-        <w:rPr>
-          <w:color w:val="538135" w:themeColor="accent6" w:themeShade="BF"/>
+          <w:lang w:val="es-ES"/>
+        </w:rPr>
+      </w:pPr>
+      <w:r>
+        <w:rPr>
+          <w:lang w:val="es-ES"/>
+        </w:rPr>
+        <w:t>Para calcular el consumo de gasolina aproximado de un auto se requieren de tomar como blanco 200</w:t>
+      </w:r>
+      <w:r>
+        <w:rPr>
+          <w:lang w:val="es-ES"/>
+        </w:rPr>
+        <w:t xml:space="preserve"> </w:t>
+      </w:r>
+      <w:r>
+        <w:rPr>
+          <w:lang w:val="es-ES"/>
+        </w:rPr>
+        <w:t>km recorridos</w:t>
+      </w:r>
+      <w:r>
+        <w:rPr>
+          <w:lang w:val="es-ES"/>
+        </w:rPr>
+        <w:t>,</w:t>
+      </w:r>
+      <w:r>
+        <w:rPr>
+          <w:lang w:val="es-ES"/>
+        </w:rPr>
+        <w:t xml:space="preserve"> con esta información la f</w:t>
+      </w:r>
+      <w:r>
+        <w:rPr>
+          <w:lang w:val="es-ES"/>
+        </w:rPr>
+        <w:t>ó</w:t>
+      </w:r>
+      <w:r>
+        <w:rPr>
+          <w:lang w:val="es-ES"/>
+        </w:rPr>
+        <w:t xml:space="preserve">rmula puede proporcionar datos </w:t>
+      </w:r>
+      <w:r>
+        <w:rPr>
+          <w:lang w:val="es-ES"/>
+        </w:rPr>
+        <w:t>más</w:t>
+      </w:r>
+      <w:r>
+        <w:rPr>
           <w:lang w:val="es-ES"/>
         </w:rPr>
         <w:t xml:space="preserve"> fidedignos</w:t>
       </w:r>
+      <w:r>
+        <w:rPr>
+          <w:lang w:val="es-ES"/>
+        </w:rPr>
+        <w:t>.</w:t>
+      </w:r>
+      <w:bookmarkStart w:id="9" w:name="_GoBack"/>
+      <w:bookmarkEnd w:id="9"/>
     </w:p>
     <w:p>
       <w:pPr>
@@ -9381,8 +9391,8 @@
   <w:abstractNum w:abstractNumId="8" w15:restartNumberingAfterBreak="0">
     <w:nsid w:val="756A45D8"/>
     <w:multiLevelType w:val="hybridMultilevel"/>
-    <w:tmpl w:val="AD148B00"/>
-    <w:lvl w:ilvl="0" w:tplc="0C0A0001">
+    <w:tmpl w:val="732CEC80"/>
+    <w:lvl w:ilvl="0" w:tplc="794E4188">
       <w:start w:val="1"/>
       <w:numFmt w:val="bullet"/>
       <w:lvlText w:val=""/>
@@ -9392,6 +9402,7 @@
       </w:pPr>
       <w:rPr>
         <w:rFonts w:ascii="Symbol" w:hAnsi="Symbol" w:hint="default"/>
+        <w:color w:val="auto"/>
       </w:rPr>
     </w:lvl>
     <w:lvl w:ilvl="1" w:tplc="0C0A0003" w:tentative="1">
@@ -10838,7 +10849,7 @@
 </file>
 
 <file path=customXml/itemProps1.xml><?xml version="1.0" encoding="utf-8"?>
-<ds:datastoreItem xmlns:ds="http://schemas.openxmlformats.org/officeDocument/2006/customXml" ds:itemID="{44DC86EA-F98E-4A74-B028-7A7E18C75EEA}">
+<ds:datastoreItem xmlns:ds="http://schemas.openxmlformats.org/officeDocument/2006/customXml" ds:itemID="{06254929-E368-416D-A9AB-4665FD3E9861}">
   <ds:schemaRefs>
     <ds:schemaRef ds:uri="http://schemas.openxmlformats.org/officeDocument/2006/bibliography"/>
   </ds:schemaRefs>

</xml_diff>

<commit_message>
Corrección del texto en la secció Modelado de la base de datos
</commit_message>
<xml_diff>
--- a/Documentacion/2.  Proyecto modular - Documentacion.docx
+++ b/Documentacion/2.  Proyecto modular - Documentacion.docx
@@ -6812,39 +6812,37 @@
         </w:rPr>
         <w:t>.</w:t>
       </w:r>
-      <w:bookmarkStart w:id="9" w:name="_GoBack"/>
+    </w:p>
+    <w:p>
+      <w:pPr>
+        <w:pStyle w:val="Ttulo2"/>
+        <w:rPr>
+          <w:lang w:val="es-ES"/>
+        </w:rPr>
+      </w:pPr>
+    </w:p>
+    <w:p>
+      <w:pPr>
+        <w:rPr>
+          <w:lang w:val="es-ES"/>
+        </w:rPr>
+      </w:pPr>
+    </w:p>
+    <w:p>
+      <w:pPr>
+        <w:pStyle w:val="Ttulo2"/>
+        <w:rPr>
+          <w:lang w:val="es-ES"/>
+        </w:rPr>
+      </w:pPr>
+      <w:bookmarkStart w:id="9" w:name="_Toc484723299"/>
+      <w:r>
+        <w:rPr>
+          <w:lang w:val="es-ES"/>
+        </w:rPr>
+        <w:t>Estándares usados</w:t>
+      </w:r>
       <w:bookmarkEnd w:id="9"/>
-    </w:p>
-    <w:p>
-      <w:pPr>
-        <w:pStyle w:val="Ttulo2"/>
-        <w:rPr>
-          <w:lang w:val="es-ES"/>
-        </w:rPr>
-      </w:pPr>
-    </w:p>
-    <w:p>
-      <w:pPr>
-        <w:rPr>
-          <w:lang w:val="es-ES"/>
-        </w:rPr>
-      </w:pPr>
-    </w:p>
-    <w:p>
-      <w:pPr>
-        <w:pStyle w:val="Ttulo2"/>
-        <w:rPr>
-          <w:lang w:val="es-ES"/>
-        </w:rPr>
-      </w:pPr>
-      <w:bookmarkStart w:id="10" w:name="_Toc484723299"/>
-      <w:r>
-        <w:rPr>
-          <w:lang w:val="es-ES"/>
-        </w:rPr>
-        <w:t>Estándares usados</w:t>
-      </w:r>
-      <w:bookmarkEnd w:id="10"/>
     </w:p>
     <w:p>
       <w:pPr>
@@ -7027,14 +7025,14 @@
           <w:lang w:val="es-ES"/>
         </w:rPr>
       </w:pPr>
-      <w:bookmarkStart w:id="11" w:name="_Toc484723300"/>
+      <w:bookmarkStart w:id="10" w:name="_Toc484723300"/>
       <w:r>
         <w:rPr>
           <w:lang w:val="es-ES"/>
         </w:rPr>
         <w:t>Arquitectura</w:t>
       </w:r>
-      <w:bookmarkEnd w:id="11"/>
+      <w:bookmarkEnd w:id="10"/>
       <w:r>
         <w:rPr>
           <w:lang w:val="es-ES"/>
@@ -7127,15 +7125,17 @@
           <w:lang w:val="es-ES"/>
         </w:rPr>
       </w:pPr>
-      <w:bookmarkStart w:id="12" w:name="_Toc484723301"/>
+      <w:bookmarkStart w:id="11" w:name="_Toc484723301"/>
+      <w:bookmarkStart w:id="12" w:name="_GoBack"/>
       <w:r>
         <w:rPr>
           <w:lang w:val="es-ES"/>
         </w:rPr>
         <w:t>Modelado de la base de datos</w:t>
       </w:r>
-      <w:bookmarkEnd w:id="12"/>
-    </w:p>
+      <w:bookmarkEnd w:id="11"/>
+    </w:p>
+    <w:bookmarkEnd w:id="12"/>
     <w:p>
       <w:pPr>
         <w:pStyle w:val="Prrafodelista"/>
@@ -7176,67 +7176,118 @@
     </w:p>
     <w:p>
       <w:pPr>
-        <w:pStyle w:val="Prrafodelista"/>
-        <w:numPr>
-          <w:ilvl w:val="0"/>
-          <w:numId w:val="7"/>
-        </w:numPr>
         <w:jc w:val="both"/>
         <w:rPr>
-          <w:color w:val="FF0000"/>
-          <w:lang w:val="es-ES"/>
-        </w:rPr>
-      </w:pPr>
-      <w:r>
-        <w:rPr>
-          <w:color w:val="FF0000"/>
-          <w:lang w:val="es-ES"/>
-        </w:rPr>
-        <w:t>Este apartado puede obviarse, si no aplica en su proyect</w:t>
-      </w:r>
-      <w:r>
-        <w:rPr>
-          <w:color w:val="FF0000"/>
-          <w:lang w:val="es-ES"/>
-        </w:rPr>
-        <w:t>o</w:t>
-      </w:r>
-    </w:p>
-    <w:p>
-      <w:pPr>
-        <w:pStyle w:val="Prrafodelista"/>
-        <w:numPr>
-          <w:ilvl w:val="0"/>
-          <w:numId w:val="7"/>
-        </w:numPr>
-        <w:jc w:val="both"/>
-        <w:rPr>
-          <w:color w:val="FF0000"/>
-          <w:lang w:val="es-ES"/>
-        </w:rPr>
-      </w:pPr>
-      <w:r>
-        <w:rPr>
-          <w:color w:val="FF0000"/>
-          <w:lang w:val="es-ES"/>
-        </w:rPr>
-        <w:t xml:space="preserve">Se utilizo un modelo NoSQL Orientado a grafos, se utilizo este modelo debido a que el acceso a la información es </w:t>
-      </w:r>
-      <w:proofErr w:type="spellStart"/>
-      <w:r>
-        <w:rPr>
-          <w:color w:val="FF0000"/>
-          <w:lang w:val="es-ES"/>
-        </w:rPr>
-        <w:t>mas</w:t>
-      </w:r>
-      <w:proofErr w:type="spellEnd"/>
-      <w:r>
-        <w:rPr>
-          <w:color w:val="FF0000"/>
-          <w:lang w:val="es-ES"/>
-        </w:rPr>
-        <w:t xml:space="preserve"> rápido y consume menor espacio, así mismo nos permite generar una *unión* con el usuario con lo cual podemos ligar todo hacia un usuario, esto nos permite generar datos ligeros y conjuntarlos con su dueño</w:t>
+          <w:lang w:val="es-ES"/>
+        </w:rPr>
+      </w:pPr>
+      <w:r>
+        <w:rPr>
+          <w:lang w:val="es-ES"/>
+        </w:rPr>
+        <w:t>Se utiliz</w:t>
+      </w:r>
+      <w:r>
+        <w:rPr>
+          <w:lang w:val="es-ES"/>
+        </w:rPr>
+        <w:t>ó</w:t>
+      </w:r>
+      <w:r>
+        <w:rPr>
+          <w:lang w:val="es-ES"/>
+        </w:rPr>
+        <w:t xml:space="preserve"> un modelo NoSQL Orientado a grafos</w:t>
+      </w:r>
+      <w:r>
+        <w:rPr>
+          <w:lang w:val="es-ES"/>
+        </w:rPr>
+        <w:t>.</w:t>
+      </w:r>
+      <w:r>
+        <w:rPr>
+          <w:lang w:val="es-ES"/>
+        </w:rPr>
+        <w:t xml:space="preserve"> </w:t>
+      </w:r>
+      <w:r>
+        <w:rPr>
+          <w:lang w:val="es-ES"/>
+        </w:rPr>
+        <w:t>S</w:t>
+      </w:r>
+      <w:r>
+        <w:rPr>
+          <w:lang w:val="es-ES"/>
+        </w:rPr>
+        <w:t>e utilizo este modelo debido a que el acceso a la información es m</w:t>
+      </w:r>
+      <w:r>
+        <w:rPr>
+          <w:lang w:val="es-ES"/>
+        </w:rPr>
+        <w:t>á</w:t>
+      </w:r>
+      <w:r>
+        <w:rPr>
+          <w:lang w:val="es-ES"/>
+        </w:rPr>
+        <w:t>s rápido y consume meno</w:t>
+      </w:r>
+      <w:r>
+        <w:rPr>
+          <w:lang w:val="es-ES"/>
+        </w:rPr>
+        <w:t>s</w:t>
+      </w:r>
+      <w:r>
+        <w:rPr>
+          <w:lang w:val="es-ES"/>
+        </w:rPr>
+        <w:t xml:space="preserve"> espacio, así mismo nos permite generar una </w:t>
+      </w:r>
+      <w:r>
+        <w:rPr>
+          <w:lang w:val="es-ES"/>
+        </w:rPr>
+        <w:t>“</w:t>
+      </w:r>
+      <w:r>
+        <w:rPr>
+          <w:lang w:val="es-ES"/>
+        </w:rPr>
+        <w:t>unión</w:t>
+      </w:r>
+      <w:r>
+        <w:rPr>
+          <w:lang w:val="es-ES"/>
+        </w:rPr>
+        <w:t>”</w:t>
+      </w:r>
+      <w:r>
+        <w:rPr>
+          <w:lang w:val="es-ES"/>
+        </w:rPr>
+        <w:t xml:space="preserve"> con el usuario con lo cual podemos ligar todo hacia un</w:t>
+      </w:r>
+      <w:r>
+        <w:rPr>
+          <w:lang w:val="es-ES"/>
+        </w:rPr>
+        <w:t xml:space="preserve"> mismo lugar;</w:t>
+      </w:r>
+      <w:r>
+        <w:rPr>
+          <w:lang w:val="es-ES"/>
+        </w:rPr>
+        <w:t xml:space="preserve"> esto nos permite generar datos ligeros y conjuntarlos con su dueño</w:t>
+      </w:r>
+      <w:r>
+        <w:rPr>
+          <w:lang w:val="es-ES"/>
+        </w:rPr>
+        <w:t>.</w:t>
       </w:r>
     </w:p>
     <w:p>
@@ -10849,7 +10900,7 @@
 </file>
 
 <file path=customXml/itemProps1.xml><?xml version="1.0" encoding="utf-8"?>
-<ds:datastoreItem xmlns:ds="http://schemas.openxmlformats.org/officeDocument/2006/customXml" ds:itemID="{06254929-E368-416D-A9AB-4665FD3E9861}">
+<ds:datastoreItem xmlns:ds="http://schemas.openxmlformats.org/officeDocument/2006/customXml" ds:itemID="{B153460A-012F-4E56-B414-FB6B918F0B3D}">
   <ds:schemaRefs>
     <ds:schemaRef ds:uri="http://schemas.openxmlformats.org/officeDocument/2006/bibliography"/>
   </ds:schemaRefs>

</xml_diff>

<commit_message>
Modificación de la sección "Antecedentes"
</commit_message>
<xml_diff>
--- a/Documentacion/2.  Proyecto modular - Documentacion.docx
+++ b/Documentacion/2.  Proyecto modular - Documentacion.docx
@@ -3328,44 +3328,130 @@
         <w:rPr>
           <w:lang w:val="es-ES"/>
         </w:rPr>
-        <w:t xml:space="preserve">El presente proyecto está enfocado en la mejora y agilización del tráfico que afecta a la Zona Metropolitana en el transcurso del día, </w:t>
-      </w:r>
-      <w:r>
-        <w:rPr>
-          <w:lang w:val="es-ES"/>
-        </w:rPr>
-        <w:t xml:space="preserve">ofreciendo una ruta que lo pueda llevar hacia su destino gastando la menor cantidad de combustible durante el trayecto, </w:t>
-      </w:r>
-      <w:r>
-        <w:rPr>
-          <w:lang w:val="es-ES"/>
-        </w:rPr>
-        <w:t>ofreciendo ciertos datos del usuario y vehículo</w:t>
-      </w:r>
-      <w:r>
-        <w:rPr>
-          <w:lang w:val="es-ES"/>
-        </w:rPr>
-        <w:t xml:space="preserve"> al sistema, el cual, con dicha información aunada</w:t>
-      </w:r>
-      <w:r>
-        <w:rPr>
-          <w:lang w:val="es-ES"/>
-        </w:rPr>
-        <w:t xml:space="preserve"> al destino indicado, </w:t>
-      </w:r>
-      <w:r>
-        <w:rPr>
-          <w:lang w:val="es-ES"/>
-        </w:rPr>
-        <w:t>se le ofrecerá una ruta que podrá seguir sin ninguna dificultad y así poder llegar a su destino gastando la menor cantidad de combustible, viéndose reflejado en un costo beneficio para el conductor, el cual podrá ahorrar más en el gasto del combustible que su auto consume</w:t>
-      </w:r>
-      <w:r>
-        <w:rPr>
-          <w:lang w:val="es-ES"/>
-        </w:rPr>
-        <w:t xml:space="preserve"> en cada trayecto que este realice.</w:t>
-      </w:r>
+        <w:t xml:space="preserve">El presente proyecto está enfocado en la mejora y agilización del tráfico </w:t>
+      </w:r>
+      <w:r>
+        <w:rPr>
+          <w:lang w:val="es-ES"/>
+        </w:rPr>
+        <w:t xml:space="preserve">vehicular </w:t>
+      </w:r>
+      <w:r>
+        <w:rPr>
+          <w:lang w:val="es-ES"/>
+        </w:rPr>
+        <w:t xml:space="preserve">que afecta a la Zona Metropolitana </w:t>
+      </w:r>
+      <w:r>
+        <w:rPr>
+          <w:lang w:val="es-ES"/>
+        </w:rPr>
+        <w:t xml:space="preserve">de Guadalajara </w:t>
+      </w:r>
+      <w:r>
+        <w:rPr>
+          <w:lang w:val="es-ES"/>
+        </w:rPr>
+        <w:t xml:space="preserve">en el transcurso del día, </w:t>
+      </w:r>
+      <w:r>
+        <w:rPr>
+          <w:lang w:val="es-ES"/>
+        </w:rPr>
+        <w:t xml:space="preserve">ofreciendo una ruta </w:t>
+      </w:r>
+      <w:r>
+        <w:rPr>
+          <w:lang w:val="es-ES"/>
+        </w:rPr>
+        <w:t>la cual ayudará a transportarse de manera efectiva y rápida por las diferentes vialidades que tiene la urbe. Actualmente los conductores de vehículos tienen que pasar más de 33.4 horas por año laboral (240 días aprox.) detenidos en el tráfico, lo que lo convierte en la segunda ciudad a nivel nacional en horas perdidas en el tráfico. Esto, aunado a la creciente suma de vehículos que circulan por las calles y al aumento de habitantes que diariamente se movilizan en transporte público, provocan que las arterias viales de la ciudad se ven congestionadas tanto de vehículos particulares como de vehículos de transporte, provocando la pérdida de t</w:t>
+      </w:r>
+      <w:r>
+        <w:rPr>
+          <w:lang w:val="es-ES"/>
+        </w:rPr>
+        <w:t xml:space="preserve">iempo en el tráfico. En la zona metropolitana de Guadalajara, actualmente hay un automóvil por cada </w:t>
+      </w:r>
+      <w:r>
+        <w:rPr>
+          <w:lang w:val="es-ES"/>
+        </w:rPr>
+        <w:t xml:space="preserve">dos </w:t>
+      </w:r>
+      <w:r>
+        <w:rPr>
+          <w:lang w:val="es-ES"/>
+        </w:rPr>
+        <w:t>habitante</w:t>
+      </w:r>
+      <w:r>
+        <w:rPr>
+          <w:lang w:val="es-ES"/>
+        </w:rPr>
+        <w:t>s</w:t>
+      </w:r>
+      <w:r>
+        <w:rPr>
+          <w:lang w:val="es-ES"/>
+        </w:rPr>
+        <w:t xml:space="preserve">, lo que quiere decir que existen </w:t>
+      </w:r>
+      <w:r>
+        <w:rPr>
+          <w:lang w:val="es-ES"/>
+        </w:rPr>
+        <w:t>más de 2</w:t>
+      </w:r>
+      <w:r>
+        <w:rPr>
+          <w:lang w:val="es-ES"/>
+        </w:rPr>
+        <w:t xml:space="preserve"> millones </w:t>
+      </w:r>
+      <w:r>
+        <w:rPr>
+          <w:lang w:val="es-ES"/>
+        </w:rPr>
+        <w:t>300</w:t>
+      </w:r>
+      <w:r>
+        <w:rPr>
+          <w:lang w:val="es-ES"/>
+        </w:rPr>
+        <w:t xml:space="preserve"> mil vehículos circulando por la ciudad, la cual se ve colapsada por las llamadas “horas pico” que ya duran todo el día</w:t>
+      </w:r>
+      <w:r>
+        <w:rPr>
+          <w:lang w:val="es-ES"/>
+        </w:rPr>
+        <w:t xml:space="preserve"> en toda la zona. Cabe resaltar que </w:t>
+      </w:r>
+      <w:r>
+        <w:rPr>
+          <w:lang w:val="es-ES"/>
+        </w:rPr>
+        <w:t>el aumento de vehículos en la ZMG afecta considerablemente</w:t>
+      </w:r>
+      <w:r>
+        <w:rPr>
+          <w:lang w:val="es-ES"/>
+        </w:rPr>
+        <w:t xml:space="preserve"> el impacto ambiental que provoca una mayor contaminación haciendo que diferentes puntos de la zona se encuentren bajo contingencia ambiental</w:t>
+      </w:r>
+      <w:r>
+        <w:rPr>
+          <w:lang w:val="es-ES"/>
+        </w:rPr>
+        <w:t xml:space="preserve">. </w:t>
+      </w:r>
+      <w:r>
+        <w:rPr>
+          <w:lang w:val="es-ES"/>
+        </w:rPr>
+        <w:t>Esto ya que solamente existen poco más de 1 millón de árboles en la zona, lo que hace que la limpieza del aire sea cada vez más difícil y complicado.</w:t>
+      </w:r>
+      <w:bookmarkStart w:id="0" w:name="_GoBack"/>
+      <w:bookmarkEnd w:id="0"/>
     </w:p>
     <w:p>
       <w:pPr>
@@ -3692,7 +3778,14 @@
         <w:rPr>
           <w:lang w:val="es-ES"/>
         </w:rPr>
-        <w:t>El proyecto se realiza para dar una opción de conducción inteligente, la cual, sirviéndose de datos que el usuario proporcione se le planteará una solución a su problemática, que es la de encontrar una mejor ruta para llegar a su destino, ahorrando la mayor cantidad de combustible en su trayecto, el cual será dado de acuerdo al destino que se indique. Los datos, como punto de partida, destino, modelo del auto, niveles de gasolina, entre otros, serán ingresados en el sistema el cual proporcionará los resultados para que el usuario pueda llevar a cabo su viaje de la mejor manera posible ahorrando combustible en cada trayecto. Dicha información será alojada y consultada en una base de datos, la cual estará alojada en un servidor en la nube y utilizará técnicas de mapeo similares a las de las aplicaciones indicadores de rutas, con la diferencia de que ésta trabajará de manera personalizada con cada usuario, quien podrá acceder a su cuenta en la cual ya se tendrá sus datos y los del vehículo. Este sistema está diseñado para que se pueda ahorrar combustible y tiempo en los trayectos de los automovilistas.</w:t>
+        <w:t xml:space="preserve">El proyecto se realiza para dar una opción de conducción inteligente, la cual, sirviéndose de datos que el usuario proporcione se le planteará una solución a su problemática, que es la de encontrar una mejor ruta para llegar a su destino, ahorrando la mayor cantidad de combustible en su trayecto, el cual será dado de acuerdo al destino que se indique. Los datos, como punto de partida, destino, modelo del auto, niveles de gasolina, entre otros, serán ingresados en el sistema el cual proporcionará los resultados para que el usuario pueda llevar a cabo su viaje de la mejor manera posible ahorrando combustible en cada trayecto. Dicha información será alojada y consultada en una base de datos, la cual estará alojada en un servidor en la nube y utilizará técnicas de mapeo similares a las de las aplicaciones indicadores de rutas, con la diferencia de que ésta trabajará de manera personalizada con cada usuario, quien podrá acceder a su cuenta en la cual ya se tendrá sus datos y los del vehículo. Este </w:t>
+      </w:r>
+      <w:r>
+        <w:rPr>
+          <w:lang w:val="es-ES"/>
+        </w:rPr>
+        <w:lastRenderedPageBreak/>
+        <w:t>sistema está diseñado para que se pueda ahorrar combustible y tiempo en los trayectos de los automovilistas.</w:t>
       </w:r>
     </w:p>
     <w:p>
@@ -4605,14 +4698,7 @@
           <w:b/>
           <w:lang w:val="es-ES"/>
         </w:rPr>
-        <w:t>”</w:t>
-      </w:r>
-      <w:r>
-        <w:rPr>
-          <w:b/>
-          <w:lang w:val="es-ES"/>
-        </w:rPr>
-        <w:t xml:space="preserve"> </w:t>
+        <w:t xml:space="preserve">” </w:t>
       </w:r>
       <w:r>
         <w:rPr>
@@ -5310,14 +5396,14 @@
           <w:lang w:val="es-ES"/>
         </w:rPr>
       </w:pPr>
-      <w:bookmarkStart w:id="0" w:name="_Toc484723290"/>
+      <w:bookmarkStart w:id="1" w:name="_Toc484723290"/>
       <w:r>
         <w:rPr>
           <w:lang w:val="es-ES"/>
         </w:rPr>
         <w:t>Contexto de la problemática detectada</w:t>
       </w:r>
-      <w:bookmarkEnd w:id="0"/>
+      <w:bookmarkEnd w:id="1"/>
     </w:p>
     <w:p>
       <w:pPr>
@@ -5519,14 +5605,14 @@
           <w:lang w:val="es-ES"/>
         </w:rPr>
       </w:pPr>
-      <w:bookmarkStart w:id="1" w:name="_Toc484723291"/>
+      <w:bookmarkStart w:id="2" w:name="_Toc484723291"/>
       <w:r>
         <w:rPr>
           <w:lang w:val="es-ES"/>
         </w:rPr>
         <w:t>Contenido</w:t>
       </w:r>
-      <w:bookmarkEnd w:id="1"/>
+      <w:bookmarkEnd w:id="2"/>
     </w:p>
     <w:p>
       <w:pPr>
@@ -5550,14 +5636,14 @@
           <w:lang w:val="es-ES"/>
         </w:rPr>
       </w:pPr>
-      <w:bookmarkStart w:id="2" w:name="_Toc484723292"/>
+      <w:bookmarkStart w:id="3" w:name="_Toc484723292"/>
       <w:r>
         <w:rPr>
           <w:lang w:val="es-ES"/>
         </w:rPr>
         <w:t>Objetivos</w:t>
       </w:r>
-      <w:bookmarkEnd w:id="2"/>
+      <w:bookmarkEnd w:id="3"/>
       <w:r>
         <w:rPr>
           <w:lang w:val="es-ES"/>
@@ -5598,7 +5684,7 @@
           <w:lang w:val="es-ES"/>
         </w:rPr>
       </w:pPr>
-      <w:bookmarkStart w:id="3" w:name="_Toc484723293"/>
+      <w:bookmarkStart w:id="4" w:name="_Toc484723293"/>
     </w:p>
     <w:p>
       <w:pPr>
@@ -5613,7 +5699,7 @@
         </w:rPr>
         <w:t>Restricciones</w:t>
       </w:r>
-      <w:bookmarkEnd w:id="3"/>
+      <w:bookmarkEnd w:id="4"/>
       <w:r>
         <w:rPr>
           <w:lang w:val="es-ES"/>
@@ -5742,14 +5828,14 @@
           <w:lang w:val="es-ES"/>
         </w:rPr>
       </w:pPr>
-      <w:bookmarkStart w:id="4" w:name="_Toc484723294"/>
+      <w:bookmarkStart w:id="5" w:name="_Toc484723294"/>
       <w:r>
         <w:rPr>
           <w:lang w:val="es-ES"/>
         </w:rPr>
         <w:t>Tabla comparativa con otros sistemas encontrados</w:t>
       </w:r>
-      <w:bookmarkEnd w:id="4"/>
+      <w:bookmarkEnd w:id="5"/>
     </w:p>
     <w:p>
       <w:pPr>
@@ -5820,14 +5906,14 @@
           <w:lang w:val="es-ES"/>
         </w:rPr>
       </w:pPr>
-      <w:bookmarkStart w:id="5" w:name="_Toc484723295"/>
+      <w:bookmarkStart w:id="6" w:name="_Toc484723295"/>
       <w:r>
         <w:rPr>
           <w:lang w:val="es-ES"/>
         </w:rPr>
         <w:t>Módulo a diseñar</w:t>
       </w:r>
-      <w:bookmarkEnd w:id="5"/>
+      <w:bookmarkEnd w:id="6"/>
     </w:p>
     <w:p>
       <w:pPr>
@@ -6330,14 +6416,14 @@
           <w:lang w:val="es-ES"/>
         </w:rPr>
       </w:pPr>
-      <w:bookmarkStart w:id="6" w:name="_Toc484723296"/>
+      <w:bookmarkStart w:id="7" w:name="_Toc484723296"/>
       <w:r>
         <w:rPr>
           <w:lang w:val="es-ES"/>
         </w:rPr>
         <w:t>Tipo de investigación</w:t>
       </w:r>
-      <w:bookmarkEnd w:id="6"/>
+      <w:bookmarkEnd w:id="7"/>
       <w:r>
         <w:rPr>
           <w:lang w:val="es-ES"/>
@@ -6518,14 +6604,14 @@
           <w:lang w:val="es-ES"/>
         </w:rPr>
       </w:pPr>
-      <w:bookmarkStart w:id="7" w:name="_Toc484723297"/>
+      <w:bookmarkStart w:id="8" w:name="_Toc484723297"/>
       <w:r>
         <w:rPr>
           <w:lang w:val="es-ES"/>
         </w:rPr>
         <w:t>Definición del tamaño y la muestra de la investigación</w:t>
       </w:r>
-      <w:bookmarkEnd w:id="7"/>
+      <w:bookmarkEnd w:id="8"/>
     </w:p>
     <w:p>
       <w:pPr>
@@ -6626,14 +6712,14 @@
           <w:lang w:val="es-ES"/>
         </w:rPr>
       </w:pPr>
-      <w:bookmarkStart w:id="8" w:name="_Toc484723298"/>
+      <w:bookmarkStart w:id="9" w:name="_Toc484723298"/>
       <w:r>
         <w:rPr>
           <w:lang w:val="es-ES"/>
         </w:rPr>
         <w:t>Consulta y acceso a repositorios de datos</w:t>
       </w:r>
-      <w:bookmarkEnd w:id="8"/>
+      <w:bookmarkEnd w:id="9"/>
     </w:p>
     <w:p>
       <w:pPr>
@@ -6835,14 +6921,14 @@
           <w:lang w:val="es-ES"/>
         </w:rPr>
       </w:pPr>
-      <w:bookmarkStart w:id="9" w:name="_Toc484723299"/>
+      <w:bookmarkStart w:id="10" w:name="_Toc484723299"/>
       <w:r>
         <w:rPr>
           <w:lang w:val="es-ES"/>
         </w:rPr>
         <w:t>Estándares usados</w:t>
       </w:r>
-      <w:bookmarkEnd w:id="9"/>
+      <w:bookmarkEnd w:id="10"/>
     </w:p>
     <w:p>
       <w:pPr>
@@ -7025,14 +7111,14 @@
           <w:lang w:val="es-ES"/>
         </w:rPr>
       </w:pPr>
-      <w:bookmarkStart w:id="10" w:name="_Toc484723300"/>
+      <w:bookmarkStart w:id="11" w:name="_Toc484723300"/>
       <w:r>
         <w:rPr>
           <w:lang w:val="es-ES"/>
         </w:rPr>
         <w:t>Arquitectura</w:t>
       </w:r>
-      <w:bookmarkEnd w:id="10"/>
+      <w:bookmarkEnd w:id="11"/>
       <w:r>
         <w:rPr>
           <w:lang w:val="es-ES"/>
@@ -7125,17 +7211,15 @@
           <w:lang w:val="es-ES"/>
         </w:rPr>
       </w:pPr>
-      <w:bookmarkStart w:id="11" w:name="_Toc484723301"/>
-      <w:bookmarkStart w:id="12" w:name="_GoBack"/>
+      <w:bookmarkStart w:id="12" w:name="_Toc484723301"/>
       <w:r>
         <w:rPr>
           <w:lang w:val="es-ES"/>
         </w:rPr>
         <w:t>Modelado de la base de datos</w:t>
       </w:r>
-      <w:bookmarkEnd w:id="11"/>
-    </w:p>
-    <w:bookmarkEnd w:id="12"/>
+      <w:bookmarkEnd w:id="12"/>
+    </w:p>
     <w:p>
       <w:pPr>
         <w:pStyle w:val="Prrafodelista"/>
@@ -10900,7 +10984,7 @@
 </file>
 
 <file path=customXml/itemProps1.xml><?xml version="1.0" encoding="utf-8"?>
-<ds:datastoreItem xmlns:ds="http://schemas.openxmlformats.org/officeDocument/2006/customXml" ds:itemID="{B153460A-012F-4E56-B414-FB6B918F0B3D}">
+<ds:datastoreItem xmlns:ds="http://schemas.openxmlformats.org/officeDocument/2006/customXml" ds:itemID="{1C025190-0BF4-41AA-BB86-851C5D7DB5F6}">
   <ds:schemaRefs>
     <ds:schemaRef ds:uri="http://schemas.openxmlformats.org/officeDocument/2006/bibliography"/>
   </ds:schemaRefs>

</xml_diff>

<commit_message>
Modificación del texto en la sección "Justificación".
</commit_message>
<xml_diff>
--- a/Documentacion/2.  Proyecto modular - Documentacion.docx
+++ b/Documentacion/2.  Proyecto modular - Documentacion.docx
@@ -3450,25 +3450,25 @@
         </w:rPr>
         <w:t>Esto ya que solamente existen poco más de 1 millón de árboles en la zona, lo que hace que la limpieza del aire sea cada vez más difícil y complicado.</w:t>
       </w:r>
+    </w:p>
+    <w:p>
+      <w:pPr>
+        <w:pStyle w:val="Ttulo1"/>
+        <w:rPr>
+          <w:lang w:val="es-ES"/>
+        </w:rPr>
+      </w:pPr>
+      <w:r>
+        <w:rPr>
+          <w:lang w:val="es-ES"/>
+        </w:rPr>
+        <w:t>Justificación</w:t>
+      </w:r>
       <w:bookmarkStart w:id="0" w:name="_GoBack"/>
       <w:bookmarkEnd w:id="0"/>
     </w:p>
     <w:p>
       <w:pPr>
-        <w:pStyle w:val="Ttulo1"/>
-        <w:rPr>
-          <w:lang w:val="es-ES"/>
-        </w:rPr>
-      </w:pPr>
-      <w:r>
-        <w:rPr>
-          <w:lang w:val="es-ES"/>
-        </w:rPr>
-        <w:t>Justificación:</w:t>
-      </w:r>
-    </w:p>
-    <w:p>
-      <w:pPr>
         <w:jc w:val="both"/>
         <w:rPr>
           <w:lang w:val="es-ES"/>
@@ -3486,6 +3486,24 @@
         </w:rPr>
         <w:t>caos vehicular, provocando que se mantengan detenidos y con el motor andando, gastando el combustible que se podría utilizar para llegar a su destino utilizando otra vía de camino. Con esto, se podría ahorrar combustible y agilizar el tráfico en las calles y avenidas, haciendo que se agilice el trayecto y se ahorre combustible cada día.</w:t>
       </w:r>
+      <w:r>
+        <w:rPr>
+          <w:lang w:val="es-ES"/>
+        </w:rPr>
+        <w:t xml:space="preserve"> Al estar detenidos los vehículos provocan que las emisiones se concentren en una cierta zona de la ciudad aumentando la mala calidad del aire y provocando las enfermedades y problemas respiratorios, los cuales han estado en aumento últimamente. Un vehículo mal afinado o no afinado, emite más partículas contaminantes</w:t>
+      </w:r>
+      <w:r>
+        <w:rPr>
+          <w:lang w:val="es-ES"/>
+        </w:rPr>
+        <w:t xml:space="preserve"> que uno que está debidamente afinado, pero este porcentaje es mucho menor, ya que sólo el 14.14% de los conductores llevan a afinar sus vehículos a los talleres certificados para esta acción. Con esta innovación en la movilidad urbana, se pretende que los conductores ahorren una cantidad considerable en dinero que podrían invertir en la compra de combustible, ya que se ahorraría en cada trayecto, haciendo rendir más las cargas que se hacen </w:t>
+      </w:r>
+      <w:r>
+        <w:rPr>
+          <w:lang w:val="es-ES"/>
+        </w:rPr>
+        <w:t>periódicamente.</w:t>
+      </w:r>
     </w:p>
     <w:p>
       <w:pPr>
@@ -3497,133 +3515,6 @@
     </w:p>
     <w:p>
       <w:pPr>
-        <w:jc w:val="both"/>
-        <w:rPr>
-          <w:i/>
-          <w:color w:val="A6A6A6" w:themeColor="background1" w:themeShade="A6"/>
-          <w:lang w:val="es-ES"/>
-        </w:rPr>
-      </w:pPr>
-      <w:r>
-        <w:rPr>
-          <w:i/>
-          <w:color w:val="A6A6A6" w:themeColor="background1" w:themeShade="A6"/>
-          <w:lang w:val="es-ES"/>
-        </w:rPr>
-        <w:t>(</w:t>
-      </w:r>
-      <w:r>
-        <w:rPr>
-          <w:i/>
-          <w:color w:val="A6A6A6" w:themeColor="background1" w:themeShade="A6"/>
-          <w:lang w:val="es-ES"/>
-        </w:rPr>
-        <w:t>Actualmente el consumo de combustible asciende gravemente todos los días, ya que más vehículos se encuentran circulando por las calles de la ciudad haciendo que se genere más tráfico y se permanezca más tiempo detenido mientras se espera a que se movilice el tráfico. Esto genera más gasto en el combustible, ya que se gasta al estar detenido el vehículo y no se aprovecha en su totalidad, haciendo que se recargue más cada vez, ya que al incrementar el número de vehículos se aumenta el consumo de combustible todos los días.</w:t>
-      </w:r>
-      <w:r>
-        <w:rPr>
-          <w:i/>
-          <w:color w:val="A6A6A6" w:themeColor="background1" w:themeShade="A6"/>
-          <w:lang w:val="es-ES"/>
-        </w:rPr>
-        <w:t>)</w:t>
-      </w:r>
-    </w:p>
-    <w:p>
-      <w:pPr>
-        <w:jc w:val="both"/>
-        <w:rPr>
-          <w:lang w:val="es-ES"/>
-        </w:rPr>
-      </w:pPr>
-    </w:p>
-    <w:p>
-      <w:pPr>
-        <w:jc w:val="both"/>
-        <w:rPr>
-          <w:lang w:val="es-ES"/>
-        </w:rPr>
-      </w:pPr>
-    </w:p>
-    <w:p>
-      <w:pPr>
-        <w:rPr>
-          <w:lang w:val="es-ES"/>
-        </w:rPr>
-      </w:pPr>
-    </w:p>
-    <w:p>
-      <w:pPr>
-        <w:rPr>
-          <w:lang w:val="es-ES"/>
-        </w:rPr>
-      </w:pPr>
-    </w:p>
-    <w:p>
-      <w:pPr>
-        <w:rPr>
-          <w:lang w:val="es-ES"/>
-        </w:rPr>
-      </w:pPr>
-    </w:p>
-    <w:p>
-      <w:pPr>
-        <w:rPr>
-          <w:lang w:val="es-ES"/>
-        </w:rPr>
-      </w:pPr>
-    </w:p>
-    <w:p>
-      <w:pPr>
-        <w:rPr>
-          <w:lang w:val="es-ES"/>
-        </w:rPr>
-      </w:pPr>
-    </w:p>
-    <w:p>
-      <w:pPr>
-        <w:rPr>
-          <w:lang w:val="es-ES"/>
-        </w:rPr>
-      </w:pPr>
-    </w:p>
-    <w:p>
-      <w:pPr>
-        <w:rPr>
-          <w:lang w:val="es-ES"/>
-        </w:rPr>
-      </w:pPr>
-    </w:p>
-    <w:p>
-      <w:pPr>
-        <w:rPr>
-          <w:lang w:val="es-ES"/>
-        </w:rPr>
-      </w:pPr>
-    </w:p>
-    <w:p>
-      <w:pPr>
-        <w:rPr>
-          <w:lang w:val="es-ES"/>
-        </w:rPr>
-      </w:pPr>
-    </w:p>
-    <w:p>
-      <w:pPr>
-        <w:rPr>
-          <w:lang w:val="es-ES"/>
-        </w:rPr>
-      </w:pPr>
-    </w:p>
-    <w:p>
-      <w:pPr>
-        <w:rPr>
-          <w:lang w:val="es-ES"/>
-        </w:rPr>
-      </w:pPr>
-    </w:p>
-    <w:p>
-      <w:pPr>
         <w:pStyle w:val="Citadestacada"/>
         <w:rPr>
           <w:lang w:val="es-ES"/>
@@ -3633,6 +3524,7 @@
         <w:rPr>
           <w:lang w:val="es-ES"/>
         </w:rPr>
+        <w:lastRenderedPageBreak/>
         <w:t>CLASIFICACIÓN DEL PROYECTO</w:t>
       </w:r>
     </w:p>
@@ -3778,14 +3670,7 @@
         <w:rPr>
           <w:lang w:val="es-ES"/>
         </w:rPr>
-        <w:t xml:space="preserve">El proyecto se realiza para dar una opción de conducción inteligente, la cual, sirviéndose de datos que el usuario proporcione se le planteará una solución a su problemática, que es la de encontrar una mejor ruta para llegar a su destino, ahorrando la mayor cantidad de combustible en su trayecto, el cual será dado de acuerdo al destino que se indique. Los datos, como punto de partida, destino, modelo del auto, niveles de gasolina, entre otros, serán ingresados en el sistema el cual proporcionará los resultados para que el usuario pueda llevar a cabo su viaje de la mejor manera posible ahorrando combustible en cada trayecto. Dicha información será alojada y consultada en una base de datos, la cual estará alojada en un servidor en la nube y utilizará técnicas de mapeo similares a las de las aplicaciones indicadores de rutas, con la diferencia de que ésta trabajará de manera personalizada con cada usuario, quien podrá acceder a su cuenta en la cual ya se tendrá sus datos y los del vehículo. Este </w:t>
-      </w:r>
-      <w:r>
-        <w:rPr>
-          <w:lang w:val="es-ES"/>
-        </w:rPr>
-        <w:lastRenderedPageBreak/>
-        <w:t>sistema está diseñado para que se pueda ahorrar combustible y tiempo en los trayectos de los automovilistas.</w:t>
+        <w:t>El proyecto se realiza para dar una opción de conducción inteligente, la cual, sirviéndose de datos que el usuario proporcione se le planteará una solución a su problemática, que es la de encontrar una mejor ruta para llegar a su destino, ahorrando la mayor cantidad de combustible en su trayecto, el cual será dado de acuerdo al destino que se indique. Los datos, como punto de partida, destino, modelo del auto, niveles de gasolina, entre otros, serán ingresados en el sistema el cual proporcionará los resultados para que el usuario pueda llevar a cabo su viaje de la mejor manera posible ahorrando combustible en cada trayecto. Dicha información será alojada y consultada en una base de datos, la cual estará alojada en un servidor en la nube y utilizará técnicas de mapeo similares a las de las aplicaciones indicadores de rutas, con la diferencia de que ésta trabajará de manera personalizada con cada usuario, quien podrá acceder a su cuenta en la cual ya se tendrá sus datos y los del vehículo. Este sistema está diseñado para que se pueda ahorrar combustible y tiempo en los trayectos de los automovilistas.</w:t>
       </w:r>
     </w:p>
     <w:p>
@@ -10984,7 +10869,7 @@
 </file>
 
 <file path=customXml/itemProps1.xml><?xml version="1.0" encoding="utf-8"?>
-<ds:datastoreItem xmlns:ds="http://schemas.openxmlformats.org/officeDocument/2006/customXml" ds:itemID="{1C025190-0BF4-41AA-BB86-851C5D7DB5F6}">
+<ds:datastoreItem xmlns:ds="http://schemas.openxmlformats.org/officeDocument/2006/customXml" ds:itemID="{0B30885C-F1D7-46FD-ABD7-9EBA12081E26}">
   <ds:schemaRefs>
     <ds:schemaRef ds:uri="http://schemas.openxmlformats.org/officeDocument/2006/bibliography"/>
   </ds:schemaRefs>

</xml_diff>

<commit_message>
Prueba 2 de push
</commit_message>
<xml_diff>
--- a/Documentacion/2.  Proyecto modular - Documentacion.docx
+++ b/Documentacion/2.  Proyecto modular - Documentacion.docx
@@ -272,6 +272,7 @@
       <w:tblPr>
         <w:tblStyle w:val="Tablaconcuadrcula1clara-nfasis3"/>
         <w:tblW w:w="0" w:type="auto"/>
+        <w:jc w:val="center"/>
         <w:tblLook w:val="04A0" w:firstRow="1" w:lastRow="0" w:firstColumn="1" w:lastColumn="0" w:noHBand="0" w:noVBand="1"/>
       </w:tblPr>
       <w:tblGrid>
@@ -282,11 +283,13 @@
         <w:trPr>
           <w:cnfStyle w:val="100000000000" w:firstRow="1" w:lastRow="0" w:firstColumn="0" w:lastColumn="0" w:oddVBand="0" w:evenVBand="0" w:oddHBand="0" w:evenHBand="0" w:firstRowFirstColumn="0" w:firstRowLastColumn="0" w:lastRowFirstColumn="0" w:lastRowLastColumn="0"/>
           <w:trHeight w:val="467"/>
+          <w:jc w:val="center"/>
         </w:trPr>
         <w:tc>
           <w:tcPr>
             <w:cnfStyle w:val="001000000000" w:firstRow="0" w:lastRow="0" w:firstColumn="1" w:lastColumn="0" w:oddVBand="0" w:evenVBand="0" w:oddHBand="0" w:evenHBand="0" w:firstRowFirstColumn="0" w:firstRowLastColumn="0" w:lastRowFirstColumn="0" w:lastRowLastColumn="0"/>
             <w:tcW w:w="2481" w:type="dxa"/>
+            <w:vAlign w:val="center"/>
           </w:tcPr>
           <w:p>
             <w:pPr>
@@ -301,13 +304,14 @@
                 <w:sz w:val="18"/>
                 <w:lang w:val="es-ES"/>
               </w:rPr>
-              <w:t xml:space="preserve">CÓDIGO DEL ALUMNO </w:t>
+              <w:t>CÓDIGO DEL ALUMNO</w:t>
             </w:r>
           </w:p>
         </w:tc>
         <w:tc>
           <w:tcPr>
             <w:tcW w:w="7745" w:type="dxa"/>
+            <w:vAlign w:val="center"/>
           </w:tcPr>
           <w:p>
             <w:pPr>
@@ -331,11 +335,13 @@
       <w:tr>
         <w:trPr>
           <w:trHeight w:val="483"/>
+          <w:jc w:val="center"/>
         </w:trPr>
         <w:tc>
           <w:tcPr>
             <w:cnfStyle w:val="001000000000" w:firstRow="0" w:lastRow="0" w:firstColumn="1" w:lastColumn="0" w:oddVBand="0" w:evenVBand="0" w:oddHBand="0" w:evenHBand="0" w:firstRowFirstColumn="0" w:firstRowLastColumn="0" w:lastRowFirstColumn="0" w:lastRowLastColumn="0"/>
             <w:tcW w:w="2481" w:type="dxa"/>
+            <w:vAlign w:val="center"/>
           </w:tcPr>
           <w:p>
             <w:pPr>
@@ -357,6 +363,7 @@
         <w:tc>
           <w:tcPr>
             <w:tcW w:w="7745" w:type="dxa"/>
+            <w:vAlign w:val="center"/>
           </w:tcPr>
           <w:p>
             <w:pPr>
@@ -382,11 +389,13 @@
       <w:tr>
         <w:trPr>
           <w:trHeight w:val="467"/>
+          <w:jc w:val="center"/>
         </w:trPr>
         <w:tc>
           <w:tcPr>
             <w:cnfStyle w:val="001000000000" w:firstRow="0" w:lastRow="0" w:firstColumn="1" w:lastColumn="0" w:oddVBand="0" w:evenVBand="0" w:oddHBand="0" w:evenHBand="0" w:firstRowFirstColumn="0" w:firstRowLastColumn="0" w:lastRowFirstColumn="0" w:lastRowLastColumn="0"/>
             <w:tcW w:w="2481" w:type="dxa"/>
+            <w:vAlign w:val="center"/>
           </w:tcPr>
           <w:p>
             <w:pPr>
@@ -408,6 +417,7 @@
         <w:tc>
           <w:tcPr>
             <w:tcW w:w="7745" w:type="dxa"/>
+            <w:vAlign w:val="center"/>
           </w:tcPr>
           <w:p>
             <w:pPr>
@@ -433,11 +443,13 @@
       <w:tr>
         <w:trPr>
           <w:trHeight w:val="483"/>
+          <w:jc w:val="center"/>
         </w:trPr>
         <w:tc>
           <w:tcPr>
             <w:cnfStyle w:val="001000000000" w:firstRow="0" w:lastRow="0" w:firstColumn="1" w:lastColumn="0" w:oddVBand="0" w:evenVBand="0" w:oddHBand="0" w:evenHBand="0" w:firstRowFirstColumn="0" w:firstRowLastColumn="0" w:lastRowFirstColumn="0" w:lastRowLastColumn="0"/>
             <w:tcW w:w="2481" w:type="dxa"/>
+            <w:vAlign w:val="center"/>
           </w:tcPr>
           <w:p>
             <w:pPr>
@@ -459,6 +471,7 @@
         <w:tc>
           <w:tcPr>
             <w:tcW w:w="7745" w:type="dxa"/>
+            <w:vAlign w:val="center"/>
           </w:tcPr>
           <w:p>
             <w:pPr>
@@ -480,6 +493,8 @@
             </w:r>
           </w:p>
         </w:tc>
+        <w:bookmarkStart w:id="0" w:name="_GoBack"/>
+        <w:bookmarkEnd w:id="0"/>
       </w:tr>
     </w:tbl>
     <w:p>
@@ -3464,8 +3479,6 @@
         </w:rPr>
         <w:t>Justificación</w:t>
       </w:r>
-      <w:bookmarkStart w:id="0" w:name="_GoBack"/>
-      <w:bookmarkEnd w:id="0"/>
     </w:p>
     <w:p>
       <w:pPr>
@@ -10869,7 +10882,7 @@
 </file>
 
 <file path=customXml/itemProps1.xml><?xml version="1.0" encoding="utf-8"?>
-<ds:datastoreItem xmlns:ds="http://schemas.openxmlformats.org/officeDocument/2006/customXml" ds:itemID="{0B30885C-F1D7-46FD-ABD7-9EBA12081E26}">
+<ds:datastoreItem xmlns:ds="http://schemas.openxmlformats.org/officeDocument/2006/customXml" ds:itemID="{282E700A-AF46-4F5A-ACC0-D7711F0ACA33}">
   <ds:schemaRefs>
     <ds:schemaRef ds:uri="http://schemas.openxmlformats.org/officeDocument/2006/bibliography"/>
   </ds:schemaRefs>

</xml_diff>

<commit_message>
Modificación de texto en la sección "Emprendurismo"
</commit_message>
<xml_diff>
--- a/Documentacion/2.  Proyecto modular - Documentacion.docx
+++ b/Documentacion/2.  Proyecto modular - Documentacion.docx
@@ -493,8 +493,6 @@
             </w:r>
           </w:p>
         </w:tc>
-        <w:bookmarkStart w:id="0" w:name="_GoBack"/>
-        <w:bookmarkEnd w:id="0"/>
       </w:tr>
     </w:tbl>
     <w:p>
@@ -4877,62 +4875,10 @@
         <w:rPr>
           <w:lang w:val="es-ES"/>
         </w:rPr>
-        <w:t>Por esta razón</w:t>
-      </w:r>
-      <w:r>
-        <w:rPr>
-          <w:lang w:val="es-ES"/>
-        </w:rPr>
-        <w:t xml:space="preserve"> no podríamos comercializarlo rápid</w:t>
-      </w:r>
-      <w:r>
-        <w:rPr>
-          <w:lang w:val="es-ES"/>
-        </w:rPr>
-        <w:t xml:space="preserve">amente, lo ideal es </w:t>
-      </w:r>
-      <w:r>
-        <w:rPr>
-          <w:lang w:val="es-ES"/>
-        </w:rPr>
-        <w:t>buscar</w:t>
-      </w:r>
-      <w:r>
-        <w:rPr>
-          <w:lang w:val="es-ES"/>
-        </w:rPr>
-        <w:t xml:space="preserve"> un apoyo gubernamental que nos permita continuar con la implementación </w:t>
-      </w:r>
-      <w:r>
-        <w:rPr>
-          <w:lang w:val="es-ES"/>
-        </w:rPr>
-        <w:t xml:space="preserve">del sistema </w:t>
-      </w:r>
-      <w:r>
-        <w:rPr>
-          <w:lang w:val="es-ES"/>
-        </w:rPr>
-        <w:t xml:space="preserve">y </w:t>
-      </w:r>
-      <w:r>
-        <w:rPr>
-          <w:lang w:val="es-ES"/>
-        </w:rPr>
-        <w:t xml:space="preserve">su </w:t>
-      </w:r>
-      <w:r>
-        <w:rPr>
-          <w:lang w:val="es-ES"/>
-        </w:rPr>
-        <w:t>mejora continua del producto mediante incentivos económicos</w:t>
-      </w:r>
-      <w:r>
-        <w:rPr>
-          <w:lang w:val="es-ES"/>
-        </w:rPr>
-        <w:t>.</w:t>
-      </w:r>
+        <w:t>La razón por la que no podríamos comercializarlo es que es un proyecto meramente escolar, el cual podría servir como referencia futura para la realización de un sistema similar en México u otra parte del mundo. Dicho desarrollo se deberá hacer haciendo mención de este proyecto que se ha tomado como referencia para su realización.</w:t>
+      </w:r>
+      <w:bookmarkStart w:id="0" w:name="_GoBack"/>
+      <w:bookmarkEnd w:id="0"/>
     </w:p>
     <w:p>
       <w:pPr>
@@ -4940,6 +4886,8 @@
         <w:jc w:val="both"/>
         <w:rPr>
           <w:b/>
+          <w:i/>
+          <w:color w:val="A6A6A6" w:themeColor="background1" w:themeShade="A6"/>
           <w:sz w:val="22"/>
           <w:lang w:val="es-ES"/>
         </w:rPr>
@@ -4947,6 +4895,7 @@
       <w:r>
         <w:rPr>
           <w:b/>
+          <w:color w:val="A6A6A6" w:themeColor="background1" w:themeShade="A6"/>
           <w:sz w:val="22"/>
           <w:lang w:val="es-ES"/>
         </w:rPr>
@@ -4955,15 +4904,46 @@
       <w:r>
         <w:rPr>
           <w:b/>
+          <w:color w:val="A6A6A6" w:themeColor="background1" w:themeShade="A6"/>
           <w:sz w:val="22"/>
           <w:lang w:val="es-ES"/>
         </w:rPr>
         <w:t>gubernamental</w:t>
       </w:r>
-    </w:p>
-    <w:p>
-      <w:pPr>
-        <w:rPr>
+      <w:r>
+        <w:rPr>
+          <w:b/>
+          <w:color w:val="A6A6A6" w:themeColor="background1" w:themeShade="A6"/>
+          <w:sz w:val="22"/>
+          <w:lang w:val="es-ES"/>
+        </w:rPr>
+        <w:t xml:space="preserve"> </w:t>
+      </w:r>
+      <w:r>
+        <w:rPr>
+          <w:b/>
+          <w:i/>
+          <w:color w:val="A6A6A6" w:themeColor="background1" w:themeShade="A6"/>
+          <w:sz w:val="22"/>
+          <w:lang w:val="es-ES"/>
+        </w:rPr>
+        <w:t xml:space="preserve">(Se </w:t>
+      </w:r>
+      <w:r>
+        <w:rPr>
+          <w:b/>
+          <w:i/>
+          <w:color w:val="A6A6A6" w:themeColor="background1" w:themeShade="A6"/>
+          <w:sz w:val="22"/>
+          <w:lang w:val="es-ES"/>
+        </w:rPr>
+        <w:t>deja pendiente hasta tener claro los apoyos que se podrían poner)</w:t>
+      </w:r>
+    </w:p>
+    <w:p>
+      <w:pPr>
+        <w:rPr>
+          <w:color w:val="A6A6A6" w:themeColor="background1" w:themeShade="A6"/>
           <w:lang w:val="es-ES"/>
         </w:rPr>
       </w:pPr>
@@ -4972,12 +4952,14 @@
       <w:pPr>
         <w:jc w:val="both"/>
         <w:rPr>
+          <w:color w:val="A6A6A6" w:themeColor="background1" w:themeShade="A6"/>
           <w:lang w:val="es-ES"/>
         </w:rPr>
       </w:pPr>
       <w:r>
         <w:rPr>
           <w:b/>
+          <w:color w:val="A6A6A6" w:themeColor="background1" w:themeShade="A6"/>
           <w:lang w:val="es-ES"/>
         </w:rPr>
         <w:t>CONACYT (Consejo Nacional de Ciencia y Tecnología)</w:t>
@@ -4987,50 +4969,30 @@
       <w:pPr>
         <w:jc w:val="both"/>
         <w:rPr>
-          <w:lang w:val="es-ES"/>
-        </w:rPr>
-      </w:pPr>
-      <w:r>
-        <w:rPr>
-          <w:lang w:val="es-ES"/>
-        </w:rPr>
-        <w:t>Av. Insurgentes Sur 1582, Col. Crédito Constructor</w:t>
-      </w:r>
-      <w:r>
-        <w:rPr>
-          <w:lang w:val="es-ES"/>
-        </w:rPr>
-        <w:t>,</w:t>
-      </w:r>
-      <w:r>
-        <w:rPr>
-          <w:lang w:val="es-ES"/>
-        </w:rPr>
-        <w:t xml:space="preserve"> Alcaldía Benito Juárez, C.P. 03940, Ciudad de México</w:t>
-      </w:r>
-      <w:r>
-        <w:rPr>
-          <w:lang w:val="es-ES"/>
-        </w:rPr>
-        <w:t>,</w:t>
-      </w:r>
-      <w:r>
-        <w:rPr>
-          <w:lang w:val="es-ES"/>
-        </w:rPr>
-        <w:t xml:space="preserve"> Tel: (55) 5322-7700</w:t>
+          <w:color w:val="A6A6A6" w:themeColor="background1" w:themeShade="A6"/>
+          <w:lang w:val="es-ES"/>
+        </w:rPr>
+      </w:pPr>
+      <w:r>
+        <w:rPr>
+          <w:color w:val="A6A6A6" w:themeColor="background1" w:themeShade="A6"/>
+          <w:lang w:val="es-ES"/>
+        </w:rPr>
+        <w:t>Av. Insurgentes Sur 1582, Col. Crédito Constructor, Alcaldía Benito Juárez, C.P. 03940, Ciudad de México, Tel: (55) 5322-7700</w:t>
       </w:r>
     </w:p>
     <w:p>
       <w:pPr>
         <w:jc w:val="both"/>
         <w:rPr>
+          <w:color w:val="A6A6A6" w:themeColor="background1" w:themeShade="A6"/>
           <w:lang w:val="es-ES"/>
         </w:rPr>
       </w:pPr>
       <w:r>
         <w:rPr>
           <w:b/>
+          <w:color w:val="A6A6A6" w:themeColor="background1" w:themeShade="A6"/>
           <w:lang w:val="es-ES"/>
         </w:rPr>
         <w:t>INADEM (Instituto Nacional del Emprendedor)</w:t>
@@ -5040,37 +5002,22 @@
       <w:pPr>
         <w:jc w:val="both"/>
         <w:rPr>
-          <w:lang w:val="es-ES"/>
-        </w:rPr>
-      </w:pPr>
-      <w:r>
-        <w:rPr>
-          <w:lang w:val="es-ES"/>
-        </w:rPr>
-        <w:t>R</w:t>
-      </w:r>
-      <w:r>
-        <w:rPr>
-          <w:lang w:val="es-ES"/>
-        </w:rPr>
-        <w:t>egistrar</w:t>
-      </w:r>
-      <w:r>
-        <w:rPr>
-          <w:lang w:val="es-ES"/>
-        </w:rPr>
-        <w:t>se</w:t>
-      </w:r>
-      <w:r>
-        <w:rPr>
-          <w:lang w:val="es-ES"/>
-        </w:rPr>
-        <w:t xml:space="preserve"> desde la página </w:t>
+          <w:color w:val="A6A6A6" w:themeColor="background1" w:themeShade="A6"/>
+          <w:lang w:val="es-ES"/>
+        </w:rPr>
+      </w:pPr>
+      <w:r>
+        <w:rPr>
+          <w:color w:val="A6A6A6" w:themeColor="background1" w:themeShade="A6"/>
+          <w:lang w:val="es-ES"/>
+        </w:rPr>
+        <w:t xml:space="preserve">Registrarse desde la página </w:t>
       </w:r>
       <w:hyperlink r:id="rId10" w:history="1">
         <w:r>
           <w:rPr>
             <w:rStyle w:val="Hipervnculo"/>
+            <w:color w:val="A6A6A6" w:themeColor="background1" w:themeShade="A6"/>
             <w:lang w:val="es-ES"/>
           </w:rPr>
           <w:t>www.inadem.gob.mx</w:t>
@@ -5078,46 +5025,32 @@
       </w:hyperlink>
       <w:r>
         <w:rPr>
-          <w:lang w:val="es-ES"/>
-        </w:rPr>
-        <w:t xml:space="preserve"> </w:t>
-      </w:r>
-      <w:r>
-        <w:rPr>
-          <w:lang w:val="es-ES"/>
-        </w:rPr>
-        <w:t>, así como llamando al 01 800 4 INADEM [462336], o acudiendo a cualquiera de los Puntos de la Red de Apoyo al Emprendedor que se encuentran en estados de la República.</w:t>
+          <w:color w:val="A6A6A6" w:themeColor="background1" w:themeShade="A6"/>
+          <w:lang w:val="es-ES"/>
+        </w:rPr>
+        <w:t xml:space="preserve"> , así como llamando al 01 800 4 INADEM [462336], o acudiendo a cualquiera de los Puntos de la Red de Apoyo al Emprendedor que se encuentran en estados de la República.</w:t>
       </w:r>
     </w:p>
     <w:p>
       <w:pPr>
         <w:jc w:val="both"/>
         <w:rPr>
-          <w:lang w:val="es-ES"/>
-        </w:rPr>
-      </w:pPr>
-      <w:r>
-        <w:rPr>
-          <w:lang w:val="es-ES"/>
-        </w:rPr>
-        <w:t>Se puede</w:t>
-      </w:r>
-      <w:r>
-        <w:rPr>
-          <w:lang w:val="es-ES"/>
-        </w:rPr>
-        <w:t xml:space="preserve"> entrar al siguiente enlace y seleccionar el estado en el que resides, encontrarán una lista de Puntos cercanos a tu localidad</w:t>
-      </w:r>
-      <w:r>
-        <w:rPr>
-          <w:lang w:val="es-ES"/>
-        </w:rPr>
-        <w:t xml:space="preserve">: </w:t>
+          <w:color w:val="A6A6A6" w:themeColor="background1" w:themeShade="A6"/>
+          <w:lang w:val="es-ES"/>
+        </w:rPr>
+      </w:pPr>
+      <w:r>
+        <w:rPr>
+          <w:color w:val="A6A6A6" w:themeColor="background1" w:themeShade="A6"/>
+          <w:lang w:val="es-ES"/>
+        </w:rPr>
+        <w:t xml:space="preserve">Se puede entrar al siguiente enlace y seleccionar el estado en el que resides, encontrarán una lista de Puntos cercanos a tu localidad: </w:t>
       </w:r>
       <w:hyperlink r:id="rId11" w:history="1">
         <w:r>
           <w:rPr>
             <w:rStyle w:val="Hipervnculo"/>
+            <w:color w:val="A6A6A6" w:themeColor="background1" w:themeShade="A6"/>
             <w:lang w:val="es-ES"/>
           </w:rPr>
           <w:t>https://www.inadem.gob.mx/puntos-de-la-red-buscador/</w:t>
@@ -5125,6 +5058,7 @@
       </w:hyperlink>
       <w:r>
         <w:rPr>
+          <w:color w:val="A6A6A6" w:themeColor="background1" w:themeShade="A6"/>
           <w:lang w:val="es-ES"/>
         </w:rPr>
         <w:t xml:space="preserve"> </w:t>
@@ -5134,61 +5068,29 @@
       <w:pPr>
         <w:jc w:val="both"/>
         <w:rPr>
-          <w:lang w:val="es-ES"/>
-        </w:rPr>
-      </w:pPr>
-      <w:r>
-        <w:rPr>
-          <w:lang w:val="es-ES"/>
-        </w:rPr>
-        <w:t>Contar con una carta dictamen de incubación emitida por la incubadora que incubó el proyecto;</w:t>
-      </w:r>
-      <w:r>
-        <w:rPr>
-          <w:lang w:val="es-ES"/>
-        </w:rPr>
-        <w:t xml:space="preserve"> q</w:t>
-      </w:r>
-      <w:r>
-        <w:rPr>
-          <w:lang w:val="es-ES"/>
-        </w:rPr>
-        <w:t>ue su proyecto demuestre viabilidad técnica, comercial y financiera, a través de un plan de negocios completo y robusto;</w:t>
-      </w:r>
-      <w:r>
-        <w:rPr>
-          <w:lang w:val="es-ES"/>
-        </w:rPr>
-        <w:t xml:space="preserve"> q</w:t>
-      </w:r>
-      <w:r>
-        <w:rPr>
-          <w:lang w:val="es-ES"/>
-        </w:rPr>
-        <w:t>ue el emprendedor aporte al proyecto al menos 30% del valor total del mismo; para el programa de emprendedores a la banca comercial o al menos el 20% en el caso del programa Crédito Joven;</w:t>
-      </w:r>
-      <w:r>
-        <w:rPr>
-          <w:lang w:val="es-ES"/>
-        </w:rPr>
-        <w:t xml:space="preserve"> c</w:t>
-      </w:r>
-      <w:r>
-        <w:rPr>
-          <w:lang w:val="es-ES"/>
-        </w:rPr>
-        <w:t>ontar con un aval u obligado solidario, en el caso del programa Emprendedores a la Banca Comercial, que acredite la posesión de un bien inmueble.</w:t>
+          <w:color w:val="A6A6A6" w:themeColor="background1" w:themeShade="A6"/>
+          <w:lang w:val="es-ES"/>
+        </w:rPr>
+      </w:pPr>
+      <w:r>
+        <w:rPr>
+          <w:color w:val="A6A6A6" w:themeColor="background1" w:themeShade="A6"/>
+          <w:lang w:val="es-ES"/>
+        </w:rPr>
+        <w:t>Contar con una carta dictamen de incubación emitida por la incubadora que incubó el proyecto; que su proyecto demuestre viabilidad técnica, comercial y financiera, a través de un plan de negocios completo y robusto; que el emprendedor aporte al proyecto al menos 30% del valor total del mismo; para el programa de emprendedores a la banca comercial o al menos el 20% en el caso del programa Crédito Joven; contar con un aval u obligado solidario, en el caso del programa Emprendedores a la Banca Comercial, que acredite la posesión de un bien inmueble.</w:t>
       </w:r>
     </w:p>
     <w:p>
       <w:pPr>
         <w:jc w:val="both"/>
         <w:rPr>
-          <w:lang w:val="es-ES"/>
-        </w:rPr>
-      </w:pPr>
-      <w:r>
-        <w:rPr>
+          <w:color w:val="A6A6A6" w:themeColor="background1" w:themeShade="A6"/>
+          <w:lang w:val="es-ES"/>
+        </w:rPr>
+      </w:pPr>
+      <w:r>
+        <w:rPr>
+          <w:color w:val="A6A6A6" w:themeColor="background1" w:themeShade="A6"/>
           <w:lang w:val="es-ES"/>
         </w:rPr>
         <w:t>Que el emprendedor y su obligado solidario no tengan antecedentes negativos en buró de crédito; que el negocio tenga de 0 y hasta 1.5 años de operación dado de alta ante la SHCP, y que el emprendedor registré su proyecto y toda la documentación soporte, completa y correcta, en el sistema del programa.</w:t>
@@ -5198,61 +5100,29 @@
       <w:pPr>
         <w:jc w:val="both"/>
         <w:rPr>
-          <w:lang w:val="es-ES"/>
-        </w:rPr>
-      </w:pPr>
-      <w:r>
-        <w:rPr>
-          <w:lang w:val="es-ES"/>
-        </w:rPr>
-        <w:t>Insurgentes Sur 1940, Col. Florida,</w:t>
-      </w:r>
-      <w:r>
-        <w:rPr>
-          <w:lang w:val="es-ES"/>
-        </w:rPr>
-        <w:t xml:space="preserve"> </w:t>
-      </w:r>
-      <w:r>
-        <w:rPr>
-          <w:lang w:val="es-ES"/>
-        </w:rPr>
-        <w:t>CP 01030,</w:t>
-      </w:r>
-      <w:r>
-        <w:rPr>
-          <w:lang w:val="es-ES"/>
-        </w:rPr>
-        <w:t xml:space="preserve"> </w:t>
-      </w:r>
-      <w:r>
-        <w:rPr>
-          <w:lang w:val="es-ES"/>
-        </w:rPr>
-        <w:t>Del. Álvaro Obregón,</w:t>
-      </w:r>
-      <w:r>
-        <w:rPr>
-          <w:lang w:val="es-ES"/>
-        </w:rPr>
-        <w:t xml:space="preserve"> </w:t>
-      </w:r>
-      <w:r>
-        <w:rPr>
-          <w:lang w:val="es-ES"/>
-        </w:rPr>
-        <w:t>Ciudad de México,</w:t>
+          <w:color w:val="A6A6A6" w:themeColor="background1" w:themeShade="A6"/>
+          <w:lang w:val="es-ES"/>
+        </w:rPr>
+      </w:pPr>
+      <w:r>
+        <w:rPr>
+          <w:color w:val="A6A6A6" w:themeColor="background1" w:themeShade="A6"/>
+          <w:lang w:val="es-ES"/>
+        </w:rPr>
+        <w:t>Insurgentes Sur 1940, Col. Florida, CP 01030, Del. Álvaro Obregón, Ciudad de México,</w:t>
       </w:r>
     </w:p>
     <w:p>
       <w:pPr>
         <w:jc w:val="both"/>
         <w:rPr>
-          <w:lang w:val="es-ES"/>
-        </w:rPr>
-      </w:pPr>
-      <w:r>
-        <w:rPr>
+          <w:color w:val="A6A6A6" w:themeColor="background1" w:themeShade="A6"/>
+          <w:lang w:val="es-ES"/>
+        </w:rPr>
+      </w:pPr>
+      <w:r>
+        <w:rPr>
+          <w:color w:val="A6A6A6" w:themeColor="background1" w:themeShade="A6"/>
           <w:lang w:val="es-ES"/>
         </w:rPr>
         <w:t>Atención Ciudadana 01800-4-INADEM [462336]</w:t>
@@ -10882,7 +10752,7 @@
 </file>
 
 <file path=customXml/itemProps1.xml><?xml version="1.0" encoding="utf-8"?>
-<ds:datastoreItem xmlns:ds="http://schemas.openxmlformats.org/officeDocument/2006/customXml" ds:itemID="{282E700A-AF46-4F5A-ACC0-D7711F0ACA33}">
+<ds:datastoreItem xmlns:ds="http://schemas.openxmlformats.org/officeDocument/2006/customXml" ds:itemID="{918BD550-E4CF-4BED-9CF5-193605A6A82F}">
   <ds:schemaRefs>
     <ds:schemaRef ds:uri="http://schemas.openxmlformats.org/officeDocument/2006/bibliography"/>
   </ds:schemaRefs>

</xml_diff>

<commit_message>
Modificación del texto "Contexto de la problemática detectada"
</commit_message>
<xml_diff>
--- a/Documentacion/2.  Proyecto modular - Documentacion.docx
+++ b/Documentacion/2.  Proyecto modular - Documentacion.docx
@@ -4877,8 +4877,6 @@
         </w:rPr>
         <w:t>La razón por la que no podríamos comercializarlo es que es un proyecto meramente escolar, el cual podría servir como referencia futura para la realización de un sistema similar en México u otra parte del mundo. Dicho desarrollo se deberá hacer haciendo mención de este proyecto que se ha tomado como referencia para su realización.</w:t>
       </w:r>
-      <w:bookmarkStart w:id="0" w:name="_GoBack"/>
-      <w:bookmarkEnd w:id="0"/>
     </w:p>
     <w:p>
       <w:pPr>
@@ -5164,44 +5162,72 @@
           <w:lang w:val="es-ES"/>
         </w:rPr>
       </w:pPr>
-      <w:bookmarkStart w:id="1" w:name="_Toc484723290"/>
+      <w:bookmarkStart w:id="0" w:name="_Toc484723290"/>
       <w:r>
         <w:rPr>
           <w:lang w:val="es-ES"/>
         </w:rPr>
         <w:t>Contexto de la problemática detectada</w:t>
       </w:r>
+      <w:bookmarkEnd w:id="0"/>
+    </w:p>
+    <w:p>
+      <w:pPr>
+        <w:jc w:val="both"/>
+        <w:rPr>
+          <w:lang w:val="es-ES"/>
+        </w:rPr>
+      </w:pPr>
+    </w:p>
+    <w:p>
+      <w:pPr>
+        <w:jc w:val="both"/>
+        <w:rPr>
+          <w:lang w:val="es-ES"/>
+        </w:rPr>
+      </w:pPr>
+      <w:r>
+        <w:rPr>
+          <w:lang w:val="es-ES"/>
+        </w:rPr>
+        <w:t>El sueldo actual en México y Jalisco va desde los $103.35 a los $248.09 por día laborado, con un promedio de salario mínimo de $119.25 por día (ajustándose a los salarios a partir del 1 de enero del 2019). Y basándose en los gastos comunes e importantes que se realizan a los vehículos (esto incluye desde los pagos del seguro, gasolinas, pagos de tenencia o refrendo, multas, etc.) el gasto por año de un vehículo de un precio alrededor de $160 mil pesos hacienden a $95,104.20 por año. En promedio una persona gana por año $31,005 pesos, basándose en un promedio de $119.25 diarios. Por lo que el sueldo promedio de un trabajador, es la tercera parte del gasto invertido en un vehículo al año.  A esto se le puede sumar los aumentos diarios del combustible en la ZMG y el creciente parque vehicular que transita diariamente por las calles y avenidas provocando que el aire se ensucie todo el tiempo provocando que los vehículos se tengan que afinar más seguido que antes y además, traer el aire acondicionado en marcha todo el tiempo, ya que el aire a estar sucio provoca enfermedades y afectaciones respiratorias a los conductores, haciendo que no solamente se haga un gasto en el vehículo, sino también en la persona misma.</w:t>
+      </w:r>
+    </w:p>
+    <w:p>
+      <w:pPr>
+        <w:jc w:val="both"/>
+        <w:rPr>
+          <w:lang w:val="es-ES"/>
+        </w:rPr>
+      </w:pPr>
+      <w:bookmarkStart w:id="1" w:name="_GoBack"/>
       <w:bookmarkEnd w:id="1"/>
     </w:p>
     <w:p>
       <w:pPr>
         <w:jc w:val="both"/>
         <w:rPr>
-          <w:lang w:val="es-ES"/>
-        </w:rPr>
-      </w:pPr>
-    </w:p>
-    <w:p>
-      <w:pPr>
-        <w:jc w:val="both"/>
-        <w:rPr>
-          <w:lang w:val="es-ES"/>
-        </w:rPr>
-      </w:pPr>
-      <w:r>
-        <w:rPr>
+          <w:color w:val="BFBFBF" w:themeColor="background1" w:themeShade="BF"/>
+          <w:lang w:val="es-ES"/>
+        </w:rPr>
+      </w:pPr>
+      <w:r>
+        <w:rPr>
+          <w:color w:val="BFBFBF" w:themeColor="background1" w:themeShade="BF"/>
           <w:lang w:val="es-ES"/>
         </w:rPr>
         <w:t>El consumo de gasolina en México es uno de los puntos que tienen siempre en mente los propietarios de vehículos particulares, lo cual genera que se reserve un cierto monto o porcentaje de los ingresos mensuales para la compra de combustible cada cierto tiempo, haciendo que se gaste más en esto que en refacciones o mantenimiento de dichos vehículos. El gasto asciende al 3.38%</w:t>
       </w:r>
       <w:r>
         <w:rPr>
+          <w:color w:val="BFBFBF" w:themeColor="background1" w:themeShade="BF"/>
           <w:lang w:val="es-ES"/>
         </w:rPr>
         <w:t xml:space="preserve"> [1]</w:t>
       </w:r>
       <w:r>
         <w:rPr>
+          <w:color w:val="BFBFBF" w:themeColor="background1" w:themeShade="BF"/>
           <w:lang w:val="es-ES"/>
         </w:rPr>
         <w:t xml:space="preserve"> de los ingresos anuales de los usuarios, lo que lleva a que se haga un gasto mayor cada año, ya que con los aumentos en los precios se hace cada vez más difícil solventar dicho gasto. Por lo que nos hemos dado a la tarea de realizar este sistema que ofrecerá una alternativa en la que los automovilistas puedan hacer un ahorro en dinero y tiempo al realizar sus traslados por la ciudad o carretera, haciendo que se disfrute más del tiempo en compañía de sus seres queridos.</w:t>
@@ -10752,7 +10778,7 @@
 </file>
 
 <file path=customXml/itemProps1.xml><?xml version="1.0" encoding="utf-8"?>
-<ds:datastoreItem xmlns:ds="http://schemas.openxmlformats.org/officeDocument/2006/customXml" ds:itemID="{918BD550-E4CF-4BED-9CF5-193605A6A82F}">
+<ds:datastoreItem xmlns:ds="http://schemas.openxmlformats.org/officeDocument/2006/customXml" ds:itemID="{CEF74FB2-53FB-4322-ADE6-E791E7AF33F1}">
   <ds:schemaRefs>
     <ds:schemaRef ds:uri="http://schemas.openxmlformats.org/officeDocument/2006/bibliography"/>
   </ds:schemaRefs>

</xml_diff>

<commit_message>
Inserción del diagrama de Casos de Uso (a revisión)
</commit_message>
<xml_diff>
--- a/Documentacion/2.  Proyecto modular - Documentacion.docx
+++ b/Documentacion/2.  Proyecto modular - Documentacion.docx
@@ -900,7 +900,23 @@
                 <w:sz w:val="18"/>
                 <w:lang w:val="es-ES"/>
               </w:rPr>
-              <w:t>mputo flexible (softcomputing)</w:t>
+              <w:t>mputo flexible (</w:t>
+            </w:r>
+            <w:proofErr w:type="spellStart"/>
+            <w:r>
+              <w:rPr>
+                <w:sz w:val="18"/>
+                <w:lang w:val="es-ES"/>
+              </w:rPr>
+              <w:t>softcomputing</w:t>
+            </w:r>
+            <w:proofErr w:type="spellEnd"/>
+            <w:r>
+              <w:rPr>
+                <w:sz w:val="18"/>
+                <w:lang w:val="es-ES"/>
+              </w:rPr>
+              <w:t>)</w:t>
             </w:r>
           </w:p>
           <w:p>
@@ -1246,7 +1262,43 @@
                 <w:sz w:val="20"/>
                 <w:lang w:val="es-ES"/>
               </w:rPr>
-              <w:t>(dd/mm/yyyy)</w:t>
+              <w:t>(</w:t>
+            </w:r>
+            <w:proofErr w:type="spellStart"/>
+            <w:r>
+              <w:rPr>
+                <w:color w:val="0070C0"/>
+                <w:sz w:val="20"/>
+                <w:lang w:val="es-ES"/>
+              </w:rPr>
+              <w:t>dd</w:t>
+            </w:r>
+            <w:proofErr w:type="spellEnd"/>
+            <w:r>
+              <w:rPr>
+                <w:color w:val="0070C0"/>
+                <w:sz w:val="20"/>
+                <w:lang w:val="es-ES"/>
+              </w:rPr>
+              <w:t>/mm/</w:t>
+            </w:r>
+            <w:proofErr w:type="spellStart"/>
+            <w:r>
+              <w:rPr>
+                <w:color w:val="0070C0"/>
+                <w:sz w:val="20"/>
+                <w:lang w:val="es-ES"/>
+              </w:rPr>
+              <w:t>yyyy</w:t>
+            </w:r>
+            <w:proofErr w:type="spellEnd"/>
+            <w:r>
+              <w:rPr>
+                <w:color w:val="0070C0"/>
+                <w:sz w:val="20"/>
+                <w:lang w:val="es-ES"/>
+              </w:rPr>
+              <w:t>)</w:t>
             </w:r>
           </w:p>
         </w:tc>
@@ -4187,8 +4239,16 @@
               <w:rPr>
                 <w:lang w:val="es-ES"/>
               </w:rPr>
-              <w:t>Human Resources</w:t>
-            </w:r>
+              <w:t xml:space="preserve">Human </w:t>
+            </w:r>
+            <w:proofErr w:type="spellStart"/>
+            <w:r>
+              <w:rPr>
+                <w:lang w:val="es-ES"/>
+              </w:rPr>
+              <w:t>Resources</w:t>
+            </w:r>
+            <w:proofErr w:type="spellEnd"/>
           </w:p>
         </w:tc>
         <w:tc>
@@ -4228,8 +4288,16 @@
               <w:rPr>
                 <w:lang w:val="es-ES"/>
               </w:rPr>
-              <w:t>Software Engineer</w:t>
-            </w:r>
+              <w:t xml:space="preserve">Software </w:t>
+            </w:r>
+            <w:proofErr w:type="spellStart"/>
+            <w:r>
+              <w:rPr>
+                <w:lang w:val="es-ES"/>
+              </w:rPr>
+              <w:t>Engineer</w:t>
+            </w:r>
+            <w:proofErr w:type="spellEnd"/>
           </w:p>
         </w:tc>
         <w:tc>
@@ -5200,8 +5268,6 @@
           <w:lang w:val="es-ES"/>
         </w:rPr>
       </w:pPr>
-      <w:bookmarkStart w:id="1" w:name="_GoBack"/>
-      <w:bookmarkEnd w:id="1"/>
     </w:p>
     <w:p>
       <w:pPr>
@@ -5399,14 +5465,14 @@
           <w:lang w:val="es-ES"/>
         </w:rPr>
       </w:pPr>
-      <w:bookmarkStart w:id="2" w:name="_Toc484723291"/>
+      <w:bookmarkStart w:id="1" w:name="_Toc484723291"/>
       <w:r>
         <w:rPr>
           <w:lang w:val="es-ES"/>
         </w:rPr>
         <w:t>Contenido</w:t>
       </w:r>
-      <w:bookmarkEnd w:id="2"/>
+      <w:bookmarkEnd w:id="1"/>
     </w:p>
     <w:p>
       <w:pPr>
@@ -5430,13 +5496,69 @@
           <w:lang w:val="es-ES"/>
         </w:rPr>
       </w:pPr>
-      <w:bookmarkStart w:id="3" w:name="_Toc484723292"/>
+      <w:bookmarkStart w:id="2" w:name="_Toc484723292"/>
       <w:r>
         <w:rPr>
           <w:lang w:val="es-ES"/>
         </w:rPr>
         <w:t>Objetivos</w:t>
       </w:r>
+      <w:bookmarkEnd w:id="2"/>
+      <w:r>
+        <w:rPr>
+          <w:lang w:val="es-ES"/>
+        </w:rPr>
+        <w:t xml:space="preserve"> </w:t>
+      </w:r>
+    </w:p>
+    <w:p>
+      <w:pPr>
+        <w:jc w:val="both"/>
+        <w:rPr>
+          <w:lang w:val="es-ES"/>
+        </w:rPr>
+      </w:pPr>
+      <w:r>
+        <w:rPr>
+          <w:lang w:val="es-ES"/>
+        </w:rPr>
+        <w:t xml:space="preserve">EL sistema de Reducción Inteligente de Combustible tiene como objetivo principal la reducción del combustible y mejorar la conducción de los usuarios de automóviles, indicándoles por dónde pueden manejar para llegar a tiempo a sus destinos de una forma segura y económica. A la vez </w:t>
+      </w:r>
+      <w:r>
+        <w:rPr>
+          <w:lang w:val="es-ES"/>
+        </w:rPr>
+        <w:t>que</w:t>
+      </w:r>
+      <w:r>
+        <w:rPr>
+          <w:lang w:val="es-ES"/>
+        </w:rPr>
+        <w:t xml:space="preserve"> se agilizará en toda la Zona Metropolitana el tráfico que congestiona las avenidas y calles, ocasionando accidentes entre los mismos vehículos.</w:t>
+      </w:r>
+    </w:p>
+    <w:p>
+      <w:pPr>
+        <w:pStyle w:val="Ttulo2"/>
+        <w:rPr>
+          <w:lang w:val="es-ES"/>
+        </w:rPr>
+      </w:pPr>
+      <w:bookmarkStart w:id="3" w:name="_Toc484723293"/>
+    </w:p>
+    <w:p>
+      <w:pPr>
+        <w:pStyle w:val="Ttulo2"/>
+        <w:rPr>
+          <w:lang w:val="es-ES"/>
+        </w:rPr>
+      </w:pPr>
+      <w:r>
+        <w:rPr>
+          <w:lang w:val="es-ES"/>
+        </w:rPr>
+        <w:t>Restricciones</w:t>
+      </w:r>
       <w:bookmarkEnd w:id="3"/>
       <w:r>
         <w:rPr>
@@ -5456,20 +5578,108 @@
         <w:rPr>
           <w:lang w:val="es-ES"/>
         </w:rPr>
-        <w:t xml:space="preserve">EL sistema de Reducción Inteligente de Combustible tiene como objetivo principal la reducción del combustible y mejorar la conducción de los usuarios de automóviles, indicándoles por dónde pueden manejar para llegar a tiempo a sus destinos de una forma segura y económica. A la vez </w:t>
-      </w:r>
-      <w:r>
-        <w:rPr>
-          <w:lang w:val="es-ES"/>
-        </w:rPr>
-        <w:t>que</w:t>
-      </w:r>
-      <w:r>
-        <w:rPr>
-          <w:lang w:val="es-ES"/>
-        </w:rPr>
-        <w:t xml:space="preserve"> se agilizará en toda la Zona Metropolitana el tráfico que congestiona las avenidas y calles, ocasionando accidentes entre los mismos vehículos.</w:t>
-      </w:r>
+        <w:t xml:space="preserve">El usuario puede no utilizar la aplicación durante todos sus trayectos </w:t>
+      </w:r>
+      <w:r>
+        <w:rPr>
+          <w:lang w:val="es-ES"/>
+        </w:rPr>
+        <w:t>lo cual entorpecería la toma de datos y por ende la predicción del manejo del usuario</w:t>
+      </w:r>
+      <w:r>
+        <w:rPr>
+          <w:lang w:val="es-ES"/>
+        </w:rPr>
+        <w:t>.</w:t>
+      </w:r>
+    </w:p>
+    <w:p>
+      <w:pPr>
+        <w:jc w:val="both"/>
+        <w:rPr>
+          <w:lang w:val="es-ES"/>
+        </w:rPr>
+      </w:pPr>
+      <w:r>
+        <w:rPr>
+          <w:lang w:val="es-ES"/>
+        </w:rPr>
+        <w:t>La mala mecánica del vehículo podría afectar directamente el consumo de gasolina</w:t>
+      </w:r>
+      <w:r>
+        <w:rPr>
+          <w:lang w:val="es-ES"/>
+        </w:rPr>
+        <w:t>.</w:t>
+      </w:r>
+    </w:p>
+    <w:p>
+      <w:pPr>
+        <w:jc w:val="both"/>
+        <w:rPr>
+          <w:lang w:val="es-ES"/>
+        </w:rPr>
+      </w:pPr>
+      <w:r>
+        <w:rPr>
+          <w:lang w:val="es-ES"/>
+        </w:rPr>
+        <w:t xml:space="preserve">Evitar la captura de datos de ajustes mecánicos afecta a la predicción de consumo de </w:t>
+      </w:r>
+      <w:r>
+        <w:rPr>
+          <w:lang w:val="es-ES"/>
+        </w:rPr>
+        <w:t>gasolina,</w:t>
+      </w:r>
+      <w:r>
+        <w:rPr>
+          <w:lang w:val="es-ES"/>
+        </w:rPr>
+        <w:t xml:space="preserve"> así como el estado de conducción</w:t>
+      </w:r>
+      <w:r>
+        <w:rPr>
+          <w:lang w:val="es-ES"/>
+        </w:rPr>
+        <w:t>.</w:t>
+      </w:r>
+    </w:p>
+    <w:p>
+      <w:pPr>
+        <w:ind w:left="360"/>
+        <w:rPr>
+          <w:lang w:val="es-ES"/>
+        </w:rPr>
+      </w:pPr>
+    </w:p>
+    <w:p>
+      <w:pPr>
+        <w:rPr>
+          <w:lang w:val="es-ES"/>
+        </w:rPr>
+      </w:pPr>
+    </w:p>
+    <w:p>
+      <w:pPr>
+        <w:rPr>
+          <w:lang w:val="es-ES"/>
+        </w:rPr>
+      </w:pPr>
+    </w:p>
+    <w:p>
+      <w:pPr>
+        <w:rPr>
+          <w:lang w:val="es-ES"/>
+        </w:rPr>
+      </w:pPr>
+    </w:p>
+    <w:p>
+      <w:pPr>
+        <w:rPr>
+          <w:lang w:val="es-ES"/>
+        </w:rPr>
+      </w:pPr>
     </w:p>
     <w:p>
       <w:pPr>
@@ -5478,158 +5688,14 @@
           <w:lang w:val="es-ES"/>
         </w:rPr>
       </w:pPr>
-      <w:bookmarkStart w:id="4" w:name="_Toc484723293"/>
-    </w:p>
-    <w:p>
-      <w:pPr>
-        <w:pStyle w:val="Ttulo2"/>
-        <w:rPr>
-          <w:lang w:val="es-ES"/>
-        </w:rPr>
-      </w:pPr>
-      <w:r>
-        <w:rPr>
-          <w:lang w:val="es-ES"/>
-        </w:rPr>
-        <w:t>Restricciones</w:t>
+      <w:bookmarkStart w:id="4" w:name="_Toc484723294"/>
+      <w:r>
+        <w:rPr>
+          <w:lang w:val="es-ES"/>
+        </w:rPr>
+        <w:t>Tabla comparativa con otros sistemas encontrados</w:t>
       </w:r>
       <w:bookmarkEnd w:id="4"/>
-      <w:r>
-        <w:rPr>
-          <w:lang w:val="es-ES"/>
-        </w:rPr>
-        <w:t xml:space="preserve"> </w:t>
-      </w:r>
-    </w:p>
-    <w:p>
-      <w:pPr>
-        <w:jc w:val="both"/>
-        <w:rPr>
-          <w:lang w:val="es-ES"/>
-        </w:rPr>
-      </w:pPr>
-      <w:r>
-        <w:rPr>
-          <w:lang w:val="es-ES"/>
-        </w:rPr>
-        <w:t xml:space="preserve">El usuario puede no utilizar la aplicación durante todos sus trayectos </w:t>
-      </w:r>
-      <w:r>
-        <w:rPr>
-          <w:lang w:val="es-ES"/>
-        </w:rPr>
-        <w:t>lo cual entorpecería la toma de datos y por ende la predicción del manejo del usuario</w:t>
-      </w:r>
-      <w:r>
-        <w:rPr>
-          <w:lang w:val="es-ES"/>
-        </w:rPr>
-        <w:t>.</w:t>
-      </w:r>
-    </w:p>
-    <w:p>
-      <w:pPr>
-        <w:jc w:val="both"/>
-        <w:rPr>
-          <w:lang w:val="es-ES"/>
-        </w:rPr>
-      </w:pPr>
-      <w:r>
-        <w:rPr>
-          <w:lang w:val="es-ES"/>
-        </w:rPr>
-        <w:t>La mala mecánica del vehículo podría afectar directamente el consumo de gasolina</w:t>
-      </w:r>
-      <w:r>
-        <w:rPr>
-          <w:lang w:val="es-ES"/>
-        </w:rPr>
-        <w:t>.</w:t>
-      </w:r>
-    </w:p>
-    <w:p>
-      <w:pPr>
-        <w:jc w:val="both"/>
-        <w:rPr>
-          <w:lang w:val="es-ES"/>
-        </w:rPr>
-      </w:pPr>
-      <w:r>
-        <w:rPr>
-          <w:lang w:val="es-ES"/>
-        </w:rPr>
-        <w:t xml:space="preserve">Evitar la captura de datos de ajustes mecánicos afecta a la predicción de consumo de </w:t>
-      </w:r>
-      <w:r>
-        <w:rPr>
-          <w:lang w:val="es-ES"/>
-        </w:rPr>
-        <w:t>gasolina,</w:t>
-      </w:r>
-      <w:r>
-        <w:rPr>
-          <w:lang w:val="es-ES"/>
-        </w:rPr>
-        <w:t xml:space="preserve"> así como el estado de conducción</w:t>
-      </w:r>
-      <w:r>
-        <w:rPr>
-          <w:lang w:val="es-ES"/>
-        </w:rPr>
-        <w:t>.</w:t>
-      </w:r>
-    </w:p>
-    <w:p>
-      <w:pPr>
-        <w:ind w:left="360"/>
-        <w:rPr>
-          <w:lang w:val="es-ES"/>
-        </w:rPr>
-      </w:pPr>
-    </w:p>
-    <w:p>
-      <w:pPr>
-        <w:rPr>
-          <w:lang w:val="es-ES"/>
-        </w:rPr>
-      </w:pPr>
-    </w:p>
-    <w:p>
-      <w:pPr>
-        <w:rPr>
-          <w:lang w:val="es-ES"/>
-        </w:rPr>
-      </w:pPr>
-    </w:p>
-    <w:p>
-      <w:pPr>
-        <w:rPr>
-          <w:lang w:val="es-ES"/>
-        </w:rPr>
-      </w:pPr>
-    </w:p>
-    <w:p>
-      <w:pPr>
-        <w:rPr>
-          <w:lang w:val="es-ES"/>
-        </w:rPr>
-      </w:pPr>
-    </w:p>
-    <w:p>
-      <w:pPr>
-        <w:pStyle w:val="Ttulo2"/>
-        <w:rPr>
-          <w:lang w:val="es-ES"/>
-        </w:rPr>
-      </w:pPr>
-      <w:bookmarkStart w:id="5" w:name="_Toc484723294"/>
-      <w:r>
-        <w:rPr>
-          <w:lang w:val="es-ES"/>
-        </w:rPr>
-        <w:t>Tabla comparativa con otros sistemas encontrados</w:t>
-      </w:r>
-      <w:bookmarkEnd w:id="5"/>
     </w:p>
     <w:p>
       <w:pPr>
@@ -5700,14 +5766,14 @@
           <w:lang w:val="es-ES"/>
         </w:rPr>
       </w:pPr>
-      <w:bookmarkStart w:id="6" w:name="_Toc484723295"/>
+      <w:bookmarkStart w:id="5" w:name="_Toc484723295"/>
       <w:r>
         <w:rPr>
           <w:lang w:val="es-ES"/>
         </w:rPr>
         <w:t>Módulo a diseñar</w:t>
       </w:r>
-      <w:bookmarkEnd w:id="6"/>
+      <w:bookmarkEnd w:id="5"/>
     </w:p>
     <w:p>
       <w:pPr>
@@ -6210,14 +6276,14 @@
           <w:lang w:val="es-ES"/>
         </w:rPr>
       </w:pPr>
-      <w:bookmarkStart w:id="7" w:name="_Toc484723296"/>
+      <w:bookmarkStart w:id="6" w:name="_Toc484723296"/>
       <w:r>
         <w:rPr>
           <w:lang w:val="es-ES"/>
         </w:rPr>
         <w:t>Tipo de investigación</w:t>
       </w:r>
-      <w:bookmarkEnd w:id="7"/>
+      <w:bookmarkEnd w:id="6"/>
       <w:r>
         <w:rPr>
           <w:lang w:val="es-ES"/>
@@ -6302,7 +6368,21 @@
         <w:rPr>
           <w:lang w:val="es-ES"/>
         </w:rPr>
-        <w:t>Investigación cuali-cuantitativa.</w:t>
+        <w:t xml:space="preserve">Investigación </w:t>
+      </w:r>
+      <w:proofErr w:type="spellStart"/>
+      <w:r>
+        <w:rPr>
+          <w:lang w:val="es-ES"/>
+        </w:rPr>
+        <w:t>cuali</w:t>
+      </w:r>
+      <w:proofErr w:type="spellEnd"/>
+      <w:r>
+        <w:rPr>
+          <w:lang w:val="es-ES"/>
+        </w:rPr>
+        <w:t>-cuantitativa.</w:t>
       </w:r>
     </w:p>
     <w:p>
@@ -6398,14 +6478,14 @@
           <w:lang w:val="es-ES"/>
         </w:rPr>
       </w:pPr>
-      <w:bookmarkStart w:id="8" w:name="_Toc484723297"/>
+      <w:bookmarkStart w:id="7" w:name="_Toc484723297"/>
       <w:r>
         <w:rPr>
           <w:lang w:val="es-ES"/>
         </w:rPr>
         <w:t>Definición del tamaño y la muestra de la investigación</w:t>
       </w:r>
-      <w:bookmarkEnd w:id="8"/>
+      <w:bookmarkEnd w:id="7"/>
     </w:p>
     <w:p>
       <w:pPr>
@@ -6506,14 +6586,14 @@
           <w:lang w:val="es-ES"/>
         </w:rPr>
       </w:pPr>
-      <w:bookmarkStart w:id="9" w:name="_Toc484723298"/>
+      <w:bookmarkStart w:id="8" w:name="_Toc484723298"/>
       <w:r>
         <w:rPr>
           <w:lang w:val="es-ES"/>
         </w:rPr>
         <w:t>Consulta y acceso a repositorios de datos</w:t>
       </w:r>
-      <w:bookmarkEnd w:id="9"/>
+      <w:bookmarkEnd w:id="8"/>
     </w:p>
     <w:p>
       <w:pPr>
@@ -6715,14 +6795,14 @@
           <w:lang w:val="es-ES"/>
         </w:rPr>
       </w:pPr>
-      <w:bookmarkStart w:id="10" w:name="_Toc484723299"/>
+      <w:bookmarkStart w:id="9" w:name="_Toc484723299"/>
       <w:r>
         <w:rPr>
           <w:lang w:val="es-ES"/>
         </w:rPr>
         <w:t>Estándares usados</w:t>
       </w:r>
-      <w:bookmarkEnd w:id="10"/>
+      <w:bookmarkEnd w:id="9"/>
     </w:p>
     <w:p>
       <w:pPr>
@@ -6905,14 +6985,14 @@
           <w:lang w:val="es-ES"/>
         </w:rPr>
       </w:pPr>
-      <w:bookmarkStart w:id="11" w:name="_Toc484723300"/>
+      <w:bookmarkStart w:id="10" w:name="_Toc484723300"/>
       <w:r>
         <w:rPr>
           <w:lang w:val="es-ES"/>
         </w:rPr>
         <w:t>Arquitectura</w:t>
       </w:r>
-      <w:bookmarkEnd w:id="11"/>
+      <w:bookmarkEnd w:id="10"/>
       <w:r>
         <w:rPr>
           <w:lang w:val="es-ES"/>
@@ -7005,14 +7085,14 @@
           <w:lang w:val="es-ES"/>
         </w:rPr>
       </w:pPr>
-      <w:bookmarkStart w:id="12" w:name="_Toc484723301"/>
+      <w:bookmarkStart w:id="11" w:name="_Toc484723301"/>
       <w:r>
         <w:rPr>
           <w:lang w:val="es-ES"/>
         </w:rPr>
         <w:t>Modelado de la base de datos</w:t>
       </w:r>
-      <w:bookmarkEnd w:id="12"/>
+      <w:bookmarkEnd w:id="11"/>
     </w:p>
     <w:p>
       <w:pPr>
@@ -7191,19 +7271,37 @@
     </w:p>
     <w:p>
       <w:pPr>
+        <w:rPr>
+          <w:rFonts w:asciiTheme="majorHAnsi" w:eastAsiaTheme="majorEastAsia" w:hAnsiTheme="majorHAnsi" w:cstheme="majorBidi"/>
+          <w:color w:val="2F5496" w:themeColor="accent1" w:themeShade="BF"/>
+          <w:sz w:val="26"/>
+          <w:szCs w:val="26"/>
+          <w:lang w:val="es-ES"/>
+        </w:rPr>
+      </w:pPr>
+      <w:bookmarkStart w:id="12" w:name="_Toc484723302"/>
+      <w:r>
+        <w:rPr>
+          <w:lang w:val="es-ES"/>
+        </w:rPr>
+        <w:br w:type="page"/>
+      </w:r>
+    </w:p>
+    <w:p>
+      <w:pPr>
         <w:pStyle w:val="Ttulo2"/>
         <w:rPr>
           <w:lang w:val="es-ES"/>
         </w:rPr>
       </w:pPr>
-      <w:bookmarkStart w:id="13" w:name="_Toc484723302"/>
-      <w:r>
-        <w:rPr>
-          <w:lang w:val="es-ES"/>
-        </w:rPr>
+      <w:r>
+        <w:rPr>
+          <w:lang w:val="es-ES"/>
+        </w:rPr>
+        <w:lastRenderedPageBreak/>
         <w:t>Diseño conceptual (diagramas UML)</w:t>
       </w:r>
-      <w:bookmarkEnd w:id="13"/>
+      <w:bookmarkEnd w:id="12"/>
     </w:p>
     <w:p>
       <w:pPr>
@@ -7250,36 +7348,213 @@
         <w:rPr>
           <w:lang w:val="es-ES"/>
         </w:rPr>
-        <w:t>Puede usar otra metodología, sólo indique cual fue y que el diagrama o flujo de datos sea entendible; de lo contraio a</w:t>
-      </w:r>
-    </w:p>
-    <w:p>
-      <w:pPr>
-        <w:rPr>
-          <w:lang w:val="es-ES"/>
-        </w:rPr>
-      </w:pPr>
-    </w:p>
-    <w:p>
-      <w:pPr>
-        <w:rPr>
-          <w:lang w:val="es-ES"/>
-        </w:rPr>
-      </w:pPr>
-    </w:p>
-    <w:p>
-      <w:pPr>
-        <w:rPr>
-          <w:lang w:val="es-ES"/>
-        </w:rPr>
-      </w:pPr>
-    </w:p>
-    <w:p>
-      <w:pPr>
-        <w:rPr>
-          <w:lang w:val="es-ES"/>
-        </w:rPr>
-      </w:pPr>
+        <w:t xml:space="preserve">Puede usar otra metodología, sólo indique cual fue y que el diagrama o flujo de datos sea entendible; de lo </w:t>
+      </w:r>
+      <w:proofErr w:type="spellStart"/>
+      <w:r>
+        <w:rPr>
+          <w:lang w:val="es-ES"/>
+        </w:rPr>
+        <w:t>contraio</w:t>
+      </w:r>
+      <w:proofErr w:type="spellEnd"/>
+      <w:r>
+        <w:rPr>
+          <w:lang w:val="es-ES"/>
+        </w:rPr>
+        <w:t xml:space="preserve"> a</w:t>
+      </w:r>
+    </w:p>
+    <w:p>
+      <w:pPr>
+        <w:rPr>
+          <w:b/>
+          <w:i/>
+          <w:lang w:val="es-ES"/>
+        </w:rPr>
+      </w:pPr>
+      <w:r>
+        <w:rPr>
+          <w:noProof/>
+          <w:lang w:val="es-ES"/>
+        </w:rPr>
+        <w:drawing>
+          <wp:anchor distT="0" distB="0" distL="114300" distR="114300" simplePos="0" relativeHeight="251660288" behindDoc="0" locked="0" layoutInCell="1" allowOverlap="1" wp14:anchorId="581AFF00" wp14:editId="622703CA">
+            <wp:simplePos x="0" y="0"/>
+            <wp:positionH relativeFrom="margin">
+              <wp:align>center</wp:align>
+            </wp:positionH>
+            <wp:positionV relativeFrom="page">
+              <wp:posOffset>2428875</wp:posOffset>
+            </wp:positionV>
+            <wp:extent cx="3276600" cy="2900680"/>
+            <wp:effectExtent l="0" t="0" r="0" b="0"/>
+            <wp:wrapSquare wrapText="bothSides"/>
+            <wp:docPr id="4" name="Imagen 4"/>
+            <wp:cNvGraphicFramePr>
+              <a:graphicFrameLocks xmlns:a="http://schemas.openxmlformats.org/drawingml/2006/main" noChangeAspect="1"/>
+            </wp:cNvGraphicFramePr>
+            <a:graphic xmlns:a="http://schemas.openxmlformats.org/drawingml/2006/main">
+              <a:graphicData uri="http://schemas.openxmlformats.org/drawingml/2006/picture">
+                <pic:pic xmlns:pic="http://schemas.openxmlformats.org/drawingml/2006/picture">
+                  <pic:nvPicPr>
+                    <pic:cNvPr id="4" name="Caso de uso usuario-sistema.png"/>
+                    <pic:cNvPicPr/>
+                  </pic:nvPicPr>
+                  <pic:blipFill>
+                    <a:blip r:embed="rId14">
+                      <a:extLst>
+                        <a:ext uri="{28A0092B-C50C-407E-A947-70E740481C1C}">
+                          <a14:useLocalDpi xmlns:a14="http://schemas.microsoft.com/office/drawing/2010/main" val="0"/>
+                        </a:ext>
+                      </a:extLst>
+                    </a:blip>
+                    <a:stretch>
+                      <a:fillRect/>
+                    </a:stretch>
+                  </pic:blipFill>
+                  <pic:spPr>
+                    <a:xfrm>
+                      <a:off x="0" y="0"/>
+                      <a:ext cx="3276600" cy="2900680"/>
+                    </a:xfrm>
+                    <a:prstGeom prst="rect">
+                      <a:avLst/>
+                    </a:prstGeom>
+                  </pic:spPr>
+                </pic:pic>
+              </a:graphicData>
+            </a:graphic>
+            <wp14:sizeRelH relativeFrom="margin">
+              <wp14:pctWidth>0</wp14:pctWidth>
+            </wp14:sizeRelH>
+            <wp14:sizeRelV relativeFrom="margin">
+              <wp14:pctHeight>0</wp14:pctHeight>
+            </wp14:sizeRelV>
+          </wp:anchor>
+        </w:drawing>
+      </w:r>
+      <w:r>
+        <w:rPr>
+          <w:b/>
+          <w:i/>
+          <w:lang w:val="es-ES"/>
+        </w:rPr>
+        <w:t>Diagrama de Casos de Uso</w:t>
+      </w:r>
+    </w:p>
+    <w:p>
+      <w:pPr>
+        <w:rPr>
+          <w:lang w:val="es-ES"/>
+        </w:rPr>
+      </w:pPr>
+    </w:p>
+    <w:p>
+      <w:pPr>
+        <w:rPr>
+          <w:lang w:val="es-ES"/>
+        </w:rPr>
+      </w:pPr>
+    </w:p>
+    <w:p>
+      <w:pPr>
+        <w:rPr>
+          <w:lang w:val="es-ES"/>
+        </w:rPr>
+      </w:pPr>
+    </w:p>
+    <w:p>
+      <w:pPr>
+        <w:rPr>
+          <w:lang w:val="es-ES"/>
+        </w:rPr>
+      </w:pPr>
+    </w:p>
+    <w:p>
+      <w:pPr>
+        <w:rPr>
+          <w:lang w:val="es-ES"/>
+        </w:rPr>
+      </w:pPr>
+      <w:bookmarkStart w:id="13" w:name="_Toc484723303"/>
+    </w:p>
+    <w:p>
+      <w:pPr>
+        <w:rPr>
+          <w:lang w:val="es-ES"/>
+        </w:rPr>
+      </w:pPr>
+    </w:p>
+    <w:p>
+      <w:pPr>
+        <w:rPr>
+          <w:lang w:val="es-ES"/>
+        </w:rPr>
+      </w:pPr>
+    </w:p>
+    <w:p>
+      <w:pPr>
+        <w:rPr>
+          <w:lang w:val="es-ES"/>
+        </w:rPr>
+      </w:pPr>
+    </w:p>
+    <w:p>
+      <w:pPr>
+        <w:rPr>
+          <w:lang w:val="es-ES"/>
+        </w:rPr>
+      </w:pPr>
+    </w:p>
+    <w:p>
+      <w:pPr>
+        <w:rPr>
+          <w:lang w:val="es-ES"/>
+        </w:rPr>
+      </w:pPr>
+    </w:p>
+    <w:p>
+      <w:pPr>
+        <w:rPr>
+          <w:i/>
+          <w:lang w:val="es-ES"/>
+        </w:rPr>
+      </w:pPr>
+    </w:p>
+    <w:p>
+      <w:pPr>
+        <w:rPr>
+          <w:i/>
+          <w:lang w:val="es-ES"/>
+        </w:rPr>
+      </w:pPr>
+      <w:r>
+        <w:rPr>
+          <w:i/>
+          <w:lang w:val="es-ES"/>
+        </w:rPr>
+        <w:t>Poner texto aquí de lo que significa el diagrama.</w:t>
+      </w:r>
+      <w:bookmarkStart w:id="14" w:name="_GoBack"/>
+      <w:bookmarkEnd w:id="14"/>
+    </w:p>
+    <w:p>
+      <w:pPr>
+        <w:rPr>
+          <w:rFonts w:asciiTheme="majorHAnsi" w:eastAsiaTheme="majorEastAsia" w:hAnsiTheme="majorHAnsi" w:cstheme="majorBidi"/>
+          <w:color w:val="2F5496" w:themeColor="accent1" w:themeShade="BF"/>
+          <w:sz w:val="26"/>
+          <w:szCs w:val="26"/>
+          <w:lang w:val="es-ES"/>
+        </w:rPr>
+      </w:pPr>
+      <w:r>
+        <w:rPr>
+          <w:lang w:val="es-ES"/>
+        </w:rPr>
+        <w:br w:type="page"/>
+      </w:r>
     </w:p>
     <w:p>
       <w:pPr>
@@ -7288,7 +7563,6 @@
           <w:lang w:val="es-ES"/>
         </w:rPr>
       </w:pPr>
-      <w:bookmarkStart w:id="14" w:name="_Toc484723303"/>
       <w:r>
         <w:rPr>
           <w:lang w:val="es-ES"/>
@@ -7296,7 +7570,7 @@
         <w:lastRenderedPageBreak/>
         <w:t>Dependencias con otros elementos de software o hardware de terceros</w:t>
       </w:r>
-      <w:bookmarkEnd w:id="14"/>
+      <w:bookmarkEnd w:id="13"/>
     </w:p>
     <w:p>
       <w:pPr>
@@ -7452,7 +7726,7 @@
         </w:rPr>
         <w:t xml:space="preserve">Mostrar usando un diagrama de Gantt, el conjunto de actividades que cada integrante del equipo realizó para culminar este sistema. </w:t>
       </w:r>
-      <w:hyperlink r:id="rId14" w:history="1">
+      <w:hyperlink r:id="rId15" w:history="1">
         <w:r>
           <w:rPr>
             <w:rStyle w:val="Hipervnculo"/>
@@ -8029,7 +8303,7 @@
         </w:rPr>
         <w:t xml:space="preserve">). Mexicanos, los que más gastan en gasolina en el mundo. 2018, nov 10, de El Financiero Sitio web: </w:t>
       </w:r>
-      <w:hyperlink r:id="rId15" w:history="1">
+      <w:hyperlink r:id="rId16" w:history="1">
         <w:r>
           <w:rPr>
             <w:rStyle w:val="Hipervnculo"/>
@@ -8063,7 +8337,7 @@
         </w:rPr>
         <w:t xml:space="preserve"> </w:t>
       </w:r>
-      <w:hyperlink r:id="rId16" w:history="1">
+      <w:hyperlink r:id="rId17" w:history="1">
         <w:r>
           <w:rPr>
             <w:rStyle w:val="Hipervnculo"/>
@@ -8098,7 +8372,7 @@
         </w:rPr>
         <w:t xml:space="preserve">INADEM (2019). Apoyos a Emprendedores de INADEM, sitio web: </w:t>
       </w:r>
-      <w:hyperlink r:id="rId17" w:history="1">
+      <w:hyperlink r:id="rId18" w:history="1">
         <w:r>
           <w:rPr>
             <w:rStyle w:val="Hipervnculo"/>
@@ -8126,7 +8400,7 @@
         </w:rPr>
         <w:t xml:space="preserve">CONACYT (2019). Apoyo. Sitio web: </w:t>
       </w:r>
-      <w:hyperlink r:id="rId18" w:history="1">
+      <w:hyperlink r:id="rId19" w:history="1">
         <w:r>
           <w:rPr>
             <w:rStyle w:val="Hipervnculo"/>
@@ -8171,8 +8445,8 @@
       </w:pPr>
     </w:p>
     <w:sectPr>
-      <w:headerReference w:type="default" r:id="rId19"/>
-      <w:footerReference w:type="default" r:id="rId20"/>
+      <w:headerReference w:type="default" r:id="rId20"/>
+      <w:footerReference w:type="default" r:id="rId21"/>
       <w:pgSz w:w="11906" w:h="16838"/>
       <w:pgMar w:top="1418" w:right="1418" w:bottom="1418" w:left="1418" w:header="708" w:footer="708" w:gutter="0"/>
       <w:cols w:space="708"/>
@@ -9597,7 +9871,7 @@
       </w:pPr>
     </w:pPrDefault>
   </w:docDefaults>
-  <w:latentStyles w:defLockedState="0" w:defUIPriority="99" w:defSemiHidden="0" w:defUnhideWhenUsed="0" w:defQFormat="0" w:count="375">
+  <w:latentStyles w:defLockedState="0" w:defUIPriority="99" w:defSemiHidden="0" w:defUnhideWhenUsed="0" w:defQFormat="0" w:count="376">
     <w:lsdException w:name="Normal" w:uiPriority="0" w:qFormat="1"/>
     <w:lsdException w:name="heading 1" w:uiPriority="9" w:qFormat="1"/>
     <w:lsdException w:name="heading 2" w:semiHidden="1" w:uiPriority="9" w:unhideWhenUsed="1" w:qFormat="1"/>
@@ -9703,7 +9977,6 @@
     <w:lsdException w:name="HTML Sample" w:semiHidden="1" w:unhideWhenUsed="1"/>
     <w:lsdException w:name="HTML Typewriter" w:semiHidden="1" w:unhideWhenUsed="1"/>
     <w:lsdException w:name="HTML Variable" w:semiHidden="1" w:unhideWhenUsed="1"/>
-    <w:lsdException w:name="Normal Table" w:semiHidden="1" w:unhideWhenUsed="1"/>
     <w:lsdException w:name="annotation subject" w:semiHidden="1" w:unhideWhenUsed="1"/>
     <w:lsdException w:name="No List" w:semiHidden="1" w:unhideWhenUsed="1"/>
     <w:lsdException w:name="Outline List 1" w:semiHidden="1" w:unhideWhenUsed="1"/>
@@ -9750,10 +10023,8 @@
     <w:lsdException w:name="Table Subtle 2" w:semiHidden="1" w:unhideWhenUsed="1"/>
     <w:lsdException w:name="Table Web 1" w:semiHidden="1" w:unhideWhenUsed="1"/>
     <w:lsdException w:name="Table Web 2" w:semiHidden="1" w:unhideWhenUsed="1"/>
-    <w:lsdException w:name="Table Web 3" w:semiHidden="1" w:unhideWhenUsed="1"/>
     <w:lsdException w:name="Balloon Text" w:semiHidden="1" w:unhideWhenUsed="1"/>
     <w:lsdException w:name="Table Grid" w:uiPriority="39"/>
-    <w:lsdException w:name="Table Theme" w:semiHidden="1" w:unhideWhenUsed="1"/>
     <w:lsdException w:name="Placeholder Text" w:semiHidden="1"/>
     <w:lsdException w:name="No Spacing" w:uiPriority="1" w:qFormat="1"/>
     <w:lsdException w:name="Light Shading" w:uiPriority="60"/>
@@ -9973,6 +10244,7 @@
     <w:lsdException w:name="Smart Hyperlink" w:semiHidden="1" w:unhideWhenUsed="1"/>
     <w:lsdException w:name="Hashtag" w:semiHidden="1" w:unhideWhenUsed="1"/>
     <w:lsdException w:name="Unresolved Mention" w:semiHidden="1" w:unhideWhenUsed="1"/>
+    <w:lsdException w:name="Smart Link" w:semiHidden="1" w:unhideWhenUsed="1"/>
   </w:latentStyles>
   <w:style w:type="paragraph" w:default="1" w:styleId="Normal">
     <w:name w:val="Normal"/>
@@ -10778,7 +11050,7 @@
 </file>
 
 <file path=customXml/itemProps1.xml><?xml version="1.0" encoding="utf-8"?>
-<ds:datastoreItem xmlns:ds="http://schemas.openxmlformats.org/officeDocument/2006/customXml" ds:itemID="{CEF74FB2-53FB-4322-ADE6-E791E7AF33F1}">
+<ds:datastoreItem xmlns:ds="http://schemas.openxmlformats.org/officeDocument/2006/customXml" ds:itemID="{DD1D08F5-AEAC-46BB-ADD0-4EC00B5DF78B}">
   <ds:schemaRefs>
     <ds:schemaRef ds:uri="http://schemas.openxmlformats.org/officeDocument/2006/bibliography"/>
   </ds:schemaRefs>

</xml_diff>